<commit_message>
Report changes, adding the pseudocode
</commit_message>
<xml_diff>
--- a/Project_Report.docx
+++ b/Project_Report.docx
@@ -1090,34 +1090,134 @@
     </w:p>
     <w:p>
       <w:pPr>
-        <w:spacing w:after="0" w:line="240" w:lineRule="auto"/>
-        <w:rPr>
-          <w:sz w:val="28"/>
-          <w:szCs w:val="28"/>
-        </w:rPr>
-      </w:pPr>
-      <w:r>
-        <w:rPr>
-          <w:sz w:val="28"/>
-          <w:szCs w:val="28"/>
-        </w:rPr>
-        <w:t>// Initialize system components</w:t>
-      </w:r>
-    </w:p>
-    <w:p>
-      <w:pPr>
-        <w:spacing w:after="0" w:line="240" w:lineRule="auto"/>
-        <w:rPr>
-          <w:sz w:val="28"/>
-          <w:szCs w:val="28"/>
-        </w:rPr>
-      </w:pPr>
+        <w:rPr>
+          <w:sz w:val="28"/>
+          <w:szCs w:val="28"/>
+        </w:rPr>
+      </w:pPr>
+      <w:r>
+        <w:rPr>
+          <w:sz w:val="28"/>
+          <w:szCs w:val="28"/>
+        </w:rPr>
+        <w:t xml:space="preserve">Include necessary header files for AVR I/O, interrupts, LCD, and timer </w:t>
+      </w:r>
+      <w:proofErr w:type="gramStart"/>
+      <w:r>
+        <w:rPr>
+          <w:sz w:val="28"/>
+          <w:szCs w:val="28"/>
+        </w:rPr>
+        <w:t>functionalities</w:t>
+      </w:r>
+      <w:proofErr w:type="gramEnd"/>
+    </w:p>
+    <w:p>
+      <w:pPr>
+        <w:rPr>
+          <w:sz w:val="28"/>
+          <w:szCs w:val="28"/>
+        </w:rPr>
+      </w:pPr>
+    </w:p>
+    <w:p>
+      <w:pPr>
+        <w:rPr>
+          <w:sz w:val="28"/>
+          <w:szCs w:val="28"/>
+        </w:rPr>
+      </w:pPr>
+      <w:r>
+        <w:rPr>
+          <w:sz w:val="28"/>
+          <w:szCs w:val="28"/>
+        </w:rPr>
+        <w:t>Declare global variable:</w:t>
+      </w:r>
+    </w:p>
+    <w:p>
+      <w:pPr>
+        <w:rPr>
+          <w:sz w:val="28"/>
+          <w:szCs w:val="28"/>
+        </w:rPr>
+      </w:pPr>
+      <w:r>
+        <w:rPr>
+          <w:sz w:val="28"/>
+          <w:szCs w:val="28"/>
+        </w:rPr>
+        <w:t xml:space="preserve">    </w:t>
+      </w:r>
       <w:proofErr w:type="spellStart"/>
       <w:r>
         <w:rPr>
           <w:sz w:val="28"/>
           <w:szCs w:val="28"/>
         </w:rPr>
+        <w:t>received_char</w:t>
+      </w:r>
+      <w:proofErr w:type="spellEnd"/>
+      <w:r>
+        <w:rPr>
+          <w:sz w:val="28"/>
+          <w:szCs w:val="28"/>
+        </w:rPr>
+        <w:t xml:space="preserve"> as volatile </w:t>
+      </w:r>
+      <w:proofErr w:type="gramStart"/>
+      <w:r>
+        <w:rPr>
+          <w:sz w:val="28"/>
+          <w:szCs w:val="28"/>
+        </w:rPr>
+        <w:t>char</w:t>
+      </w:r>
+      <w:proofErr w:type="gramEnd"/>
+    </w:p>
+    <w:p>
+      <w:pPr>
+        <w:rPr>
+          <w:sz w:val="28"/>
+          <w:szCs w:val="28"/>
+        </w:rPr>
+      </w:pPr>
+    </w:p>
+    <w:p>
+      <w:pPr>
+        <w:rPr>
+          <w:sz w:val="28"/>
+          <w:szCs w:val="28"/>
+        </w:rPr>
+      </w:pPr>
+      <w:r>
+        <w:rPr>
+          <w:sz w:val="28"/>
+          <w:szCs w:val="28"/>
+        </w:rPr>
+        <w:t>Define functions:</w:t>
+      </w:r>
+    </w:p>
+    <w:p>
+      <w:pPr>
+        <w:rPr>
+          <w:sz w:val="28"/>
+          <w:szCs w:val="28"/>
+        </w:rPr>
+      </w:pPr>
+      <w:r>
+        <w:rPr>
+          <w:sz w:val="28"/>
+          <w:szCs w:val="28"/>
+        </w:rPr>
+        <w:t xml:space="preserve">    </w:t>
+      </w:r>
+      <w:proofErr w:type="spellStart"/>
+      <w:r>
+        <w:rPr>
+          <w:sz w:val="28"/>
+          <w:szCs w:val="28"/>
+        </w:rPr>
         <w:t>usart_</w:t>
       </w:r>
       <w:proofErr w:type="gramStart"/>
@@ -1147,19 +1247,414 @@
     </w:p>
     <w:p>
       <w:pPr>
-        <w:spacing w:after="0" w:line="240" w:lineRule="auto"/>
-        <w:rPr>
-          <w:sz w:val="28"/>
-          <w:szCs w:val="28"/>
-        </w:rPr>
-      </w:pPr>
+        <w:rPr>
+          <w:sz w:val="28"/>
+          <w:szCs w:val="28"/>
+        </w:rPr>
+      </w:pPr>
+      <w:r>
+        <w:rPr>
+          <w:sz w:val="28"/>
+          <w:szCs w:val="28"/>
+        </w:rPr>
+        <w:t xml:space="preserve">        Set baud rate to </w:t>
+      </w:r>
+      <w:proofErr w:type="gramStart"/>
+      <w:r>
+        <w:rPr>
+          <w:sz w:val="28"/>
+          <w:szCs w:val="28"/>
+        </w:rPr>
+        <w:t>9600</w:t>
+      </w:r>
+      <w:proofErr w:type="gramEnd"/>
+    </w:p>
+    <w:p>
+      <w:pPr>
+        <w:rPr>
+          <w:sz w:val="28"/>
+          <w:szCs w:val="28"/>
+        </w:rPr>
+      </w:pPr>
+      <w:r>
+        <w:rPr>
+          <w:sz w:val="28"/>
+          <w:szCs w:val="28"/>
+        </w:rPr>
+        <w:t xml:space="preserve">        Enable receiver and </w:t>
+      </w:r>
+      <w:proofErr w:type="gramStart"/>
+      <w:r>
+        <w:rPr>
+          <w:sz w:val="28"/>
+          <w:szCs w:val="28"/>
+        </w:rPr>
+        <w:t>transmitter</w:t>
+      </w:r>
+      <w:proofErr w:type="gramEnd"/>
+    </w:p>
+    <w:p>
+      <w:pPr>
+        <w:rPr>
+          <w:sz w:val="28"/>
+          <w:szCs w:val="28"/>
+        </w:rPr>
+      </w:pPr>
+      <w:r>
+        <w:rPr>
+          <w:sz w:val="28"/>
+          <w:szCs w:val="28"/>
+        </w:rPr>
+        <w:t xml:space="preserve">        Set frame format: 8 data bits, 1 stop </w:t>
+      </w:r>
+      <w:proofErr w:type="gramStart"/>
+      <w:r>
+        <w:rPr>
+          <w:sz w:val="28"/>
+          <w:szCs w:val="28"/>
+        </w:rPr>
+        <w:t>bit</w:t>
+      </w:r>
+      <w:proofErr w:type="gramEnd"/>
+    </w:p>
+    <w:p>
+      <w:pPr>
+        <w:rPr>
+          <w:sz w:val="28"/>
+          <w:szCs w:val="28"/>
+        </w:rPr>
+      </w:pPr>
+      <w:r>
+        <w:rPr>
+          <w:sz w:val="28"/>
+          <w:szCs w:val="28"/>
+        </w:rPr>
+        <w:t xml:space="preserve">        Enable USART receive </w:t>
+      </w:r>
+      <w:proofErr w:type="gramStart"/>
+      <w:r>
+        <w:rPr>
+          <w:sz w:val="28"/>
+          <w:szCs w:val="28"/>
+        </w:rPr>
+        <w:t>interrupt</w:t>
+      </w:r>
+      <w:proofErr w:type="gramEnd"/>
+    </w:p>
+    <w:p>
+      <w:pPr>
+        <w:rPr>
+          <w:sz w:val="28"/>
+          <w:szCs w:val="28"/>
+        </w:rPr>
+      </w:pPr>
+    </w:p>
+    <w:p>
+      <w:pPr>
+        <w:rPr>
+          <w:sz w:val="28"/>
+          <w:szCs w:val="28"/>
+        </w:rPr>
+      </w:pPr>
+      <w:r>
+        <w:rPr>
+          <w:sz w:val="28"/>
+          <w:szCs w:val="28"/>
+        </w:rPr>
+        <w:t xml:space="preserve">    </w:t>
+      </w:r>
       <w:proofErr w:type="spellStart"/>
       <w:r>
         <w:rPr>
           <w:sz w:val="28"/>
           <w:szCs w:val="28"/>
         </w:rPr>
+        <w:t>usart_</w:t>
+      </w:r>
+      <w:proofErr w:type="gramStart"/>
+      <w:r>
+        <w:rPr>
+          <w:sz w:val="28"/>
+          <w:szCs w:val="28"/>
+        </w:rPr>
+        <w:t>transmit</w:t>
+      </w:r>
+      <w:proofErr w:type="spellEnd"/>
+      <w:r>
+        <w:rPr>
+          <w:sz w:val="28"/>
+          <w:szCs w:val="28"/>
+        </w:rPr>
+        <w:t>(</w:t>
+      </w:r>
+      <w:proofErr w:type="gramEnd"/>
+      <w:r>
+        <w:rPr>
+          <w:sz w:val="28"/>
+          <w:szCs w:val="28"/>
+        </w:rPr>
+        <w:t>char data)</w:t>
+      </w:r>
+    </w:p>
+    <w:p>
+      <w:pPr>
+        <w:rPr>
+          <w:sz w:val="28"/>
+          <w:szCs w:val="28"/>
+        </w:rPr>
+      </w:pPr>
+      <w:r>
+        <w:rPr>
+          <w:sz w:val="28"/>
+          <w:szCs w:val="28"/>
+        </w:rPr>
+        <w:t xml:space="preserve">        Wait for empty transmit </w:t>
+      </w:r>
+      <w:proofErr w:type="gramStart"/>
+      <w:r>
+        <w:rPr>
+          <w:sz w:val="28"/>
+          <w:szCs w:val="28"/>
+        </w:rPr>
+        <w:t>buffer</w:t>
+      </w:r>
+      <w:proofErr w:type="gramEnd"/>
+    </w:p>
+    <w:p>
+      <w:pPr>
+        <w:rPr>
+          <w:sz w:val="28"/>
+          <w:szCs w:val="28"/>
+        </w:rPr>
+      </w:pPr>
+      <w:r>
+        <w:rPr>
+          <w:sz w:val="28"/>
+          <w:szCs w:val="28"/>
+        </w:rPr>
+        <w:t xml:space="preserve">        Put data into buffer, sends the </w:t>
+      </w:r>
+      <w:proofErr w:type="gramStart"/>
+      <w:r>
+        <w:rPr>
+          <w:sz w:val="28"/>
+          <w:szCs w:val="28"/>
+        </w:rPr>
+        <w:t>data</w:t>
+      </w:r>
+      <w:proofErr w:type="gramEnd"/>
+    </w:p>
+    <w:p>
+      <w:pPr>
+        <w:rPr>
+          <w:sz w:val="28"/>
+          <w:szCs w:val="28"/>
+        </w:rPr>
+      </w:pPr>
+    </w:p>
+    <w:p>
+      <w:pPr>
+        <w:rPr>
+          <w:sz w:val="28"/>
+          <w:szCs w:val="28"/>
+        </w:rPr>
+      </w:pPr>
+      <w:r>
+        <w:rPr>
+          <w:sz w:val="28"/>
+          <w:szCs w:val="28"/>
+        </w:rPr>
+        <w:t xml:space="preserve">    </w:t>
+      </w:r>
+      <w:proofErr w:type="spellStart"/>
+      <w:r>
+        <w:rPr>
+          <w:sz w:val="28"/>
+          <w:szCs w:val="28"/>
+        </w:rPr>
+        <w:t>usart_</w:t>
+      </w:r>
+      <w:proofErr w:type="gramStart"/>
+      <w:r>
+        <w:rPr>
+          <w:sz w:val="28"/>
+          <w:szCs w:val="28"/>
+        </w:rPr>
+        <w:t>receive</w:t>
+      </w:r>
+      <w:proofErr w:type="spellEnd"/>
+      <w:r>
+        <w:rPr>
+          <w:sz w:val="28"/>
+          <w:szCs w:val="28"/>
+        </w:rPr>
+        <w:t>(</w:t>
+      </w:r>
+      <w:proofErr w:type="gramEnd"/>
+      <w:r>
+        <w:rPr>
+          <w:sz w:val="28"/>
+          <w:szCs w:val="28"/>
+        </w:rPr>
+        <w:t>)</w:t>
+      </w:r>
+    </w:p>
+    <w:p>
+      <w:pPr>
+        <w:rPr>
+          <w:sz w:val="28"/>
+          <w:szCs w:val="28"/>
+        </w:rPr>
+      </w:pPr>
+      <w:r>
+        <w:rPr>
+          <w:sz w:val="28"/>
+          <w:szCs w:val="28"/>
+        </w:rPr>
+        <w:t xml:space="preserve">        Wait for data to be </w:t>
+      </w:r>
+      <w:proofErr w:type="gramStart"/>
+      <w:r>
+        <w:rPr>
+          <w:sz w:val="28"/>
+          <w:szCs w:val="28"/>
+        </w:rPr>
+        <w:t>received</w:t>
+      </w:r>
+      <w:proofErr w:type="gramEnd"/>
+    </w:p>
+    <w:p>
+      <w:pPr>
+        <w:rPr>
+          <w:sz w:val="28"/>
+          <w:szCs w:val="28"/>
+        </w:rPr>
+      </w:pPr>
+      <w:r>
+        <w:rPr>
+          <w:sz w:val="28"/>
+          <w:szCs w:val="28"/>
+        </w:rPr>
+        <w:t xml:space="preserve">        Get and return received data from </w:t>
+      </w:r>
+      <w:proofErr w:type="gramStart"/>
+      <w:r>
+        <w:rPr>
+          <w:sz w:val="28"/>
+          <w:szCs w:val="28"/>
+        </w:rPr>
+        <w:t>buffer</w:t>
+      </w:r>
+      <w:proofErr w:type="gramEnd"/>
+    </w:p>
+    <w:p>
+      <w:pPr>
+        <w:rPr>
+          <w:sz w:val="28"/>
+          <w:szCs w:val="28"/>
+        </w:rPr>
+      </w:pPr>
+    </w:p>
+    <w:p>
+      <w:pPr>
+        <w:rPr>
+          <w:sz w:val="28"/>
+          <w:szCs w:val="28"/>
+        </w:rPr>
+      </w:pPr>
+      <w:r>
+        <w:rPr>
+          <w:sz w:val="28"/>
+          <w:szCs w:val="28"/>
+        </w:rPr>
+        <w:t xml:space="preserve">    ISR(</w:t>
+      </w:r>
+      <w:proofErr w:type="spellStart"/>
+      <w:r>
+        <w:rPr>
+          <w:sz w:val="28"/>
+          <w:szCs w:val="28"/>
+        </w:rPr>
+        <w:t>USART_RX_vect</w:t>
+      </w:r>
+      <w:proofErr w:type="spellEnd"/>
+      <w:r>
+        <w:rPr>
+          <w:sz w:val="28"/>
+          <w:szCs w:val="28"/>
+        </w:rPr>
+        <w:t>)</w:t>
+      </w:r>
+    </w:p>
+    <w:p>
+      <w:pPr>
+        <w:rPr>
+          <w:sz w:val="28"/>
+          <w:szCs w:val="28"/>
+        </w:rPr>
+      </w:pPr>
+      <w:r>
+        <w:rPr>
+          <w:sz w:val="28"/>
+          <w:szCs w:val="28"/>
+        </w:rPr>
+        <w:t xml:space="preserve">        Update </w:t>
+      </w:r>
+      <w:proofErr w:type="spellStart"/>
+      <w:r>
+        <w:rPr>
+          <w:sz w:val="28"/>
+          <w:szCs w:val="28"/>
+        </w:rPr>
+        <w:t>received_char</w:t>
+      </w:r>
+      <w:proofErr w:type="spellEnd"/>
+      <w:r>
+        <w:rPr>
+          <w:sz w:val="28"/>
+          <w:szCs w:val="28"/>
+        </w:rPr>
+        <w:t xml:space="preserve"> with received </w:t>
+      </w:r>
+      <w:proofErr w:type="gramStart"/>
+      <w:r>
+        <w:rPr>
+          <w:sz w:val="28"/>
+          <w:szCs w:val="28"/>
+        </w:rPr>
+        <w:t>data</w:t>
+      </w:r>
+      <w:proofErr w:type="gramEnd"/>
+    </w:p>
+    <w:p>
+      <w:pPr>
+        <w:rPr>
+          <w:sz w:val="28"/>
+          <w:szCs w:val="28"/>
+        </w:rPr>
+      </w:pPr>
+    </w:p>
+    <w:p>
+      <w:pPr>
+        <w:rPr>
+          <w:sz w:val="28"/>
+          <w:szCs w:val="28"/>
+        </w:rPr>
+      </w:pPr>
+      <w:r>
+        <w:rPr>
+          <w:sz w:val="28"/>
+          <w:szCs w:val="28"/>
+        </w:rPr>
         <w:lastRenderedPageBreak/>
+        <w:t xml:space="preserve">    </w:t>
+      </w:r>
+      <w:proofErr w:type="spellStart"/>
+      <w:r>
+        <w:rPr>
+          <w:sz w:val="28"/>
+          <w:szCs w:val="28"/>
+        </w:rPr>
         <w:t>lcd_</w:t>
       </w:r>
       <w:proofErr w:type="gramStart"/>
@@ -1189,19 +1684,105 @@
     </w:p>
     <w:p>
       <w:pPr>
-        <w:spacing w:after="0" w:line="240" w:lineRule="auto"/>
-        <w:rPr>
-          <w:sz w:val="28"/>
-          <w:szCs w:val="28"/>
-        </w:rPr>
-      </w:pPr>
+        <w:rPr>
+          <w:sz w:val="28"/>
+          <w:szCs w:val="28"/>
+        </w:rPr>
+      </w:pPr>
+      <w:r>
+        <w:rPr>
+          <w:sz w:val="28"/>
+          <w:szCs w:val="28"/>
+        </w:rPr>
+        <w:t xml:space="preserve">        Initialize LCD in 4-bit </w:t>
+      </w:r>
+      <w:proofErr w:type="gramStart"/>
+      <w:r>
+        <w:rPr>
+          <w:sz w:val="28"/>
+          <w:szCs w:val="28"/>
+        </w:rPr>
+        <w:t>mode</w:t>
+      </w:r>
+      <w:proofErr w:type="gramEnd"/>
+    </w:p>
+    <w:p>
+      <w:pPr>
+        <w:rPr>
+          <w:sz w:val="28"/>
+          <w:szCs w:val="28"/>
+        </w:rPr>
+      </w:pPr>
+      <w:r>
+        <w:rPr>
+          <w:sz w:val="28"/>
+          <w:szCs w:val="28"/>
+        </w:rPr>
+        <w:t xml:space="preserve">        Set up display </w:t>
+      </w:r>
+      <w:proofErr w:type="gramStart"/>
+      <w:r>
+        <w:rPr>
+          <w:sz w:val="28"/>
+          <w:szCs w:val="28"/>
+        </w:rPr>
+        <w:t>parameters</w:t>
+      </w:r>
+      <w:proofErr w:type="gramEnd"/>
+    </w:p>
+    <w:p>
+      <w:pPr>
+        <w:rPr>
+          <w:sz w:val="28"/>
+          <w:szCs w:val="28"/>
+        </w:rPr>
+      </w:pPr>
+      <w:r>
+        <w:rPr>
+          <w:sz w:val="28"/>
+          <w:szCs w:val="28"/>
+        </w:rPr>
+        <w:t xml:space="preserve">        Wait for LCD initialization to </w:t>
+      </w:r>
+      <w:proofErr w:type="gramStart"/>
+      <w:r>
+        <w:rPr>
+          <w:sz w:val="28"/>
+          <w:szCs w:val="28"/>
+        </w:rPr>
+        <w:t>complete</w:t>
+      </w:r>
+      <w:proofErr w:type="gramEnd"/>
+    </w:p>
+    <w:p>
+      <w:pPr>
+        <w:rPr>
+          <w:sz w:val="28"/>
+          <w:szCs w:val="28"/>
+        </w:rPr>
+      </w:pPr>
+    </w:p>
+    <w:p>
+      <w:pPr>
+        <w:rPr>
+          <w:sz w:val="28"/>
+          <w:szCs w:val="28"/>
+        </w:rPr>
+      </w:pPr>
+      <w:r>
+        <w:rPr>
+          <w:sz w:val="28"/>
+          <w:szCs w:val="28"/>
+        </w:rPr>
+        <w:t xml:space="preserve">    </w:t>
+      </w:r>
       <w:proofErr w:type="spellStart"/>
       <w:r>
         <w:rPr>
           <w:sz w:val="28"/>
           <w:szCs w:val="28"/>
         </w:rPr>
-        <w:t>setup_shift_register_</w:t>
+        <w:t>lcd_</w:t>
       </w:r>
       <w:proofErr w:type="gramStart"/>
       <w:r>
@@ -1209,7 +1790,7 @@
           <w:sz w:val="28"/>
           <w:szCs w:val="28"/>
         </w:rPr>
-        <w:t>pins</w:t>
+        <w:t>cmd</w:t>
       </w:r>
       <w:proofErr w:type="spellEnd"/>
       <w:r>
@@ -1225,23 +1806,417 @@
           <w:sz w:val="28"/>
           <w:szCs w:val="28"/>
         </w:rPr>
+        <w:t xml:space="preserve">unsigned char </w:t>
+      </w:r>
+      <w:proofErr w:type="spellStart"/>
+      <w:r>
+        <w:rPr>
+          <w:sz w:val="28"/>
+          <w:szCs w:val="28"/>
+        </w:rPr>
+        <w:t>cmd</w:t>
+      </w:r>
+      <w:proofErr w:type="spellEnd"/>
+      <w:r>
+        <w:rPr>
+          <w:sz w:val="28"/>
+          <w:szCs w:val="28"/>
+        </w:rPr>
         <w:t>)</w:t>
       </w:r>
     </w:p>
     <w:p>
       <w:pPr>
-        <w:spacing w:after="0" w:line="240" w:lineRule="auto"/>
-        <w:rPr>
-          <w:sz w:val="28"/>
-          <w:szCs w:val="28"/>
-        </w:rPr>
-      </w:pPr>
+        <w:rPr>
+          <w:sz w:val="28"/>
+          <w:szCs w:val="28"/>
+        </w:rPr>
+      </w:pPr>
+      <w:r>
+        <w:rPr>
+          <w:sz w:val="28"/>
+          <w:szCs w:val="28"/>
+        </w:rPr>
+        <w:t xml:space="preserve">        Send a command to the </w:t>
+      </w:r>
+      <w:proofErr w:type="gramStart"/>
+      <w:r>
+        <w:rPr>
+          <w:sz w:val="28"/>
+          <w:szCs w:val="28"/>
+        </w:rPr>
+        <w:t>LCD</w:t>
+      </w:r>
+      <w:proofErr w:type="gramEnd"/>
+    </w:p>
+    <w:p>
+      <w:pPr>
+        <w:rPr>
+          <w:sz w:val="28"/>
+          <w:szCs w:val="28"/>
+        </w:rPr>
+      </w:pPr>
+    </w:p>
+    <w:p>
+      <w:pPr>
+        <w:rPr>
+          <w:sz w:val="28"/>
+          <w:szCs w:val="28"/>
+        </w:rPr>
+      </w:pPr>
+      <w:r>
+        <w:rPr>
+          <w:sz w:val="28"/>
+          <w:szCs w:val="28"/>
+        </w:rPr>
+        <w:t xml:space="preserve">    </w:t>
+      </w:r>
       <w:proofErr w:type="spellStart"/>
       <w:r>
         <w:rPr>
           <w:sz w:val="28"/>
           <w:szCs w:val="28"/>
         </w:rPr>
+        <w:t>lcd_</w:t>
+      </w:r>
+      <w:proofErr w:type="gramStart"/>
+      <w:r>
+        <w:rPr>
+          <w:sz w:val="28"/>
+          <w:szCs w:val="28"/>
+        </w:rPr>
+        <w:t>data</w:t>
+      </w:r>
+      <w:proofErr w:type="spellEnd"/>
+      <w:r>
+        <w:rPr>
+          <w:sz w:val="28"/>
+          <w:szCs w:val="28"/>
+        </w:rPr>
+        <w:t>(</w:t>
+      </w:r>
+      <w:proofErr w:type="gramEnd"/>
+      <w:r>
+        <w:rPr>
+          <w:sz w:val="28"/>
+          <w:szCs w:val="28"/>
+        </w:rPr>
+        <w:t>unsigned char data)</w:t>
+      </w:r>
+    </w:p>
+    <w:p>
+      <w:pPr>
+        <w:rPr>
+          <w:sz w:val="28"/>
+          <w:szCs w:val="28"/>
+        </w:rPr>
+      </w:pPr>
+      <w:r>
+        <w:rPr>
+          <w:sz w:val="28"/>
+          <w:szCs w:val="28"/>
+        </w:rPr>
+        <w:t xml:space="preserve">        Send data to the </w:t>
+      </w:r>
+      <w:proofErr w:type="gramStart"/>
+      <w:r>
+        <w:rPr>
+          <w:sz w:val="28"/>
+          <w:szCs w:val="28"/>
+        </w:rPr>
+        <w:t>LCD</w:t>
+      </w:r>
+      <w:proofErr w:type="gramEnd"/>
+    </w:p>
+    <w:p>
+      <w:pPr>
+        <w:rPr>
+          <w:sz w:val="28"/>
+          <w:szCs w:val="28"/>
+        </w:rPr>
+      </w:pPr>
+    </w:p>
+    <w:p>
+      <w:pPr>
+        <w:rPr>
+          <w:sz w:val="28"/>
+          <w:szCs w:val="28"/>
+        </w:rPr>
+      </w:pPr>
+      <w:r>
+        <w:rPr>
+          <w:sz w:val="28"/>
+          <w:szCs w:val="28"/>
+        </w:rPr>
+        <w:t xml:space="preserve">    </w:t>
+      </w:r>
+      <w:proofErr w:type="spellStart"/>
+      <w:r>
+        <w:rPr>
+          <w:sz w:val="28"/>
+          <w:szCs w:val="28"/>
+        </w:rPr>
+        <w:t>lcd_send_</w:t>
+      </w:r>
+      <w:proofErr w:type="gramStart"/>
+      <w:r>
+        <w:rPr>
+          <w:sz w:val="28"/>
+          <w:szCs w:val="28"/>
+        </w:rPr>
+        <w:t>nibble</w:t>
+      </w:r>
+      <w:proofErr w:type="spellEnd"/>
+      <w:r>
+        <w:rPr>
+          <w:sz w:val="28"/>
+          <w:szCs w:val="28"/>
+        </w:rPr>
+        <w:t>(</w:t>
+      </w:r>
+      <w:proofErr w:type="gramEnd"/>
+      <w:r>
+        <w:rPr>
+          <w:sz w:val="28"/>
+          <w:szCs w:val="28"/>
+        </w:rPr>
+        <w:t>unsigned char nibble)</w:t>
+      </w:r>
+    </w:p>
+    <w:p>
+      <w:pPr>
+        <w:rPr>
+          <w:sz w:val="28"/>
+          <w:szCs w:val="28"/>
+        </w:rPr>
+      </w:pPr>
+      <w:r>
+        <w:rPr>
+          <w:sz w:val="28"/>
+          <w:szCs w:val="28"/>
+        </w:rPr>
+        <w:t xml:space="preserve">        Send a 4-bit data to the </w:t>
+      </w:r>
+      <w:proofErr w:type="gramStart"/>
+      <w:r>
+        <w:rPr>
+          <w:sz w:val="28"/>
+          <w:szCs w:val="28"/>
+        </w:rPr>
+        <w:t>LCD</w:t>
+      </w:r>
+      <w:proofErr w:type="gramEnd"/>
+    </w:p>
+    <w:p>
+      <w:pPr>
+        <w:rPr>
+          <w:sz w:val="28"/>
+          <w:szCs w:val="28"/>
+        </w:rPr>
+      </w:pPr>
+    </w:p>
+    <w:p>
+      <w:pPr>
+        <w:rPr>
+          <w:sz w:val="28"/>
+          <w:szCs w:val="28"/>
+        </w:rPr>
+      </w:pPr>
+      <w:r>
+        <w:rPr>
+          <w:sz w:val="28"/>
+          <w:szCs w:val="28"/>
+        </w:rPr>
+        <w:t xml:space="preserve">    </w:t>
+      </w:r>
+      <w:proofErr w:type="spellStart"/>
+      <w:r>
+        <w:rPr>
+          <w:sz w:val="28"/>
+          <w:szCs w:val="28"/>
+        </w:rPr>
+        <w:t>lcd_</w:t>
+      </w:r>
+      <w:proofErr w:type="gramStart"/>
+      <w:r>
+        <w:rPr>
+          <w:sz w:val="28"/>
+          <w:szCs w:val="28"/>
+        </w:rPr>
+        <w:t>trigger</w:t>
+      </w:r>
+      <w:proofErr w:type="spellEnd"/>
+      <w:r>
+        <w:rPr>
+          <w:sz w:val="28"/>
+          <w:szCs w:val="28"/>
+        </w:rPr>
+        <w:t>(</w:t>
+      </w:r>
+      <w:proofErr w:type="gramEnd"/>
+      <w:r>
+        <w:rPr>
+          <w:sz w:val="28"/>
+          <w:szCs w:val="28"/>
+        </w:rPr>
+        <w:t>)</w:t>
+      </w:r>
+    </w:p>
+    <w:p>
+      <w:pPr>
+        <w:rPr>
+          <w:sz w:val="28"/>
+          <w:szCs w:val="28"/>
+        </w:rPr>
+      </w:pPr>
+      <w:r>
+        <w:rPr>
+          <w:sz w:val="28"/>
+          <w:szCs w:val="28"/>
+        </w:rPr>
+        <w:t xml:space="preserve">        Send a trigger signal to the </w:t>
+      </w:r>
+      <w:proofErr w:type="gramStart"/>
+      <w:r>
+        <w:rPr>
+          <w:sz w:val="28"/>
+          <w:szCs w:val="28"/>
+        </w:rPr>
+        <w:t>LCD</w:t>
+      </w:r>
+      <w:proofErr w:type="gramEnd"/>
+    </w:p>
+    <w:p>
+      <w:pPr>
+        <w:rPr>
+          <w:sz w:val="28"/>
+          <w:szCs w:val="28"/>
+        </w:rPr>
+      </w:pPr>
+    </w:p>
+    <w:p>
+      <w:pPr>
+        <w:rPr>
+          <w:sz w:val="28"/>
+          <w:szCs w:val="28"/>
+        </w:rPr>
+      </w:pPr>
+      <w:r>
+        <w:rPr>
+          <w:sz w:val="28"/>
+          <w:szCs w:val="28"/>
+        </w:rPr>
+        <w:t xml:space="preserve">    timer1_</w:t>
+      </w:r>
+      <w:proofErr w:type="gramStart"/>
+      <w:r>
+        <w:rPr>
+          <w:sz w:val="28"/>
+          <w:szCs w:val="28"/>
+        </w:rPr>
+        <w:t>init(</w:t>
+      </w:r>
+      <w:proofErr w:type="gramEnd"/>
+      <w:r>
+        <w:rPr>
+          <w:sz w:val="28"/>
+          <w:szCs w:val="28"/>
+        </w:rPr>
+        <w:t>)</w:t>
+      </w:r>
+    </w:p>
+    <w:p>
+      <w:pPr>
+        <w:rPr>
+          <w:sz w:val="28"/>
+          <w:szCs w:val="28"/>
+        </w:rPr>
+      </w:pPr>
+      <w:r>
+        <w:rPr>
+          <w:sz w:val="28"/>
+          <w:szCs w:val="28"/>
+        </w:rPr>
+        <w:t xml:space="preserve">        Initialize Timer1 with a </w:t>
+      </w:r>
+      <w:proofErr w:type="spellStart"/>
+      <w:r>
+        <w:rPr>
+          <w:sz w:val="28"/>
+          <w:szCs w:val="28"/>
+        </w:rPr>
+        <w:t>prescaler</w:t>
+      </w:r>
+      <w:proofErr w:type="spellEnd"/>
+      <w:r>
+        <w:rPr>
+          <w:sz w:val="28"/>
+          <w:szCs w:val="28"/>
+        </w:rPr>
+        <w:t xml:space="preserve"> of </w:t>
+      </w:r>
+      <w:proofErr w:type="gramStart"/>
+      <w:r>
+        <w:rPr>
+          <w:sz w:val="28"/>
+          <w:szCs w:val="28"/>
+        </w:rPr>
+        <w:t>64</w:t>
+      </w:r>
+      <w:proofErr w:type="gramEnd"/>
+    </w:p>
+    <w:p>
+      <w:pPr>
+        <w:rPr>
+          <w:sz w:val="28"/>
+          <w:szCs w:val="28"/>
+        </w:rPr>
+      </w:pPr>
+      <w:r>
+        <w:rPr>
+          <w:sz w:val="28"/>
+          <w:szCs w:val="28"/>
+        </w:rPr>
+        <w:t xml:space="preserve">        Enable overflow </w:t>
+      </w:r>
+      <w:proofErr w:type="gramStart"/>
+      <w:r>
+        <w:rPr>
+          <w:sz w:val="28"/>
+          <w:szCs w:val="28"/>
+        </w:rPr>
+        <w:t>interrupt</w:t>
+      </w:r>
+      <w:proofErr w:type="gramEnd"/>
+    </w:p>
+    <w:p>
+      <w:pPr>
+        <w:rPr>
+          <w:sz w:val="28"/>
+          <w:szCs w:val="28"/>
+        </w:rPr>
+      </w:pPr>
+    </w:p>
+    <w:p>
+      <w:pPr>
+        <w:rPr>
+          <w:sz w:val="28"/>
+          <w:szCs w:val="28"/>
+        </w:rPr>
+      </w:pPr>
+      <w:r>
+        <w:rPr>
+          <w:sz w:val="28"/>
+          <w:szCs w:val="28"/>
+        </w:rPr>
+        <w:t xml:space="preserve">    </w:t>
+      </w:r>
+      <w:proofErr w:type="spellStart"/>
+      <w:r>
+        <w:rPr>
+          <w:sz w:val="28"/>
+          <w:szCs w:val="28"/>
+        </w:rPr>
         <w:t>button_</w:t>
       </w:r>
       <w:proofErr w:type="gramStart"/>
@@ -1271,19 +2246,97 @@
     </w:p>
     <w:p>
       <w:pPr>
-        <w:spacing w:after="0" w:line="240" w:lineRule="auto"/>
-        <w:rPr>
-          <w:sz w:val="28"/>
-          <w:szCs w:val="28"/>
-        </w:rPr>
-      </w:pPr>
+        <w:rPr>
+          <w:sz w:val="28"/>
+          <w:szCs w:val="28"/>
+        </w:rPr>
+      </w:pPr>
+      <w:r>
+        <w:rPr>
+          <w:sz w:val="28"/>
+          <w:szCs w:val="28"/>
+        </w:rPr>
+        <w:lastRenderedPageBreak/>
+        <w:t xml:space="preserve">        Initialize push buttons as inputs with pull-up resistors </w:t>
+      </w:r>
+      <w:proofErr w:type="gramStart"/>
+      <w:r>
+        <w:rPr>
+          <w:sz w:val="28"/>
+          <w:szCs w:val="28"/>
+        </w:rPr>
+        <w:t>enabled</w:t>
+      </w:r>
+      <w:proofErr w:type="gramEnd"/>
+    </w:p>
+    <w:p>
+      <w:pPr>
+        <w:rPr>
+          <w:sz w:val="28"/>
+          <w:szCs w:val="28"/>
+        </w:rPr>
+      </w:pPr>
+    </w:p>
+    <w:p>
+      <w:pPr>
+        <w:rPr>
+          <w:sz w:val="28"/>
+          <w:szCs w:val="28"/>
+        </w:rPr>
+      </w:pPr>
+      <w:r>
+        <w:rPr>
+          <w:sz w:val="28"/>
+          <w:szCs w:val="28"/>
+        </w:rPr>
+        <w:t xml:space="preserve">    display7</w:t>
+      </w:r>
+      <w:proofErr w:type="gramStart"/>
+      <w:r>
+        <w:rPr>
+          <w:sz w:val="28"/>
+          <w:szCs w:val="28"/>
+        </w:rPr>
+        <w:t>Segment(</w:t>
+      </w:r>
+      <w:proofErr w:type="gramEnd"/>
+      <w:r>
+        <w:rPr>
+          <w:sz w:val="28"/>
+          <w:szCs w:val="28"/>
+        </w:rPr>
+        <w:t xml:space="preserve">uint8_t </w:t>
+      </w:r>
       <w:proofErr w:type="spellStart"/>
       <w:r>
         <w:rPr>
           <w:sz w:val="28"/>
           <w:szCs w:val="28"/>
         </w:rPr>
-        <w:t>setup_LED_</w:t>
+        <w:t>combinedState</w:t>
+      </w:r>
+      <w:proofErr w:type="spellEnd"/>
+      <w:r>
+        <w:rPr>
+          <w:sz w:val="28"/>
+          <w:szCs w:val="28"/>
+        </w:rPr>
+        <w:t>)</w:t>
+      </w:r>
+    </w:p>
+    <w:p>
+      <w:pPr>
+        <w:rPr>
+          <w:sz w:val="28"/>
+          <w:szCs w:val="28"/>
+        </w:rPr>
+      </w:pPr>
+      <w:r>
+        <w:rPr>
+          <w:sz w:val="28"/>
+          <w:szCs w:val="28"/>
+        </w:rPr>
+        <w:t xml:space="preserve">        Display a combined state on a 7-segment display using a shift </w:t>
       </w:r>
       <w:proofErr w:type="gramStart"/>
       <w:r>
@@ -1291,39 +2344,61 @@
           <w:sz w:val="28"/>
           <w:szCs w:val="28"/>
         </w:rPr>
-        <w:t>pins</w:t>
-      </w:r>
-      <w:proofErr w:type="spellEnd"/>
-      <w:r>
-        <w:rPr>
-          <w:sz w:val="28"/>
-          <w:szCs w:val="28"/>
-        </w:rPr>
-        <w:t>(</w:t>
+        <w:t>register</w:t>
       </w:r>
       <w:proofErr w:type="gramEnd"/>
-      <w:r>
-        <w:rPr>
-          <w:sz w:val="28"/>
-          <w:szCs w:val="28"/>
-        </w:rPr>
-        <w:t>)</w:t>
-      </w:r>
-    </w:p>
-    <w:p>
-      <w:pPr>
-        <w:spacing w:after="0" w:line="240" w:lineRule="auto"/>
-        <w:rPr>
-          <w:sz w:val="28"/>
-          <w:szCs w:val="28"/>
-        </w:rPr>
-      </w:pPr>
-      <w:r>
-        <w:rPr>
-          <w:sz w:val="28"/>
-          <w:szCs w:val="28"/>
-        </w:rPr>
-        <w:t>timer1_</w:t>
+    </w:p>
+    <w:p>
+      <w:pPr>
+        <w:rPr>
+          <w:sz w:val="28"/>
+          <w:szCs w:val="28"/>
+        </w:rPr>
+      </w:pPr>
+    </w:p>
+    <w:p>
+      <w:pPr>
+        <w:rPr>
+          <w:sz w:val="28"/>
+          <w:szCs w:val="28"/>
+        </w:rPr>
+      </w:pPr>
+      <w:r>
+        <w:rPr>
+          <w:sz w:val="28"/>
+          <w:szCs w:val="28"/>
+        </w:rPr>
+        <w:t>Main function:</w:t>
+      </w:r>
+    </w:p>
+    <w:p>
+      <w:pPr>
+        <w:rPr>
+          <w:sz w:val="28"/>
+          <w:szCs w:val="28"/>
+        </w:rPr>
+      </w:pPr>
+      <w:r>
+        <w:rPr>
+          <w:sz w:val="28"/>
+          <w:szCs w:val="28"/>
+        </w:rPr>
+        <w:t xml:space="preserve">    Initialize USART, LCD, shift register pins, push buttons, LEDs, and Timer1</w:t>
+      </w:r>
+    </w:p>
+    <w:p>
+      <w:pPr>
+        <w:rPr>
+          <w:sz w:val="28"/>
+          <w:szCs w:val="28"/>
+        </w:rPr>
+      </w:pPr>
+      <w:r>
+        <w:rPr>
+          <w:sz w:val="28"/>
+          <w:szCs w:val="28"/>
+        </w:rPr>
+        <w:t xml:space="preserve">    Enable global </w:t>
       </w:r>
       <w:proofErr w:type="gramStart"/>
       <w:r>
@@ -1331,57 +2406,46 @@
           <w:sz w:val="28"/>
           <w:szCs w:val="28"/>
         </w:rPr>
-        <w:t>init(</w:t>
+        <w:t>interrupts</w:t>
       </w:r>
       <w:proofErr w:type="gramEnd"/>
-      <w:r>
-        <w:rPr>
-          <w:sz w:val="28"/>
-          <w:szCs w:val="28"/>
-        </w:rPr>
-        <w:t>)</w:t>
-      </w:r>
-    </w:p>
-    <w:p>
-      <w:pPr>
-        <w:spacing w:after="0" w:line="240" w:lineRule="auto"/>
-        <w:rPr>
-          <w:sz w:val="28"/>
-          <w:szCs w:val="28"/>
-        </w:rPr>
-      </w:pPr>
-    </w:p>
-    <w:p>
-      <w:pPr>
-        <w:spacing w:after="0" w:line="240" w:lineRule="auto"/>
-        <w:rPr>
-          <w:sz w:val="28"/>
-          <w:szCs w:val="28"/>
-        </w:rPr>
-      </w:pPr>
-      <w:r>
-        <w:rPr>
-          <w:sz w:val="28"/>
-          <w:szCs w:val="28"/>
-        </w:rPr>
-        <w:t>// Enable global interrupts</w:t>
-      </w:r>
-    </w:p>
-    <w:p>
-      <w:pPr>
-        <w:spacing w:after="0" w:line="240" w:lineRule="auto"/>
-        <w:rPr>
-          <w:sz w:val="28"/>
-          <w:szCs w:val="28"/>
-        </w:rPr>
-      </w:pPr>
-      <w:proofErr w:type="spellStart"/>
-      <w:r>
-        <w:rPr>
-          <w:sz w:val="28"/>
-          <w:szCs w:val="28"/>
-        </w:rPr>
-        <w:t>enable_</w:t>
+    </w:p>
+    <w:p>
+      <w:pPr>
+        <w:rPr>
+          <w:sz w:val="28"/>
+          <w:szCs w:val="28"/>
+        </w:rPr>
+      </w:pPr>
+    </w:p>
+    <w:p>
+      <w:pPr>
+        <w:rPr>
+          <w:sz w:val="28"/>
+          <w:szCs w:val="28"/>
+        </w:rPr>
+      </w:pPr>
+      <w:r>
+        <w:rPr>
+          <w:sz w:val="28"/>
+          <w:szCs w:val="28"/>
+        </w:rPr>
+        <w:t xml:space="preserve">    Loop:</w:t>
+      </w:r>
+    </w:p>
+    <w:p>
+      <w:pPr>
+        <w:rPr>
+          <w:sz w:val="28"/>
+          <w:szCs w:val="28"/>
+        </w:rPr>
+      </w:pPr>
+      <w:r>
+        <w:rPr>
+          <w:sz w:val="28"/>
+          <w:szCs w:val="28"/>
+        </w:rPr>
+        <w:t xml:space="preserve">        Control LEDs based on button </w:t>
       </w:r>
       <w:proofErr w:type="gramStart"/>
       <w:r>
@@ -1389,374 +2453,23 @@
           <w:sz w:val="28"/>
           <w:szCs w:val="28"/>
         </w:rPr>
-        <w:t>interrupts</w:t>
-      </w:r>
-      <w:proofErr w:type="spellEnd"/>
-      <w:r>
-        <w:rPr>
-          <w:sz w:val="28"/>
-          <w:szCs w:val="28"/>
-        </w:rPr>
-        <w:t>(</w:t>
+        <w:t>states</w:t>
       </w:r>
       <w:proofErr w:type="gramEnd"/>
-      <w:r>
-        <w:rPr>
-          <w:sz w:val="28"/>
-          <w:szCs w:val="28"/>
-        </w:rPr>
-        <w:t>)</w:t>
-      </w:r>
-    </w:p>
-    <w:p>
-      <w:pPr>
-        <w:spacing w:after="0" w:line="240" w:lineRule="auto"/>
-        <w:rPr>
-          <w:sz w:val="28"/>
-          <w:szCs w:val="28"/>
-        </w:rPr>
-      </w:pPr>
-    </w:p>
-    <w:p>
-      <w:pPr>
-        <w:spacing w:after="0" w:line="240" w:lineRule="auto"/>
-        <w:rPr>
-          <w:sz w:val="28"/>
-          <w:szCs w:val="28"/>
-        </w:rPr>
-      </w:pPr>
-      <w:r>
-        <w:rPr>
-          <w:sz w:val="28"/>
-          <w:szCs w:val="28"/>
-        </w:rPr>
-        <w:t>// Main program loop</w:t>
-      </w:r>
-    </w:p>
-    <w:p>
-      <w:pPr>
-        <w:spacing w:after="0" w:line="240" w:lineRule="auto"/>
-        <w:rPr>
-          <w:sz w:val="28"/>
-          <w:szCs w:val="28"/>
-        </w:rPr>
-      </w:pPr>
-      <w:r>
-        <w:rPr>
-          <w:sz w:val="28"/>
-          <w:szCs w:val="28"/>
-        </w:rPr>
-        <w:t>while (true) {</w:t>
-      </w:r>
-    </w:p>
-    <w:p>
-      <w:pPr>
-        <w:spacing w:after="0" w:line="240" w:lineRule="auto"/>
-        <w:rPr>
-          <w:sz w:val="28"/>
-          <w:szCs w:val="28"/>
-        </w:rPr>
-      </w:pPr>
-      <w:r>
-        <w:rPr>
-          <w:sz w:val="28"/>
-          <w:szCs w:val="28"/>
-        </w:rPr>
-        <w:t xml:space="preserve">    // Control LEDs based on button states</w:t>
-      </w:r>
-    </w:p>
-    <w:p>
-      <w:pPr>
-        <w:spacing w:after="0" w:line="240" w:lineRule="auto"/>
-        <w:rPr>
-          <w:sz w:val="28"/>
-          <w:szCs w:val="28"/>
-        </w:rPr>
-      </w:pPr>
-      <w:r>
-        <w:rPr>
-          <w:sz w:val="28"/>
-          <w:szCs w:val="28"/>
-        </w:rPr>
-        <w:t xml:space="preserve">    if (buttonState1) {</w:t>
-      </w:r>
-    </w:p>
-    <w:p>
-      <w:pPr>
-        <w:spacing w:after="0" w:line="240" w:lineRule="auto"/>
-        <w:rPr>
-          <w:sz w:val="28"/>
-          <w:szCs w:val="28"/>
-        </w:rPr>
-      </w:pPr>
-      <w:r>
-        <w:rPr>
-          <w:sz w:val="28"/>
-          <w:szCs w:val="28"/>
-        </w:rPr>
-        <w:t xml:space="preserve">        turn_on_LED_1()</w:t>
-      </w:r>
-    </w:p>
-    <w:p>
-      <w:pPr>
-        <w:spacing w:after="0" w:line="240" w:lineRule="auto"/>
-        <w:rPr>
-          <w:sz w:val="28"/>
-          <w:szCs w:val="28"/>
-        </w:rPr>
-      </w:pPr>
-      <w:r>
-        <w:rPr>
-          <w:sz w:val="28"/>
-          <w:szCs w:val="28"/>
-        </w:rPr>
-        <w:t xml:space="preserve">    } else {</w:t>
-      </w:r>
-    </w:p>
-    <w:p>
-      <w:pPr>
-        <w:spacing w:after="0" w:line="240" w:lineRule="auto"/>
-        <w:rPr>
-          <w:sz w:val="28"/>
-          <w:szCs w:val="28"/>
-        </w:rPr>
-      </w:pPr>
-      <w:r>
-        <w:rPr>
-          <w:sz w:val="28"/>
-          <w:szCs w:val="28"/>
-        </w:rPr>
-        <w:t xml:space="preserve">        turn_off_LED_1()</w:t>
-      </w:r>
-    </w:p>
-    <w:p>
-      <w:pPr>
-        <w:spacing w:after="0" w:line="240" w:lineRule="auto"/>
-        <w:rPr>
-          <w:sz w:val="28"/>
-          <w:szCs w:val="28"/>
-        </w:rPr>
-      </w:pPr>
-      <w:r>
-        <w:rPr>
-          <w:sz w:val="28"/>
-          <w:szCs w:val="28"/>
-        </w:rPr>
-        <w:t xml:space="preserve">    }</w:t>
-      </w:r>
-    </w:p>
-    <w:p>
-      <w:pPr>
-        <w:spacing w:after="0" w:line="240" w:lineRule="auto"/>
-        <w:rPr>
-          <w:sz w:val="28"/>
-          <w:szCs w:val="28"/>
-        </w:rPr>
-      </w:pPr>
-      <w:r>
-        <w:rPr>
-          <w:sz w:val="28"/>
-          <w:szCs w:val="28"/>
-        </w:rPr>
-        <w:t xml:space="preserve">    </w:t>
-      </w:r>
-    </w:p>
-    <w:p>
-      <w:pPr>
-        <w:spacing w:after="0" w:line="240" w:lineRule="auto"/>
-        <w:rPr>
-          <w:sz w:val="28"/>
-          <w:szCs w:val="28"/>
-        </w:rPr>
-      </w:pPr>
-      <w:r>
-        <w:rPr>
-          <w:sz w:val="28"/>
-          <w:szCs w:val="28"/>
-        </w:rPr>
-        <w:t xml:space="preserve">    if (buttonState2) {</w:t>
-      </w:r>
-    </w:p>
-    <w:p>
-      <w:pPr>
-        <w:spacing w:after="0" w:line="240" w:lineRule="auto"/>
-        <w:rPr>
-          <w:sz w:val="28"/>
-          <w:szCs w:val="28"/>
-        </w:rPr>
-      </w:pPr>
-      <w:r>
-        <w:rPr>
-          <w:sz w:val="28"/>
-          <w:szCs w:val="28"/>
-        </w:rPr>
-        <w:t xml:space="preserve">        turn_on_LED_2()</w:t>
-      </w:r>
-    </w:p>
-    <w:p>
-      <w:pPr>
-        <w:spacing w:after="0" w:line="240" w:lineRule="auto"/>
-        <w:rPr>
-          <w:sz w:val="28"/>
-          <w:szCs w:val="28"/>
-        </w:rPr>
-      </w:pPr>
-      <w:r>
-        <w:rPr>
-          <w:sz w:val="28"/>
-          <w:szCs w:val="28"/>
-        </w:rPr>
-        <w:t xml:space="preserve">    } else {</w:t>
-      </w:r>
-    </w:p>
-    <w:p>
-      <w:pPr>
-        <w:spacing w:after="0" w:line="240" w:lineRule="auto"/>
-        <w:rPr>
-          <w:sz w:val="28"/>
-          <w:szCs w:val="28"/>
-        </w:rPr>
-      </w:pPr>
-      <w:r>
-        <w:rPr>
-          <w:sz w:val="28"/>
-          <w:szCs w:val="28"/>
-        </w:rPr>
-        <w:t xml:space="preserve">        turn_off_LED_2()</w:t>
-      </w:r>
-    </w:p>
-    <w:p>
-      <w:pPr>
-        <w:spacing w:after="0" w:line="240" w:lineRule="auto"/>
-        <w:rPr>
-          <w:sz w:val="28"/>
-          <w:szCs w:val="28"/>
-        </w:rPr>
-      </w:pPr>
-      <w:r>
-        <w:rPr>
-          <w:sz w:val="28"/>
-          <w:szCs w:val="28"/>
-        </w:rPr>
-        <w:t xml:space="preserve">    }</w:t>
-      </w:r>
-    </w:p>
-    <w:p>
-      <w:pPr>
-        <w:spacing w:after="0" w:line="240" w:lineRule="auto"/>
-        <w:rPr>
-          <w:sz w:val="28"/>
-          <w:szCs w:val="28"/>
-        </w:rPr>
-      </w:pPr>
-      <w:r>
-        <w:rPr>
-          <w:sz w:val="28"/>
-          <w:szCs w:val="28"/>
-        </w:rPr>
-        <w:t xml:space="preserve">    </w:t>
-      </w:r>
-    </w:p>
-    <w:p>
-      <w:pPr>
-        <w:spacing w:after="0" w:line="240" w:lineRule="auto"/>
-        <w:rPr>
-          <w:sz w:val="28"/>
-          <w:szCs w:val="28"/>
-        </w:rPr>
-      </w:pPr>
-      <w:r>
-        <w:rPr>
-          <w:sz w:val="28"/>
-          <w:szCs w:val="28"/>
-        </w:rPr>
-        <w:t xml:space="preserve">    // Display button states on 7-segment display</w:t>
-      </w:r>
-    </w:p>
-    <w:p>
-      <w:pPr>
-        <w:spacing w:after="0" w:line="240" w:lineRule="auto"/>
-        <w:rPr>
-          <w:sz w:val="28"/>
-          <w:szCs w:val="28"/>
-        </w:rPr>
-      </w:pPr>
-      <w:r>
-        <w:rPr>
-          <w:sz w:val="28"/>
-          <w:szCs w:val="28"/>
-        </w:rPr>
-        <w:t xml:space="preserve">    display_button_states_on_7_</w:t>
-      </w:r>
-      <w:r>
-        <w:rPr>
-          <w:sz w:val="28"/>
-          <w:szCs w:val="28"/>
-        </w:rPr>
-        <w:t>segment (</w:t>
-      </w:r>
-      <w:r>
-        <w:rPr>
-          <w:sz w:val="28"/>
-          <w:szCs w:val="28"/>
-        </w:rPr>
-        <w:t>buttonState1, buttonState2)</w:t>
-      </w:r>
-    </w:p>
-    <w:p>
-      <w:pPr>
-        <w:spacing w:after="0" w:line="240" w:lineRule="auto"/>
-        <w:rPr>
-          <w:sz w:val="28"/>
-          <w:szCs w:val="28"/>
-        </w:rPr>
-      </w:pPr>
-      <w:r>
-        <w:rPr>
-          <w:sz w:val="28"/>
-          <w:szCs w:val="28"/>
-        </w:rPr>
-        <w:t xml:space="preserve">    </w:t>
-      </w:r>
-    </w:p>
-    <w:p>
-      <w:pPr>
-        <w:spacing w:after="0" w:line="240" w:lineRule="auto"/>
-        <w:rPr>
-          <w:sz w:val="28"/>
-          <w:szCs w:val="28"/>
-        </w:rPr>
-      </w:pPr>
-      <w:r>
-        <w:rPr>
-          <w:sz w:val="28"/>
-          <w:szCs w:val="28"/>
-        </w:rPr>
-        <w:t xml:space="preserve">    // Transmit received USART data to LCD</w:t>
-      </w:r>
-    </w:p>
-    <w:p>
-      <w:pPr>
-        <w:spacing w:after="0" w:line="240" w:lineRule="auto"/>
-        <w:rPr>
-          <w:sz w:val="28"/>
-          <w:szCs w:val="28"/>
-        </w:rPr>
-      </w:pPr>
-      <w:r>
-        <w:rPr>
-          <w:sz w:val="28"/>
-          <w:szCs w:val="28"/>
-        </w:rPr>
-        <w:t xml:space="preserve">    if (</w:t>
-      </w:r>
-      <w:proofErr w:type="spellStart"/>
-      <w:r>
-        <w:rPr>
-          <w:sz w:val="28"/>
-          <w:szCs w:val="28"/>
-        </w:rPr>
-        <w:t>received_</w:t>
+    </w:p>
+    <w:p>
+      <w:pPr>
+        <w:rPr>
+          <w:sz w:val="28"/>
+          <w:szCs w:val="28"/>
+        </w:rPr>
+      </w:pPr>
+      <w:r>
+        <w:rPr>
+          <w:sz w:val="28"/>
+          <w:szCs w:val="28"/>
+        </w:rPr>
+        <w:t xml:space="preserve">        Display button states on a 7-segment </w:t>
       </w:r>
       <w:proofErr w:type="gramStart"/>
       <w:r>
@@ -1764,47 +2477,23 @@
           <w:sz w:val="28"/>
           <w:szCs w:val="28"/>
         </w:rPr>
-        <w:t>char</w:t>
-      </w:r>
-      <w:proofErr w:type="spellEnd"/>
-      <w:r>
-        <w:rPr>
-          <w:sz w:val="28"/>
-          <w:szCs w:val="28"/>
-        </w:rPr>
-        <w:t xml:space="preserve"> !</w:t>
+        <w:t>display</w:t>
       </w:r>
       <w:proofErr w:type="gramEnd"/>
-      <w:r>
-        <w:rPr>
-          <w:sz w:val="28"/>
-          <w:szCs w:val="28"/>
-        </w:rPr>
-        <w:t>= '\0') {</w:t>
-      </w:r>
-    </w:p>
-    <w:p>
-      <w:pPr>
-        <w:spacing w:after="0" w:line="240" w:lineRule="auto"/>
-        <w:rPr>
-          <w:sz w:val="28"/>
-          <w:szCs w:val="28"/>
-        </w:rPr>
-      </w:pPr>
-      <w:r>
-        <w:rPr>
-          <w:sz w:val="28"/>
-          <w:szCs w:val="28"/>
-        </w:rPr>
-        <w:t xml:space="preserve">        </w:t>
-      </w:r>
-      <w:proofErr w:type="spellStart"/>
-      <w:r>
-        <w:rPr>
-          <w:sz w:val="28"/>
-          <w:szCs w:val="28"/>
-        </w:rPr>
-        <w:t>display_received_data_on_</w:t>
+    </w:p>
+    <w:p>
+      <w:pPr>
+        <w:rPr>
+          <w:sz w:val="28"/>
+          <w:szCs w:val="28"/>
+        </w:rPr>
+      </w:pPr>
+      <w:r>
+        <w:rPr>
+          <w:sz w:val="28"/>
+          <w:szCs w:val="28"/>
+        </w:rPr>
+        <w:t xml:space="preserve">        Transmit received USART data to the </w:t>
       </w:r>
       <w:proofErr w:type="gramStart"/>
       <w:r>
@@ -1814,111 +2503,7 @@
         </w:rPr>
         <w:t>LCD</w:t>
       </w:r>
-      <w:proofErr w:type="spellEnd"/>
-      <w:r>
-        <w:rPr>
-          <w:sz w:val="28"/>
-          <w:szCs w:val="28"/>
-        </w:rPr>
-        <w:t>(</w:t>
-      </w:r>
-      <w:proofErr w:type="spellStart"/>
       <w:proofErr w:type="gramEnd"/>
-      <w:r>
-        <w:rPr>
-          <w:sz w:val="28"/>
-          <w:szCs w:val="28"/>
-        </w:rPr>
-        <w:t>received_char</w:t>
-      </w:r>
-      <w:proofErr w:type="spellEnd"/>
-      <w:r>
-        <w:rPr>
-          <w:sz w:val="28"/>
-          <w:szCs w:val="28"/>
-        </w:rPr>
-        <w:t>)</w:t>
-      </w:r>
-    </w:p>
-    <w:p>
-      <w:pPr>
-        <w:spacing w:after="0" w:line="240" w:lineRule="auto"/>
-        <w:rPr>
-          <w:sz w:val="28"/>
-          <w:szCs w:val="28"/>
-        </w:rPr>
-      </w:pPr>
-      <w:r>
-        <w:rPr>
-          <w:sz w:val="28"/>
-          <w:szCs w:val="28"/>
-        </w:rPr>
-        <w:t xml:space="preserve">        </w:t>
-      </w:r>
-      <w:proofErr w:type="spellStart"/>
-      <w:r>
-        <w:rPr>
-          <w:sz w:val="28"/>
-          <w:szCs w:val="28"/>
-        </w:rPr>
-        <w:t>clear_received_</w:t>
-      </w:r>
-      <w:proofErr w:type="gramStart"/>
-      <w:r>
-        <w:rPr>
-          <w:sz w:val="28"/>
-          <w:szCs w:val="28"/>
-        </w:rPr>
-        <w:t>char</w:t>
-      </w:r>
-      <w:proofErr w:type="spellEnd"/>
-      <w:r>
-        <w:rPr>
-          <w:sz w:val="28"/>
-          <w:szCs w:val="28"/>
-        </w:rPr>
-        <w:t>(</w:t>
-      </w:r>
-      <w:proofErr w:type="gramEnd"/>
-      <w:r>
-        <w:rPr>
-          <w:sz w:val="28"/>
-          <w:szCs w:val="28"/>
-        </w:rPr>
-        <w:t>)</w:t>
-      </w:r>
-    </w:p>
-    <w:p>
-      <w:pPr>
-        <w:spacing w:after="0" w:line="240" w:lineRule="auto"/>
-        <w:rPr>
-          <w:sz w:val="28"/>
-          <w:szCs w:val="28"/>
-        </w:rPr>
-      </w:pPr>
-      <w:r>
-        <w:rPr>
-          <w:sz w:val="28"/>
-          <w:szCs w:val="28"/>
-        </w:rPr>
-        <w:t xml:space="preserve">    }</w:t>
-      </w:r>
-    </w:p>
-    <w:p>
-      <w:pPr>
-        <w:spacing w:after="0" w:line="240" w:lineRule="auto"/>
-        <w:rPr>
-          <w:sz w:val="28"/>
-          <w:szCs w:val="28"/>
-        </w:rPr>
-      </w:pPr>
-      <w:r>
-        <w:rPr>
-          <w:sz w:val="28"/>
-          <w:szCs w:val="28"/>
-        </w:rPr>
-        <w:t>}</w:t>
-      </w:r>
     </w:p>
     <w:p>
       <w:pPr>

</xml_diff>

<commit_message>
Added new content to the report, and also added two new files: USART.h and USART.cpp
</commit_message>
<xml_diff>
--- a/Project_Report.docx
+++ b/Project_Report.docx
@@ -24,42 +24,42 @@
       <w:pPr>
         <w:jc w:val="center"/>
         <w:rPr>
-          <w:sz w:val="28"/>
-          <w:szCs w:val="28"/>
-        </w:rPr>
-      </w:pPr>
-      <w:r>
-        <w:rPr>
-          <w:sz w:val="28"/>
-          <w:szCs w:val="28"/>
+          <w:sz w:val="32"/>
+          <w:szCs w:val="32"/>
+        </w:rPr>
+      </w:pPr>
+      <w:r>
+        <w:rPr>
+          <w:sz w:val="32"/>
+          <w:szCs w:val="32"/>
         </w:rPr>
         <w:t>Smart Home Energy Monitor</w:t>
       </w:r>
       <w:r>
         <w:rPr>
-          <w:sz w:val="28"/>
-          <w:szCs w:val="28"/>
+          <w:sz w:val="32"/>
+          <w:szCs w:val="32"/>
         </w:rPr>
         <w:br/>
       </w:r>
       <w:r>
         <w:rPr>
-          <w:sz w:val="28"/>
-          <w:szCs w:val="28"/>
+          <w:sz w:val="32"/>
+          <w:szCs w:val="32"/>
         </w:rPr>
         <w:br/>
       </w:r>
       <w:r>
         <w:rPr>
-          <w:sz w:val="28"/>
-          <w:szCs w:val="28"/>
+          <w:sz w:val="32"/>
+          <w:szCs w:val="32"/>
         </w:rPr>
         <w:br/>
       </w:r>
       <w:r>
         <w:rPr>
-          <w:sz w:val="28"/>
-          <w:szCs w:val="28"/>
+          <w:sz w:val="32"/>
+          <w:szCs w:val="32"/>
         </w:rPr>
         <w:br/>
       </w:r>
@@ -68,8 +68,8 @@
       <w:pPr>
         <w:jc w:val="center"/>
         <w:rPr>
-          <w:sz w:val="28"/>
-          <w:szCs w:val="28"/>
+          <w:sz w:val="32"/>
+          <w:szCs w:val="32"/>
         </w:rPr>
       </w:pPr>
     </w:p>
@@ -77,8 +77,8 @@
       <w:pPr>
         <w:jc w:val="center"/>
         <w:rPr>
-          <w:sz w:val="28"/>
-          <w:szCs w:val="28"/>
+          <w:sz w:val="32"/>
+          <w:szCs w:val="32"/>
         </w:rPr>
       </w:pPr>
     </w:p>
@@ -86,14 +86,14 @@
       <w:pPr>
         <w:jc w:val="center"/>
         <w:rPr>
-          <w:sz w:val="28"/>
-          <w:szCs w:val="28"/>
-        </w:rPr>
-      </w:pPr>
-      <w:r>
-        <w:rPr>
-          <w:sz w:val="28"/>
-          <w:szCs w:val="28"/>
+          <w:sz w:val="32"/>
+          <w:szCs w:val="32"/>
+        </w:rPr>
+      </w:pPr>
+      <w:r>
+        <w:rPr>
+          <w:sz w:val="32"/>
+          <w:szCs w:val="32"/>
         </w:rPr>
         <w:t>Rodney Tayebwa &amp; Remi Pilon</w:t>
       </w:r>
@@ -101,8 +101,8 @@
     <w:p>
       <w:pPr>
         <w:rPr>
-          <w:sz w:val="28"/>
-          <w:szCs w:val="28"/>
+          <w:sz w:val="32"/>
+          <w:szCs w:val="32"/>
         </w:rPr>
       </w:pPr>
     </w:p>
@@ -110,8 +110,8 @@
       <w:pPr>
         <w:jc w:val="center"/>
         <w:rPr>
-          <w:sz w:val="28"/>
-          <w:szCs w:val="28"/>
+          <w:sz w:val="32"/>
+          <w:szCs w:val="32"/>
         </w:rPr>
       </w:pPr>
     </w:p>
@@ -119,8 +119,8 @@
       <w:pPr>
         <w:jc w:val="center"/>
         <w:rPr>
-          <w:sz w:val="28"/>
-          <w:szCs w:val="28"/>
+          <w:sz w:val="32"/>
+          <w:szCs w:val="32"/>
         </w:rPr>
       </w:pPr>
     </w:p>
@@ -128,14 +128,14 @@
       <w:pPr>
         <w:jc w:val="center"/>
         <w:rPr>
-          <w:sz w:val="28"/>
-          <w:szCs w:val="28"/>
-        </w:rPr>
-      </w:pPr>
-      <w:r>
-        <w:rPr>
-          <w:sz w:val="28"/>
-          <w:szCs w:val="28"/>
+          <w:sz w:val="32"/>
+          <w:szCs w:val="32"/>
+        </w:rPr>
+      </w:pPr>
+      <w:r>
+        <w:rPr>
+          <w:sz w:val="32"/>
+          <w:szCs w:val="32"/>
         </w:rPr>
         <w:br/>
         <w:t>Course: NET3001 Computer Systems</w:t>
@@ -145,14 +145,14 @@
       <w:pPr>
         <w:jc w:val="center"/>
         <w:rPr>
-          <w:sz w:val="28"/>
-          <w:szCs w:val="28"/>
-        </w:rPr>
-      </w:pPr>
-      <w:r>
-        <w:rPr>
-          <w:sz w:val="28"/>
-          <w:szCs w:val="28"/>
+          <w:sz w:val="32"/>
+          <w:szCs w:val="32"/>
+        </w:rPr>
+      </w:pPr>
+      <w:r>
+        <w:rPr>
+          <w:sz w:val="32"/>
+          <w:szCs w:val="32"/>
         </w:rPr>
         <w:t>Professor: Mehdi Niknam</w:t>
       </w:r>
@@ -161,8 +161,8 @@
       <w:pPr>
         <w:jc w:val="center"/>
         <w:rPr>
-          <w:sz w:val="28"/>
-          <w:szCs w:val="28"/>
+          <w:sz w:val="32"/>
+          <w:szCs w:val="32"/>
         </w:rPr>
       </w:pPr>
     </w:p>
@@ -170,16 +170,16 @@
       <w:pPr>
         <w:jc w:val="center"/>
         <w:rPr>
-          <w:sz w:val="28"/>
-          <w:szCs w:val="28"/>
-        </w:rPr>
-      </w:pPr>
-    </w:p>
-    <w:p>
-      <w:pPr>
-        <w:rPr>
-          <w:sz w:val="28"/>
-          <w:szCs w:val="28"/>
+          <w:sz w:val="32"/>
+          <w:szCs w:val="32"/>
+        </w:rPr>
+      </w:pPr>
+    </w:p>
+    <w:p>
+      <w:pPr>
+        <w:rPr>
+          <w:sz w:val="32"/>
+          <w:szCs w:val="32"/>
         </w:rPr>
       </w:pPr>
     </w:p>
@@ -187,8 +187,8 @@
       <w:pPr>
         <w:jc w:val="center"/>
         <w:rPr>
-          <w:sz w:val="28"/>
-          <w:szCs w:val="28"/>
+          <w:sz w:val="32"/>
+          <w:szCs w:val="32"/>
         </w:rPr>
       </w:pPr>
     </w:p>
@@ -202,23 +202,23 @@
       </w:pPr>
       <w:r>
         <w:rPr>
-          <w:sz w:val="28"/>
-          <w:szCs w:val="28"/>
+          <w:sz w:val="32"/>
+          <w:szCs w:val="32"/>
         </w:rPr>
         <w:t>Due on April 10</w:t>
       </w:r>
       <w:r>
         <w:rPr>
-          <w:sz w:val="28"/>
-          <w:szCs w:val="28"/>
+          <w:sz w:val="32"/>
+          <w:szCs w:val="32"/>
           <w:vertAlign w:val="superscript"/>
         </w:rPr>
         <w:t>th</w:t>
       </w:r>
       <w:r>
         <w:rPr>
-          <w:sz w:val="28"/>
-          <w:szCs w:val="28"/>
+          <w:sz w:val="32"/>
+          <w:szCs w:val="32"/>
         </w:rPr>
         <w:t>, 2024</w:t>
       </w:r>
@@ -240,6 +240,595 @@
           <w:szCs w:val="28"/>
         </w:rPr>
       </w:pPr>
+    </w:p>
+    <w:sdt>
+      <w:sdtPr>
+        <w:id w:val="1009711280"/>
+        <w:docPartObj>
+          <w:docPartGallery w:val="Table of Contents"/>
+          <w:docPartUnique/>
+        </w:docPartObj>
+      </w:sdtPr>
+      <w:sdtEndPr>
+        <w:rPr>
+          <w:rFonts w:asciiTheme="minorHAnsi" w:eastAsiaTheme="minorHAnsi" w:hAnsiTheme="minorHAnsi" w:cstheme="minorBidi"/>
+          <w:b/>
+          <w:bCs/>
+          <w:noProof/>
+          <w:color w:val="auto"/>
+          <w:sz w:val="22"/>
+          <w:szCs w:val="22"/>
+        </w:rPr>
+      </w:sdtEndPr>
+      <w:sdtContent>
+        <w:p>
+          <w:pPr>
+            <w:pStyle w:val="TOCHeading"/>
+            <w:rPr>
+              <w:rStyle w:val="Heading1Char"/>
+            </w:rPr>
+          </w:pPr>
+          <w:r>
+            <w:rPr>
+              <w:rStyle w:val="Heading1Char"/>
+            </w:rPr>
+            <w:t>Table of Contents</w:t>
+          </w:r>
+        </w:p>
+        <w:p>
+          <w:pPr>
+            <w:pStyle w:val="TOC1"/>
+            <w:tabs>
+              <w:tab w:val="right" w:leader="dot" w:pos="9350"/>
+            </w:tabs>
+            <w:rPr>
+              <w:rFonts w:eastAsiaTheme="minorEastAsia"/>
+              <w:noProof/>
+              <w:kern w:val="2"/>
+              <w:sz w:val="24"/>
+              <w:szCs w:val="24"/>
+              <w:lang w:val="en-CA" w:eastAsia="en-CA"/>
+              <w14:ligatures w14:val="standardContextual"/>
+            </w:rPr>
+          </w:pPr>
+          <w:r>
+            <w:fldChar w:fldCharType="begin"/>
+          </w:r>
+          <w:r>
+            <w:instrText xml:space="preserve"> TOC \o "1-3" \h \z \u </w:instrText>
+          </w:r>
+          <w:r>
+            <w:fldChar w:fldCharType="separate"/>
+          </w:r>
+          <w:hyperlink w:anchor="_Toc163670102" w:history="1">
+            <w:r>
+              <w:rPr>
+                <w:rStyle w:val="Hyperlink"/>
+                <w:noProof/>
+              </w:rPr>
+              <w:t>Brief description of the system:</w:t>
+            </w:r>
+            <w:r>
+              <w:rPr>
+                <w:noProof/>
+                <w:webHidden/>
+              </w:rPr>
+              <w:tab/>
+            </w:r>
+            <w:r>
+              <w:rPr>
+                <w:noProof/>
+                <w:webHidden/>
+              </w:rPr>
+              <w:fldChar w:fldCharType="begin"/>
+            </w:r>
+            <w:r>
+              <w:rPr>
+                <w:noProof/>
+                <w:webHidden/>
+              </w:rPr>
+              <w:instrText xml:space="preserve"> PAGEREF _Toc163670102 \h </w:instrText>
+            </w:r>
+            <w:r>
+              <w:rPr>
+                <w:noProof/>
+                <w:webHidden/>
+              </w:rPr>
+            </w:r>
+            <w:r>
+              <w:rPr>
+                <w:noProof/>
+                <w:webHidden/>
+              </w:rPr>
+              <w:fldChar w:fldCharType="separate"/>
+            </w:r>
+            <w:r>
+              <w:rPr>
+                <w:noProof/>
+                <w:webHidden/>
+              </w:rPr>
+              <w:t>3</w:t>
+            </w:r>
+            <w:r>
+              <w:rPr>
+                <w:noProof/>
+                <w:webHidden/>
+              </w:rPr>
+              <w:fldChar w:fldCharType="end"/>
+            </w:r>
+          </w:hyperlink>
+        </w:p>
+        <w:p>
+          <w:pPr>
+            <w:pStyle w:val="TOC1"/>
+            <w:tabs>
+              <w:tab w:val="right" w:leader="dot" w:pos="9350"/>
+            </w:tabs>
+            <w:rPr>
+              <w:rFonts w:eastAsiaTheme="minorEastAsia"/>
+              <w:noProof/>
+              <w:kern w:val="2"/>
+              <w:sz w:val="24"/>
+              <w:szCs w:val="24"/>
+              <w:lang w:val="en-CA" w:eastAsia="en-CA"/>
+              <w14:ligatures w14:val="standardContextual"/>
+            </w:rPr>
+          </w:pPr>
+          <w:hyperlink w:anchor="_Toc163670103" w:history="1">
+            <w:r>
+              <w:rPr>
+                <w:rStyle w:val="Hyperlink"/>
+                <w:noProof/>
+              </w:rPr>
+              <w:t>Circuit Diagram:</w:t>
+            </w:r>
+            <w:r>
+              <w:rPr>
+                <w:noProof/>
+                <w:webHidden/>
+              </w:rPr>
+              <w:tab/>
+            </w:r>
+            <w:r>
+              <w:rPr>
+                <w:noProof/>
+                <w:webHidden/>
+              </w:rPr>
+              <w:fldChar w:fldCharType="begin"/>
+            </w:r>
+            <w:r>
+              <w:rPr>
+                <w:noProof/>
+                <w:webHidden/>
+              </w:rPr>
+              <w:instrText xml:space="preserve"> PAGEREF _Toc163670103 \h </w:instrText>
+            </w:r>
+            <w:r>
+              <w:rPr>
+                <w:noProof/>
+                <w:webHidden/>
+              </w:rPr>
+            </w:r>
+            <w:r>
+              <w:rPr>
+                <w:noProof/>
+                <w:webHidden/>
+              </w:rPr>
+              <w:fldChar w:fldCharType="separate"/>
+            </w:r>
+            <w:r>
+              <w:rPr>
+                <w:noProof/>
+                <w:webHidden/>
+              </w:rPr>
+              <w:t>3</w:t>
+            </w:r>
+            <w:r>
+              <w:rPr>
+                <w:noProof/>
+                <w:webHidden/>
+              </w:rPr>
+              <w:fldChar w:fldCharType="end"/>
+            </w:r>
+          </w:hyperlink>
+        </w:p>
+        <w:p>
+          <w:pPr>
+            <w:pStyle w:val="TOC1"/>
+            <w:tabs>
+              <w:tab w:val="right" w:leader="dot" w:pos="9350"/>
+            </w:tabs>
+            <w:rPr>
+              <w:rFonts w:eastAsiaTheme="minorEastAsia"/>
+              <w:noProof/>
+              <w:kern w:val="2"/>
+              <w:sz w:val="24"/>
+              <w:szCs w:val="24"/>
+              <w:lang w:val="en-CA" w:eastAsia="en-CA"/>
+              <w14:ligatures w14:val="standardContextual"/>
+            </w:rPr>
+          </w:pPr>
+          <w:hyperlink w:anchor="_Toc163670104" w:history="1">
+            <w:r>
+              <w:rPr>
+                <w:rStyle w:val="Hyperlink"/>
+                <w:noProof/>
+              </w:rPr>
+              <w:t>Components and topics used in the project:</w:t>
+            </w:r>
+            <w:r>
+              <w:rPr>
+                <w:noProof/>
+                <w:webHidden/>
+              </w:rPr>
+              <w:tab/>
+            </w:r>
+            <w:r>
+              <w:rPr>
+                <w:noProof/>
+                <w:webHidden/>
+              </w:rPr>
+              <w:fldChar w:fldCharType="begin"/>
+            </w:r>
+            <w:r>
+              <w:rPr>
+                <w:noProof/>
+                <w:webHidden/>
+              </w:rPr>
+              <w:instrText xml:space="preserve"> PAGEREF _Toc163670104 \h </w:instrText>
+            </w:r>
+            <w:r>
+              <w:rPr>
+                <w:noProof/>
+                <w:webHidden/>
+              </w:rPr>
+            </w:r>
+            <w:r>
+              <w:rPr>
+                <w:noProof/>
+                <w:webHidden/>
+              </w:rPr>
+              <w:fldChar w:fldCharType="separate"/>
+            </w:r>
+            <w:r>
+              <w:rPr>
+                <w:noProof/>
+                <w:webHidden/>
+              </w:rPr>
+              <w:t>4</w:t>
+            </w:r>
+            <w:r>
+              <w:rPr>
+                <w:noProof/>
+                <w:webHidden/>
+              </w:rPr>
+              <w:fldChar w:fldCharType="end"/>
+            </w:r>
+          </w:hyperlink>
+        </w:p>
+        <w:p>
+          <w:pPr>
+            <w:pStyle w:val="TOC1"/>
+            <w:tabs>
+              <w:tab w:val="right" w:leader="dot" w:pos="9350"/>
+            </w:tabs>
+            <w:rPr>
+              <w:rFonts w:eastAsiaTheme="minorEastAsia"/>
+              <w:noProof/>
+              <w:kern w:val="2"/>
+              <w:sz w:val="24"/>
+              <w:szCs w:val="24"/>
+              <w:lang w:val="en-CA" w:eastAsia="en-CA"/>
+              <w14:ligatures w14:val="standardContextual"/>
+            </w:rPr>
+          </w:pPr>
+          <w:hyperlink w:anchor="_Toc163670105" w:history="1">
+            <w:r>
+              <w:rPr>
+                <w:rStyle w:val="Hyperlink"/>
+                <w:noProof/>
+              </w:rPr>
+              <w:t>Detailed explanation of the system:</w:t>
+            </w:r>
+            <w:r>
+              <w:rPr>
+                <w:noProof/>
+                <w:webHidden/>
+              </w:rPr>
+              <w:tab/>
+            </w:r>
+            <w:r>
+              <w:rPr>
+                <w:noProof/>
+                <w:webHidden/>
+              </w:rPr>
+              <w:fldChar w:fldCharType="begin"/>
+            </w:r>
+            <w:r>
+              <w:rPr>
+                <w:noProof/>
+                <w:webHidden/>
+              </w:rPr>
+              <w:instrText xml:space="preserve"> PAGEREF _Toc163670105 \h </w:instrText>
+            </w:r>
+            <w:r>
+              <w:rPr>
+                <w:noProof/>
+                <w:webHidden/>
+              </w:rPr>
+            </w:r>
+            <w:r>
+              <w:rPr>
+                <w:noProof/>
+                <w:webHidden/>
+              </w:rPr>
+              <w:fldChar w:fldCharType="separate"/>
+            </w:r>
+            <w:r>
+              <w:rPr>
+                <w:noProof/>
+                <w:webHidden/>
+              </w:rPr>
+              <w:t>4</w:t>
+            </w:r>
+            <w:r>
+              <w:rPr>
+                <w:noProof/>
+                <w:webHidden/>
+              </w:rPr>
+              <w:fldChar w:fldCharType="end"/>
+            </w:r>
+          </w:hyperlink>
+        </w:p>
+        <w:p>
+          <w:pPr>
+            <w:pStyle w:val="TOC1"/>
+            <w:tabs>
+              <w:tab w:val="right" w:leader="dot" w:pos="9350"/>
+            </w:tabs>
+            <w:rPr>
+              <w:rFonts w:eastAsiaTheme="minorEastAsia"/>
+              <w:noProof/>
+              <w:kern w:val="2"/>
+              <w:sz w:val="24"/>
+              <w:szCs w:val="24"/>
+              <w:lang w:val="en-CA" w:eastAsia="en-CA"/>
+              <w14:ligatures w14:val="standardContextual"/>
+            </w:rPr>
+          </w:pPr>
+          <w:hyperlink w:anchor="_Toc163670106" w:history="1">
+            <w:r>
+              <w:rPr>
+                <w:rStyle w:val="Hyperlink"/>
+                <w:noProof/>
+              </w:rPr>
+              <w:t>Reflection:</w:t>
+            </w:r>
+            <w:r>
+              <w:rPr>
+                <w:noProof/>
+                <w:webHidden/>
+              </w:rPr>
+              <w:tab/>
+            </w:r>
+            <w:r>
+              <w:rPr>
+                <w:noProof/>
+                <w:webHidden/>
+              </w:rPr>
+              <w:fldChar w:fldCharType="begin"/>
+            </w:r>
+            <w:r>
+              <w:rPr>
+                <w:noProof/>
+                <w:webHidden/>
+              </w:rPr>
+              <w:instrText xml:space="preserve"> PAGEREF _Toc163670106 \h </w:instrText>
+            </w:r>
+            <w:r>
+              <w:rPr>
+                <w:noProof/>
+                <w:webHidden/>
+              </w:rPr>
+            </w:r>
+            <w:r>
+              <w:rPr>
+                <w:noProof/>
+                <w:webHidden/>
+              </w:rPr>
+              <w:fldChar w:fldCharType="separate"/>
+            </w:r>
+            <w:r>
+              <w:rPr>
+                <w:noProof/>
+                <w:webHidden/>
+              </w:rPr>
+              <w:t>7</w:t>
+            </w:r>
+            <w:r>
+              <w:rPr>
+                <w:noProof/>
+                <w:webHidden/>
+              </w:rPr>
+              <w:fldChar w:fldCharType="end"/>
+            </w:r>
+          </w:hyperlink>
+        </w:p>
+        <w:p>
+          <w:r>
+            <w:rPr>
+              <w:b/>
+              <w:bCs/>
+              <w:noProof/>
+            </w:rPr>
+            <w:fldChar w:fldCharType="end"/>
+          </w:r>
+        </w:p>
+      </w:sdtContent>
+    </w:sdt>
+    <w:p>
+      <w:pPr>
+        <w:rPr>
+          <w:sz w:val="28"/>
+          <w:szCs w:val="28"/>
+        </w:rPr>
+      </w:pPr>
+    </w:p>
+    <w:p>
+      <w:pPr>
+        <w:rPr>
+          <w:sz w:val="28"/>
+          <w:szCs w:val="28"/>
+        </w:rPr>
+      </w:pPr>
+    </w:p>
+    <w:p>
+      <w:pPr>
+        <w:rPr>
+          <w:sz w:val="28"/>
+          <w:szCs w:val="28"/>
+        </w:rPr>
+      </w:pPr>
+    </w:p>
+    <w:p>
+      <w:pPr>
+        <w:rPr>
+          <w:sz w:val="28"/>
+          <w:szCs w:val="28"/>
+        </w:rPr>
+      </w:pPr>
+    </w:p>
+    <w:p>
+      <w:pPr>
+        <w:rPr>
+          <w:sz w:val="28"/>
+          <w:szCs w:val="28"/>
+        </w:rPr>
+      </w:pPr>
+    </w:p>
+    <w:p>
+      <w:pPr>
+        <w:rPr>
+          <w:sz w:val="28"/>
+          <w:szCs w:val="28"/>
+        </w:rPr>
+      </w:pPr>
+    </w:p>
+    <w:p>
+      <w:pPr>
+        <w:rPr>
+          <w:sz w:val="28"/>
+          <w:szCs w:val="28"/>
+        </w:rPr>
+      </w:pPr>
+    </w:p>
+    <w:p>
+      <w:pPr>
+        <w:rPr>
+          <w:sz w:val="28"/>
+          <w:szCs w:val="28"/>
+        </w:rPr>
+      </w:pPr>
+    </w:p>
+    <w:p>
+      <w:pPr>
+        <w:rPr>
+          <w:sz w:val="28"/>
+          <w:szCs w:val="28"/>
+        </w:rPr>
+      </w:pPr>
+    </w:p>
+    <w:p>
+      <w:pPr>
+        <w:rPr>
+          <w:sz w:val="28"/>
+          <w:szCs w:val="28"/>
+        </w:rPr>
+      </w:pPr>
+    </w:p>
+    <w:p>
+      <w:pPr>
+        <w:rPr>
+          <w:sz w:val="28"/>
+          <w:szCs w:val="28"/>
+        </w:rPr>
+      </w:pPr>
+    </w:p>
+    <w:p>
+      <w:pPr>
+        <w:rPr>
+          <w:sz w:val="28"/>
+          <w:szCs w:val="28"/>
+        </w:rPr>
+      </w:pPr>
+    </w:p>
+    <w:p>
+      <w:pPr>
+        <w:rPr>
+          <w:sz w:val="28"/>
+          <w:szCs w:val="28"/>
+        </w:rPr>
+      </w:pPr>
+    </w:p>
+    <w:p>
+      <w:pPr>
+        <w:rPr>
+          <w:sz w:val="28"/>
+          <w:szCs w:val="28"/>
+        </w:rPr>
+      </w:pPr>
+    </w:p>
+    <w:p>
+      <w:pPr>
+        <w:pStyle w:val="Heading1"/>
+      </w:pPr>
+      <w:bookmarkStart w:id="0" w:name="_Toc163670102"/>
+      <w:r>
+        <w:lastRenderedPageBreak/>
+        <w:t>Brief description of the system</w:t>
+      </w:r>
+      <w:r>
+        <w:t>:</w:t>
+      </w:r>
+      <w:bookmarkEnd w:id="0"/>
+    </w:p>
+    <w:p>
+      <w:pPr>
+        <w:rPr>
+          <w:sz w:val="28"/>
+          <w:szCs w:val="28"/>
+        </w:rPr>
+      </w:pPr>
+      <w:r>
+        <w:rPr>
+          <w:sz w:val="28"/>
+          <w:szCs w:val="28"/>
+        </w:rPr>
+        <w:t>The Smart Home Energy Monitor is an embedded system designed to monitor and optimize energy usage within a home. It tracks electricity consumption in real-time and provides users with insights to help them make informed decisions about energy usage and conservation.</w:t>
+      </w:r>
+    </w:p>
+    <w:p>
+      <w:pPr>
+        <w:rPr>
+          <w:sz w:val="28"/>
+          <w:szCs w:val="28"/>
+        </w:rPr>
+      </w:pPr>
+    </w:p>
+    <w:p>
+      <w:pPr>
+        <w:rPr>
+          <w:sz w:val="28"/>
+          <w:szCs w:val="28"/>
+        </w:rPr>
+      </w:pPr>
+      <w:r>
+        <w:rPr>
+          <w:sz w:val="28"/>
+          <w:szCs w:val="28"/>
+        </w:rPr>
+        <w:t>This project aims to empower homeowners to monitor and manage their energy usage more effectively, promoting energy conservation and cost savings while reducing environmental impact.</w:t>
+      </w:r>
     </w:p>
     <w:p>
       <w:pPr>
@@ -249,366 +838,42 @@
           <w:u w:val="single"/>
         </w:rPr>
       </w:pPr>
-      <w:r>
+    </w:p>
+    <w:p>
+      <w:pPr>
+        <w:pStyle w:val="Heading1"/>
+      </w:pPr>
+      <w:bookmarkStart w:id="1" w:name="_Toc163670103"/>
+      <w:r>
+        <w:t>Circuit Diagram:</w:t>
+      </w:r>
+      <w:bookmarkEnd w:id="1"/>
+    </w:p>
+    <w:p>
+      <w:pPr>
         <w:rPr>
           <w:sz w:val="32"/>
           <w:szCs w:val="32"/>
           <w:u w:val="single"/>
         </w:rPr>
-        <w:lastRenderedPageBreak/>
-        <w:t xml:space="preserve">Table </w:t>
-      </w:r>
-      <w:r>
+      </w:pPr>
+    </w:p>
+    <w:p>
+      <w:pPr>
         <w:rPr>
           <w:sz w:val="32"/>
           <w:szCs w:val="32"/>
           <w:u w:val="single"/>
         </w:rPr>
-        <w:t>of Contents</w:t>
-      </w:r>
-      <w:r>
+      </w:pPr>
+    </w:p>
+    <w:p>
+      <w:pPr>
         <w:rPr>
           <w:sz w:val="32"/>
           <w:szCs w:val="32"/>
           <w:u w:val="single"/>
         </w:rPr>
-        <w:t>:</w:t>
-      </w:r>
-    </w:p>
-    <w:p>
-      <w:pPr>
-        <w:rPr>
-          <w:sz w:val="28"/>
-          <w:szCs w:val="28"/>
-        </w:rPr>
-      </w:pPr>
-      <w:r>
-        <w:rPr>
-          <w:sz w:val="28"/>
-          <w:szCs w:val="28"/>
-        </w:rPr>
-        <w:t>Cover page</w:t>
-      </w:r>
-      <w:r>
-        <w:rPr>
-          <w:sz w:val="28"/>
-          <w:szCs w:val="28"/>
-        </w:rPr>
-        <w:t xml:space="preserve"> (1)</w:t>
-      </w:r>
-    </w:p>
-    <w:p>
-      <w:pPr>
-        <w:rPr>
-          <w:sz w:val="28"/>
-          <w:szCs w:val="28"/>
-        </w:rPr>
-      </w:pPr>
-      <w:r>
-        <w:rPr>
-          <w:sz w:val="28"/>
-          <w:szCs w:val="28"/>
-        </w:rPr>
-        <w:t>Table of c</w:t>
-      </w:r>
-      <w:r>
-        <w:rPr>
-          <w:sz w:val="28"/>
-          <w:szCs w:val="28"/>
-        </w:rPr>
-        <w:t>ontents</w:t>
-      </w:r>
-      <w:r>
-        <w:rPr>
-          <w:sz w:val="28"/>
-          <w:szCs w:val="28"/>
-        </w:rPr>
-        <w:t xml:space="preserve"> (2)</w:t>
-      </w:r>
-    </w:p>
-    <w:p>
-      <w:pPr>
-        <w:rPr>
-          <w:sz w:val="28"/>
-          <w:szCs w:val="28"/>
-        </w:rPr>
-      </w:pPr>
-      <w:r>
-        <w:rPr>
-          <w:sz w:val="28"/>
-          <w:szCs w:val="28"/>
-        </w:rPr>
-        <w:t>Brief description of the system</w:t>
-      </w:r>
-      <w:r>
-        <w:rPr>
-          <w:sz w:val="28"/>
-          <w:szCs w:val="28"/>
-        </w:rPr>
-        <w:t xml:space="preserve"> (3)</w:t>
-      </w:r>
-    </w:p>
-    <w:p>
-      <w:pPr>
-        <w:rPr>
-          <w:sz w:val="28"/>
-          <w:szCs w:val="28"/>
-        </w:rPr>
-      </w:pPr>
-      <w:r>
-        <w:rPr>
-          <w:sz w:val="28"/>
-          <w:szCs w:val="28"/>
-        </w:rPr>
-        <w:t>Circuit Diagram</w:t>
-      </w:r>
-      <w:r>
-        <w:rPr>
-          <w:sz w:val="28"/>
-          <w:szCs w:val="28"/>
-        </w:rPr>
-        <w:t xml:space="preserve"> (</w:t>
-      </w:r>
-      <w:r>
-        <w:rPr>
-          <w:sz w:val="28"/>
-          <w:szCs w:val="28"/>
-        </w:rPr>
-        <w:t>4</w:t>
-      </w:r>
-      <w:r>
-        <w:rPr>
-          <w:sz w:val="28"/>
-          <w:szCs w:val="28"/>
-        </w:rPr>
-        <w:t>)</w:t>
-      </w:r>
-    </w:p>
-    <w:p>
-      <w:pPr>
-        <w:rPr>
-          <w:sz w:val="28"/>
-          <w:szCs w:val="28"/>
-        </w:rPr>
-      </w:pPr>
-      <w:r>
-        <w:rPr>
-          <w:sz w:val="28"/>
-          <w:szCs w:val="28"/>
-        </w:rPr>
-        <w:t>C</w:t>
-      </w:r>
-      <w:r>
-        <w:rPr>
-          <w:sz w:val="28"/>
-          <w:szCs w:val="28"/>
-        </w:rPr>
-        <w:t>omponents and topics used in the project</w:t>
-      </w:r>
-      <w:r>
-        <w:rPr>
-          <w:sz w:val="28"/>
-          <w:szCs w:val="28"/>
-        </w:rPr>
-        <w:t xml:space="preserve"> (</w:t>
-      </w:r>
-      <w:r>
-        <w:rPr>
-          <w:sz w:val="28"/>
-          <w:szCs w:val="28"/>
-        </w:rPr>
-        <w:t>5</w:t>
-      </w:r>
-      <w:r>
-        <w:rPr>
-          <w:sz w:val="28"/>
-          <w:szCs w:val="28"/>
-        </w:rPr>
-        <w:t>)</w:t>
-      </w:r>
-    </w:p>
-    <w:p>
-      <w:pPr>
-        <w:rPr>
-          <w:sz w:val="28"/>
-          <w:szCs w:val="28"/>
-        </w:rPr>
-      </w:pPr>
-      <w:r>
-        <w:rPr>
-          <w:sz w:val="28"/>
-          <w:szCs w:val="28"/>
-        </w:rPr>
-        <w:t>Detailed explanation of the system</w:t>
-      </w:r>
-      <w:r>
-        <w:rPr>
-          <w:sz w:val="28"/>
-          <w:szCs w:val="28"/>
-        </w:rPr>
-        <w:t xml:space="preserve"> (</w:t>
-      </w:r>
-      <w:r>
-        <w:rPr>
-          <w:sz w:val="28"/>
-          <w:szCs w:val="28"/>
-        </w:rPr>
-        <w:t>6</w:t>
-      </w:r>
-      <w:r>
-        <w:rPr>
-          <w:sz w:val="28"/>
-          <w:szCs w:val="28"/>
-        </w:rPr>
-        <w:t>)</w:t>
-      </w:r>
-    </w:p>
-    <w:p>
-      <w:pPr>
-        <w:rPr>
-          <w:sz w:val="28"/>
-          <w:szCs w:val="28"/>
-        </w:rPr>
-      </w:pPr>
-      <w:r>
-        <w:rPr>
-          <w:sz w:val="28"/>
-          <w:szCs w:val="28"/>
-        </w:rPr>
-        <w:t>Reflection</w:t>
-      </w:r>
-      <w:r>
-        <w:rPr>
-          <w:sz w:val="28"/>
-          <w:szCs w:val="28"/>
-        </w:rPr>
-        <w:t xml:space="preserve"> (</w:t>
-      </w:r>
-      <w:r>
-        <w:rPr>
-          <w:sz w:val="28"/>
-          <w:szCs w:val="28"/>
-        </w:rPr>
-        <w:t>6</w:t>
-      </w:r>
-      <w:r>
-        <w:rPr>
-          <w:sz w:val="28"/>
-          <w:szCs w:val="28"/>
-        </w:rPr>
-        <w:t>)</w:t>
-      </w:r>
-    </w:p>
-    <w:p>
-      <w:pPr>
-        <w:rPr>
-          <w:sz w:val="28"/>
-          <w:szCs w:val="28"/>
-        </w:rPr>
-      </w:pPr>
-    </w:p>
-    <w:p>
-      <w:pPr>
-        <w:rPr>
-          <w:sz w:val="28"/>
-          <w:szCs w:val="28"/>
-        </w:rPr>
-      </w:pPr>
-    </w:p>
-    <w:p>
-      <w:pPr>
-        <w:rPr>
-          <w:sz w:val="28"/>
-          <w:szCs w:val="28"/>
-        </w:rPr>
-      </w:pPr>
-    </w:p>
-    <w:p>
-      <w:pPr>
-        <w:rPr>
-          <w:sz w:val="28"/>
-          <w:szCs w:val="28"/>
-        </w:rPr>
-      </w:pPr>
-    </w:p>
-    <w:p>
-      <w:pPr>
-        <w:rPr>
-          <w:sz w:val="28"/>
-          <w:szCs w:val="28"/>
-        </w:rPr>
-      </w:pPr>
-    </w:p>
-    <w:p>
-      <w:pPr>
-        <w:rPr>
-          <w:sz w:val="28"/>
-          <w:szCs w:val="28"/>
-        </w:rPr>
-      </w:pPr>
-    </w:p>
-    <w:p>
-      <w:pPr>
-        <w:rPr>
-          <w:sz w:val="28"/>
-          <w:szCs w:val="28"/>
-        </w:rPr>
-      </w:pPr>
-    </w:p>
-    <w:p>
-      <w:pPr>
-        <w:rPr>
-          <w:sz w:val="28"/>
-          <w:szCs w:val="28"/>
-        </w:rPr>
-      </w:pPr>
-    </w:p>
-    <w:p>
-      <w:pPr>
-        <w:rPr>
-          <w:sz w:val="28"/>
-          <w:szCs w:val="28"/>
-        </w:rPr>
-      </w:pPr>
-    </w:p>
-    <w:p>
-      <w:pPr>
-        <w:rPr>
-          <w:sz w:val="28"/>
-          <w:szCs w:val="28"/>
-        </w:rPr>
-      </w:pPr>
-    </w:p>
-    <w:p>
-      <w:pPr>
-        <w:rPr>
-          <w:sz w:val="28"/>
-          <w:szCs w:val="28"/>
-        </w:rPr>
-      </w:pPr>
-    </w:p>
-    <w:p>
-      <w:pPr>
-        <w:rPr>
-          <w:sz w:val="28"/>
-          <w:szCs w:val="28"/>
-        </w:rPr>
-      </w:pPr>
-    </w:p>
-    <w:p>
-      <w:pPr>
-        <w:rPr>
-          <w:sz w:val="28"/>
-          <w:szCs w:val="28"/>
-        </w:rPr>
-      </w:pPr>
-    </w:p>
-    <w:p>
-      <w:pPr>
-        <w:rPr>
-          <w:sz w:val="28"/>
-          <w:szCs w:val="28"/>
-        </w:rPr>
       </w:pPr>
     </w:p>
     <w:p>
@@ -619,61 +884,24 @@
           <w:u w:val="single"/>
         </w:rPr>
       </w:pPr>
-      <w:r>
+    </w:p>
+    <w:p>
+      <w:pPr>
         <w:rPr>
           <w:sz w:val="32"/>
           <w:szCs w:val="32"/>
           <w:u w:val="single"/>
         </w:rPr>
-        <w:lastRenderedPageBreak/>
-        <w:t>Brief description of the system</w:t>
-      </w:r>
-      <w:r>
+      </w:pPr>
+    </w:p>
+    <w:p>
+      <w:pPr>
         <w:rPr>
           <w:sz w:val="32"/>
           <w:szCs w:val="32"/>
           <w:u w:val="single"/>
         </w:rPr>
-        <w:t>:</w:t>
-      </w:r>
-    </w:p>
-    <w:p>
-      <w:pPr>
-        <w:rPr>
-          <w:sz w:val="28"/>
-          <w:szCs w:val="28"/>
-        </w:rPr>
-      </w:pPr>
-      <w:r>
-        <w:rPr>
-          <w:sz w:val="28"/>
-          <w:szCs w:val="28"/>
-        </w:rPr>
-        <w:t>The Smart Home Energy Monitor is an embedded system designed to monitor and optimize energy usage within a home. It tracks electricity consumption in real-time and provides users with insights to help them make informed decisions about energy usage and conservation.</w:t>
-      </w:r>
-    </w:p>
-    <w:p>
-      <w:pPr>
-        <w:rPr>
-          <w:sz w:val="28"/>
-          <w:szCs w:val="28"/>
-        </w:rPr>
-      </w:pPr>
-    </w:p>
-    <w:p>
-      <w:pPr>
-        <w:rPr>
-          <w:sz w:val="28"/>
-          <w:szCs w:val="28"/>
-        </w:rPr>
-      </w:pPr>
-      <w:r>
-        <w:rPr>
-          <w:sz w:val="28"/>
-          <w:szCs w:val="28"/>
-        </w:rPr>
-        <w:t>This project aims to empower homeowners to monitor and manage their energy usage more effectively, promoting energy conservation and cost savings while reducing environmental impact.</w:t>
-      </w:r>
+      </w:pPr>
     </w:p>
     <w:p>
       <w:pPr>
@@ -692,14 +920,15 @@
           <w:u w:val="single"/>
         </w:rPr>
       </w:pPr>
-      <w:r>
+    </w:p>
+    <w:p>
+      <w:pPr>
         <w:rPr>
           <w:sz w:val="32"/>
           <w:szCs w:val="32"/>
           <w:u w:val="single"/>
         </w:rPr>
-        <w:t>Circuit Diagram:</w:t>
-      </w:r>
+      </w:pPr>
     </w:p>
     <w:p>
       <w:pPr>
@@ -721,110 +950,17 @@
     </w:p>
     <w:p>
       <w:pPr>
-        <w:rPr>
-          <w:sz w:val="32"/>
-          <w:szCs w:val="32"/>
-          <w:u w:val="single"/>
-        </w:rPr>
-      </w:pPr>
-    </w:p>
-    <w:p>
-      <w:pPr>
-        <w:rPr>
-          <w:sz w:val="32"/>
-          <w:szCs w:val="32"/>
-          <w:u w:val="single"/>
-        </w:rPr>
-      </w:pPr>
-    </w:p>
-    <w:p>
-      <w:pPr>
-        <w:rPr>
-          <w:sz w:val="32"/>
-          <w:szCs w:val="32"/>
-          <w:u w:val="single"/>
-        </w:rPr>
-      </w:pPr>
-    </w:p>
-    <w:p>
-      <w:pPr>
-        <w:rPr>
-          <w:sz w:val="32"/>
-          <w:szCs w:val="32"/>
-          <w:u w:val="single"/>
-        </w:rPr>
-      </w:pPr>
-    </w:p>
-    <w:p>
-      <w:pPr>
-        <w:rPr>
-          <w:sz w:val="32"/>
-          <w:szCs w:val="32"/>
-          <w:u w:val="single"/>
-        </w:rPr>
-      </w:pPr>
-    </w:p>
-    <w:p>
-      <w:pPr>
-        <w:rPr>
-          <w:sz w:val="32"/>
-          <w:szCs w:val="32"/>
-          <w:u w:val="single"/>
-        </w:rPr>
-      </w:pPr>
-    </w:p>
-    <w:p>
-      <w:pPr>
-        <w:rPr>
-          <w:sz w:val="32"/>
-          <w:szCs w:val="32"/>
-          <w:u w:val="single"/>
-        </w:rPr>
-      </w:pPr>
-    </w:p>
-    <w:p>
-      <w:pPr>
-        <w:rPr>
-          <w:sz w:val="32"/>
-          <w:szCs w:val="32"/>
-          <w:u w:val="single"/>
-        </w:rPr>
-      </w:pPr>
-    </w:p>
-    <w:p>
-      <w:pPr>
-        <w:rPr>
-          <w:sz w:val="32"/>
-          <w:szCs w:val="32"/>
-          <w:u w:val="single"/>
-        </w:rPr>
-      </w:pPr>
-    </w:p>
-    <w:p>
-      <w:pPr>
-        <w:rPr>
-          <w:sz w:val="32"/>
-          <w:szCs w:val="32"/>
-          <w:u w:val="single"/>
-        </w:rPr>
-      </w:pPr>
-      <w:r>
-        <w:rPr>
-          <w:sz w:val="32"/>
-          <w:szCs w:val="32"/>
-          <w:u w:val="single"/>
-        </w:rPr>
+        <w:pStyle w:val="Heading1"/>
+      </w:pPr>
+      <w:bookmarkStart w:id="2" w:name="_Toc163670104"/>
+      <w:r>
         <w:lastRenderedPageBreak/>
         <w:t>Components and topics used in the project</w:t>
       </w:r>
       <w:r>
-        <w:rPr>
-          <w:sz w:val="32"/>
-          <w:szCs w:val="32"/>
-          <w:u w:val="single"/>
-        </w:rPr>
         <w:t>:</w:t>
       </w:r>
+      <w:bookmarkEnd w:id="2"/>
     </w:p>
     <w:p>
       <w:pPr>
@@ -1065,27 +1201,18 @@
     </w:p>
     <w:p>
       <w:pPr>
-        <w:rPr>
-          <w:sz w:val="32"/>
-          <w:szCs w:val="32"/>
-          <w:u w:val="single"/>
-        </w:rPr>
-      </w:pPr>
-      <w:r>
-        <w:rPr>
-          <w:sz w:val="32"/>
-          <w:szCs w:val="32"/>
-          <w:u w:val="single"/>
-        </w:rPr>
+        <w:pStyle w:val="Heading1"/>
+      </w:pPr>
+      <w:bookmarkStart w:id="3" w:name="_Toc163670105"/>
+      <w:r>
         <w:t>Detailed explanation of the system</w:t>
       </w:r>
       <w:r>
-        <w:rPr>
-          <w:sz w:val="32"/>
-          <w:szCs w:val="32"/>
-          <w:u w:val="single"/>
-        </w:rPr>
-        <w:t xml:space="preserve">: </w:t>
+        <w:t>:</w:t>
+      </w:r>
+      <w:bookmarkEnd w:id="3"/>
+      <w:r>
+        <w:t xml:space="preserve"> </w:t>
       </w:r>
     </w:p>
     <w:p>
@@ -2507,37 +2634,148 @@
     </w:p>
     <w:p>
       <w:pPr>
-        <w:rPr>
-          <w:sz w:val="32"/>
-          <w:szCs w:val="32"/>
-          <w:u w:val="single"/>
-        </w:rPr>
-      </w:pPr>
-      <w:r>
-        <w:rPr>
-          <w:sz w:val="32"/>
-          <w:szCs w:val="32"/>
-          <w:u w:val="single"/>
-        </w:rPr>
+        <w:pStyle w:val="Heading1"/>
+      </w:pPr>
+      <w:bookmarkStart w:id="4" w:name="_Toc163670106"/>
+      <w:r>
         <w:t>Reflection</w:t>
       </w:r>
       <w:r>
-        <w:rPr>
-          <w:sz w:val="32"/>
-          <w:szCs w:val="32"/>
-          <w:u w:val="single"/>
-        </w:rPr>
-        <w:t xml:space="preserve">: </w:t>
-      </w:r>
-    </w:p>
-    <w:p>
-      <w:pPr>
-        <w:rPr>
-          <w:sz w:val="32"/>
-          <w:szCs w:val="32"/>
-          <w:u w:val="single"/>
-        </w:rPr>
-      </w:pPr>
+        <w:t>:</w:t>
+      </w:r>
+      <w:bookmarkEnd w:id="4"/>
+      <w:r>
+        <w:t xml:space="preserve"> </w:t>
+      </w:r>
+    </w:p>
+    <w:p>
+      <w:pPr>
+        <w:rPr>
+          <w:sz w:val="28"/>
+          <w:szCs w:val="28"/>
+        </w:rPr>
+      </w:pPr>
+      <w:r>
+        <w:rPr>
+          <w:sz w:val="28"/>
+          <w:szCs w:val="28"/>
+        </w:rPr>
+        <w:t xml:space="preserve">During the planning stage of the </w:t>
+      </w:r>
+      <w:r>
+        <w:rPr>
+          <w:sz w:val="28"/>
+          <w:szCs w:val="28"/>
+        </w:rPr>
+        <w:t>project,</w:t>
+      </w:r>
+      <w:r>
+        <w:rPr>
+          <w:sz w:val="28"/>
+          <w:szCs w:val="28"/>
+        </w:rPr>
+        <w:t xml:space="preserve"> we were torn between doing a smart energy monitor and a thermostat.</w:t>
+      </w:r>
+      <w:r>
+        <w:rPr>
+          <w:sz w:val="28"/>
+          <w:szCs w:val="28"/>
+        </w:rPr>
+        <w:t xml:space="preserve"> We didn’t do the thermostat because we did not have the required components for it.</w:t>
+      </w:r>
+    </w:p>
+    <w:p>
+      <w:pPr>
+        <w:rPr>
+          <w:sz w:val="28"/>
+          <w:szCs w:val="28"/>
+        </w:rPr>
+      </w:pPr>
+      <w:r>
+        <w:rPr>
+          <w:sz w:val="28"/>
+          <w:szCs w:val="28"/>
+        </w:rPr>
+        <w:t xml:space="preserve">After going through the pros and cons of both systems we decided </w:t>
+      </w:r>
+      <w:r>
+        <w:rPr>
+          <w:sz w:val="28"/>
+          <w:szCs w:val="28"/>
+        </w:rPr>
+        <w:t>on</w:t>
+      </w:r>
+      <w:r>
+        <w:rPr>
+          <w:sz w:val="28"/>
+          <w:szCs w:val="28"/>
+        </w:rPr>
+        <w:t xml:space="preserve"> </w:t>
+      </w:r>
+      <w:r>
+        <w:rPr>
+          <w:sz w:val="28"/>
+          <w:szCs w:val="28"/>
+        </w:rPr>
+        <w:t>a</w:t>
+      </w:r>
+      <w:r>
+        <w:rPr>
+          <w:sz w:val="28"/>
+          <w:szCs w:val="28"/>
+        </w:rPr>
+        <w:t xml:space="preserve"> smart energy monitoring system.</w:t>
+      </w:r>
+      <w:r>
+        <w:rPr>
+          <w:sz w:val="28"/>
+          <w:szCs w:val="28"/>
+        </w:rPr>
+        <w:t xml:space="preserve"> This is because </w:t>
+      </w:r>
+      <w:r>
+        <w:rPr>
+          <w:sz w:val="28"/>
+          <w:szCs w:val="28"/>
+        </w:rPr>
+        <w:t xml:space="preserve">the smart energy monitoring system allowed us to use different components of the Arduino kit </w:t>
+      </w:r>
+      <w:r>
+        <w:rPr>
+          <w:sz w:val="28"/>
+          <w:szCs w:val="28"/>
+        </w:rPr>
+        <w:t>and</w:t>
+      </w:r>
+      <w:r>
+        <w:rPr>
+          <w:sz w:val="28"/>
+          <w:szCs w:val="28"/>
+        </w:rPr>
+        <w:t xml:space="preserve"> coding for the project wouldn’t have been as intense as it would be for the thermostat.</w:t>
+      </w:r>
+    </w:p>
+    <w:p>
+      <w:pPr>
+        <w:rPr>
+          <w:sz w:val="28"/>
+          <w:szCs w:val="28"/>
+        </w:rPr>
+      </w:pPr>
+      <w:r>
+        <w:rPr>
+          <w:sz w:val="28"/>
+          <w:szCs w:val="28"/>
+        </w:rPr>
+        <w:t xml:space="preserve">One challenge we experienced was </w:t>
+      </w:r>
+      <w:r>
+        <w:rPr>
+          <w:sz w:val="28"/>
+          <w:szCs w:val="28"/>
+        </w:rPr>
+        <w:t>trying to get the timers to respond to events within the specified time frames.</w:t>
+      </w:r>
     </w:p>
     <w:sectPr>
       <w:pgSz w:w="12240" w:h="15840"/>
@@ -2955,7 +3193,7 @@
     <w:link w:val="Heading1Char"/>
     <w:uiPriority w:val="9"/>
     <w:qFormat/>
-    <w:rsid w:val="002E02CF"/>
+    <w:rsid w:val="008A4D82"/>
     <w:pPr>
       <w:keepNext/>
       <w:keepLines/>
@@ -2964,9 +3202,10 @@
     </w:pPr>
     <w:rPr>
       <w:rFonts w:asciiTheme="majorHAnsi" w:eastAsiaTheme="majorEastAsia" w:hAnsiTheme="majorHAnsi" w:cstheme="majorBidi"/>
-      <w:color w:val="365F91" w:themeColor="accent1" w:themeShade="BF"/>
-      <w:sz w:val="40"/>
+      <w:color w:val="000000" w:themeColor="text1"/>
+      <w:sz w:val="32"/>
       <w:szCs w:val="40"/>
+      <w:u w:val="single"/>
     </w:rPr>
   </w:style>
   <w:style w:type="paragraph" w:styleId="Heading2">
@@ -3179,12 +3418,13 @@
     <w:basedOn w:val="DefaultParagraphFont"/>
     <w:link w:val="Heading1"/>
     <w:uiPriority w:val="9"/>
-    <w:rsid w:val="002E02CF"/>
+    <w:rsid w:val="008A4D82"/>
     <w:rPr>
       <w:rFonts w:asciiTheme="majorHAnsi" w:eastAsiaTheme="majorEastAsia" w:hAnsiTheme="majorHAnsi" w:cstheme="majorBidi"/>
-      <w:color w:val="365F91" w:themeColor="accent1" w:themeShade="BF"/>
-      <w:sz w:val="40"/>
+      <w:color w:val="000000" w:themeColor="text1"/>
+      <w:sz w:val="32"/>
       <w:szCs w:val="40"/>
+      <w:u w:val="single"/>
     </w:rPr>
   </w:style>
   <w:style w:type="character" w:customStyle="1" w:styleId="Heading2Char">
@@ -3463,6 +3703,47 @@
       <w:smallCaps/>
       <w:color w:val="365F91" w:themeColor="accent1" w:themeShade="BF"/>
       <w:spacing w:val="5"/>
+    </w:rPr>
+  </w:style>
+  <w:style w:type="paragraph" w:styleId="TOCHeading">
+    <w:name w:val="TOC Heading"/>
+    <w:basedOn w:val="Heading1"/>
+    <w:next w:val="Normal"/>
+    <w:uiPriority w:val="39"/>
+    <w:unhideWhenUsed/>
+    <w:qFormat/>
+    <w:rsid w:val="00854797"/>
+    <w:pPr>
+      <w:spacing w:before="240" w:after="0" w:line="259" w:lineRule="auto"/>
+      <w:outlineLvl w:val="9"/>
+    </w:pPr>
+    <w:rPr>
+      <w:color w:val="365F91" w:themeColor="accent1" w:themeShade="BF"/>
+      <w:szCs w:val="32"/>
+      <w:u w:val="none"/>
+    </w:rPr>
+  </w:style>
+  <w:style w:type="paragraph" w:styleId="TOC1">
+    <w:name w:val="toc 1"/>
+    <w:basedOn w:val="Normal"/>
+    <w:next w:val="Normal"/>
+    <w:autoRedefine/>
+    <w:uiPriority w:val="39"/>
+    <w:unhideWhenUsed/>
+    <w:rsid w:val="00854797"/>
+    <w:pPr>
+      <w:spacing w:after="100"/>
+    </w:pPr>
+  </w:style>
+  <w:style w:type="character" w:styleId="Hyperlink">
+    <w:name w:val="Hyperlink"/>
+    <w:basedOn w:val="DefaultParagraphFont"/>
+    <w:uiPriority w:val="99"/>
+    <w:unhideWhenUsed/>
+    <w:rsid w:val="00854797"/>
+    <w:rPr>
+      <w:color w:val="0000FF" w:themeColor="hyperlink"/>
+      <w:u w:val="single"/>
     </w:rPr>
   </w:style>
 </w:styles>
@@ -3749,4 +4030,16 @@
   <a:objectDefaults/>
   <a:extraClrSchemeLst/>
 </a:theme>
+</file>
+
+<file path=customXml/item1.xml><?xml version="1.0" encoding="utf-8"?>
+<b:Sources xmlns:b="http://schemas.openxmlformats.org/officeDocument/2006/bibliography" xmlns="http://schemas.openxmlformats.org/officeDocument/2006/bibliography" SelectedStyle="\APASixthEditionOfficeOnline.xsl" StyleName="APA" Version="6"/>
+</file>
+
+<file path=customXml/itemProps1.xml><?xml version="1.0" encoding="utf-8"?>
+<ds:datastoreItem xmlns:ds="http://schemas.openxmlformats.org/officeDocument/2006/customXml" ds:itemID="{6F4C70B5-61B7-4233-92E8-1DB1502BD3F2}">
+  <ds:schemaRefs>
+    <ds:schemaRef ds:uri="http://schemas.openxmlformats.org/officeDocument/2006/bibliography"/>
+  </ds:schemaRefs>
+</ds:datastoreItem>
 </file>
</xml_diff>

<commit_message>
Added content to report and also removed a few comments
</commit_message>
<xml_diff>
--- a/Project_Report.docx
+++ b/Project_Report.docx
@@ -300,7 +300,7 @@
           <w:r>
             <w:fldChar w:fldCharType="separate"/>
           </w:r>
-          <w:hyperlink w:anchor="_Toc163670102" w:history="1">
+          <w:hyperlink w:anchor="_Toc163670679" w:history="1">
             <w:r>
               <w:rPr>
                 <w:rStyle w:val="Hyperlink"/>
@@ -327,7 +327,7 @@
                 <w:noProof/>
                 <w:webHidden/>
               </w:rPr>
-              <w:instrText xml:space="preserve"> PAGEREF _Toc163670102 \h </w:instrText>
+              <w:instrText xml:space="preserve"> PAGEREF _Toc163670679 \h </w:instrText>
             </w:r>
             <w:r>
               <w:rPr>
@@ -374,7 +374,7 @@
               <w14:ligatures w14:val="standardContextual"/>
             </w:rPr>
           </w:pPr>
-          <w:hyperlink w:anchor="_Toc163670103" w:history="1">
+          <w:hyperlink w:anchor="_Toc163670680" w:history="1">
             <w:r>
               <w:rPr>
                 <w:rStyle w:val="Hyperlink"/>
@@ -401,7 +401,7 @@
                 <w:noProof/>
                 <w:webHidden/>
               </w:rPr>
-              <w:instrText xml:space="preserve"> PAGEREF _Toc163670103 \h </w:instrText>
+              <w:instrText xml:space="preserve"> PAGEREF _Toc163670680 \h </w:instrText>
             </w:r>
             <w:r>
               <w:rPr>
@@ -448,7 +448,7 @@
               <w14:ligatures w14:val="standardContextual"/>
             </w:rPr>
           </w:pPr>
-          <w:hyperlink w:anchor="_Toc163670104" w:history="1">
+          <w:hyperlink w:anchor="_Toc163670681" w:history="1">
             <w:r>
               <w:rPr>
                 <w:rStyle w:val="Hyperlink"/>
@@ -475,7 +475,7 @@
                 <w:noProof/>
                 <w:webHidden/>
               </w:rPr>
-              <w:instrText xml:space="preserve"> PAGEREF _Toc163670104 \h </w:instrText>
+              <w:instrText xml:space="preserve"> PAGEREF _Toc163670681 \h </w:instrText>
             </w:r>
             <w:r>
               <w:rPr>
@@ -522,7 +522,7 @@
               <w14:ligatures w14:val="standardContextual"/>
             </w:rPr>
           </w:pPr>
-          <w:hyperlink w:anchor="_Toc163670105" w:history="1">
+          <w:hyperlink w:anchor="_Toc163670682" w:history="1">
             <w:r>
               <w:rPr>
                 <w:rStyle w:val="Hyperlink"/>
@@ -549,7 +549,7 @@
                 <w:noProof/>
                 <w:webHidden/>
               </w:rPr>
-              <w:instrText xml:space="preserve"> PAGEREF _Toc163670105 \h </w:instrText>
+              <w:instrText xml:space="preserve"> PAGEREF _Toc163670682 \h </w:instrText>
             </w:r>
             <w:r>
               <w:rPr>
@@ -596,7 +596,7 @@
               <w14:ligatures w14:val="standardContextual"/>
             </w:rPr>
           </w:pPr>
-          <w:hyperlink w:anchor="_Toc163670106" w:history="1">
+          <w:hyperlink w:anchor="_Toc163670683" w:history="1">
             <w:r>
               <w:rPr>
                 <w:rStyle w:val="Hyperlink"/>
@@ -623,7 +623,7 @@
                 <w:noProof/>
                 <w:webHidden/>
               </w:rPr>
-              <w:instrText xml:space="preserve"> PAGEREF _Toc163670106 \h </w:instrText>
+              <w:instrText xml:space="preserve"> PAGEREF _Toc163670683 \h </w:instrText>
             </w:r>
             <w:r>
               <w:rPr>
@@ -782,7 +782,7 @@
       <w:pPr>
         <w:pStyle w:val="Heading1"/>
       </w:pPr>
-      <w:bookmarkStart w:id="0" w:name="_Toc163670102"/>
+      <w:bookmarkStart w:id="0" w:name="_Toc163670679"/>
       <w:r>
         <w:lastRenderedPageBreak/>
         <w:t>Brief description of the system</w:t>
@@ -843,7 +843,7 @@
       <w:pPr>
         <w:pStyle w:val="Heading1"/>
       </w:pPr>
-      <w:bookmarkStart w:id="1" w:name="_Toc163670103"/>
+      <w:bookmarkStart w:id="1" w:name="_Toc163670680"/>
       <w:r>
         <w:t>Circuit Diagram:</w:t>
       </w:r>
@@ -952,7 +952,7 @@
       <w:pPr>
         <w:pStyle w:val="Heading1"/>
       </w:pPr>
-      <w:bookmarkStart w:id="2" w:name="_Toc163670104"/>
+      <w:bookmarkStart w:id="2" w:name="_Toc163670681"/>
       <w:r>
         <w:lastRenderedPageBreak/>
         <w:t>Components and topics used in the project</w:t>
@@ -1203,7 +1203,7 @@
       <w:pPr>
         <w:pStyle w:val="Heading1"/>
       </w:pPr>
-      <w:bookmarkStart w:id="3" w:name="_Toc163670105"/>
+      <w:bookmarkStart w:id="3" w:name="_Toc163670682"/>
       <w:r>
         <w:t>Detailed explanation of the system</w:t>
       </w:r>
@@ -2636,7 +2636,7 @@
       <w:pPr>
         <w:pStyle w:val="Heading1"/>
       </w:pPr>
-      <w:bookmarkStart w:id="4" w:name="_Toc163670106"/>
+      <w:bookmarkStart w:id="4" w:name="_Toc163670683"/>
       <w:r>
         <w:t>Reflection</w:t>
       </w:r>
@@ -2775,6 +2775,21 @@
           <w:szCs w:val="28"/>
         </w:rPr>
         <w:t>trying to get the timers to respond to events within the specified time frames.</w:t>
+      </w:r>
+      <w:r>
+        <w:rPr>
+          <w:sz w:val="28"/>
+          <w:szCs w:val="28"/>
+        </w:rPr>
+        <w:t xml:space="preserve"> Another problem we encountered was we were </w:t>
+      </w:r>
+      <w:r>
+        <w:rPr>
+          <w:sz w:val="28"/>
+          <w:szCs w:val="28"/>
+        </w:rPr>
+        <w:lastRenderedPageBreak/>
+        <w:t xml:space="preserve">not able to get the buttons to work as well as the LCD screen. We tried using different LCDs to see if that was the problem and that worked. </w:t>
       </w:r>
     </w:p>
     <w:sectPr>

</xml_diff>

<commit_message>
Finished report and also added the buzzer
</commit_message>
<xml_diff>
--- a/Project_Report.docx
+++ b/Project_Report.docx
@@ -300,7 +300,7 @@
           <w:r>
             <w:fldChar w:fldCharType="separate"/>
           </w:r>
-          <w:hyperlink w:anchor="_Toc163670679" w:history="1">
+          <w:hyperlink w:anchor="_Toc163675041" w:history="1">
             <w:r>
               <w:rPr>
                 <w:rStyle w:val="Hyperlink"/>
@@ -327,7 +327,7 @@
                 <w:noProof/>
                 <w:webHidden/>
               </w:rPr>
-              <w:instrText xml:space="preserve"> PAGEREF _Toc163670679 \h </w:instrText>
+              <w:instrText xml:space="preserve"> PAGEREF _Toc163675041 \h </w:instrText>
             </w:r>
             <w:r>
               <w:rPr>
@@ -374,7 +374,7 @@
               <w14:ligatures w14:val="standardContextual"/>
             </w:rPr>
           </w:pPr>
-          <w:hyperlink w:anchor="_Toc163670680" w:history="1">
+          <w:hyperlink w:anchor="_Toc163675042" w:history="1">
             <w:r>
               <w:rPr>
                 <w:rStyle w:val="Hyperlink"/>
@@ -401,7 +401,7 @@
                 <w:noProof/>
                 <w:webHidden/>
               </w:rPr>
-              <w:instrText xml:space="preserve"> PAGEREF _Toc163670680 \h </w:instrText>
+              <w:instrText xml:space="preserve"> PAGEREF _Toc163675042 \h </w:instrText>
             </w:r>
             <w:r>
               <w:rPr>
@@ -448,7 +448,7 @@
               <w14:ligatures w14:val="standardContextual"/>
             </w:rPr>
           </w:pPr>
-          <w:hyperlink w:anchor="_Toc163670681" w:history="1">
+          <w:hyperlink w:anchor="_Toc163675043" w:history="1">
             <w:r>
               <w:rPr>
                 <w:rStyle w:val="Hyperlink"/>
@@ -475,7 +475,81 @@
                 <w:noProof/>
                 <w:webHidden/>
               </w:rPr>
-              <w:instrText xml:space="preserve"> PAGEREF _Toc163670681 \h </w:instrText>
+              <w:instrText xml:space="preserve"> PAGEREF _Toc163675043 \h </w:instrText>
+            </w:r>
+            <w:r>
+              <w:rPr>
+                <w:noProof/>
+                <w:webHidden/>
+              </w:rPr>
+            </w:r>
+            <w:r>
+              <w:rPr>
+                <w:noProof/>
+                <w:webHidden/>
+              </w:rPr>
+              <w:fldChar w:fldCharType="separate"/>
+            </w:r>
+            <w:r>
+              <w:rPr>
+                <w:noProof/>
+                <w:webHidden/>
+              </w:rPr>
+              <w:t>3</w:t>
+            </w:r>
+            <w:r>
+              <w:rPr>
+                <w:noProof/>
+                <w:webHidden/>
+              </w:rPr>
+              <w:fldChar w:fldCharType="end"/>
+            </w:r>
+          </w:hyperlink>
+        </w:p>
+        <w:p>
+          <w:pPr>
+            <w:pStyle w:val="TOC1"/>
+            <w:tabs>
+              <w:tab w:val="right" w:leader="dot" w:pos="9350"/>
+            </w:tabs>
+            <w:rPr>
+              <w:rFonts w:eastAsiaTheme="minorEastAsia"/>
+              <w:noProof/>
+              <w:kern w:val="2"/>
+              <w:sz w:val="24"/>
+              <w:szCs w:val="24"/>
+              <w:lang w:val="en-CA" w:eastAsia="en-CA"/>
+              <w14:ligatures w14:val="standardContextual"/>
+            </w:rPr>
+          </w:pPr>
+          <w:hyperlink w:anchor="_Toc163675044" w:history="1">
+            <w:r>
+              <w:rPr>
+                <w:rStyle w:val="Hyperlink"/>
+                <w:noProof/>
+              </w:rPr>
+              <w:t>Detailed explanation of the system:</w:t>
+            </w:r>
+            <w:r>
+              <w:rPr>
+                <w:noProof/>
+                <w:webHidden/>
+              </w:rPr>
+              <w:tab/>
+            </w:r>
+            <w:r>
+              <w:rPr>
+                <w:noProof/>
+                <w:webHidden/>
+              </w:rPr>
+              <w:fldChar w:fldCharType="begin"/>
+            </w:r>
+            <w:r>
+              <w:rPr>
+                <w:noProof/>
+                <w:webHidden/>
+              </w:rPr>
+              <w:instrText xml:space="preserve"> PAGEREF _Toc163675044 \h </w:instrText>
             </w:r>
             <w:r>
               <w:rPr>
@@ -522,81 +596,7 @@
               <w14:ligatures w14:val="standardContextual"/>
             </w:rPr>
           </w:pPr>
-          <w:hyperlink w:anchor="_Toc163670682" w:history="1">
-            <w:r>
-              <w:rPr>
-                <w:rStyle w:val="Hyperlink"/>
-                <w:noProof/>
-              </w:rPr>
-              <w:t>Detailed explanation of the system:</w:t>
-            </w:r>
-            <w:r>
-              <w:rPr>
-                <w:noProof/>
-                <w:webHidden/>
-              </w:rPr>
-              <w:tab/>
-            </w:r>
-            <w:r>
-              <w:rPr>
-                <w:noProof/>
-                <w:webHidden/>
-              </w:rPr>
-              <w:fldChar w:fldCharType="begin"/>
-            </w:r>
-            <w:r>
-              <w:rPr>
-                <w:noProof/>
-                <w:webHidden/>
-              </w:rPr>
-              <w:instrText xml:space="preserve"> PAGEREF _Toc163670682 \h </w:instrText>
-            </w:r>
-            <w:r>
-              <w:rPr>
-                <w:noProof/>
-                <w:webHidden/>
-              </w:rPr>
-            </w:r>
-            <w:r>
-              <w:rPr>
-                <w:noProof/>
-                <w:webHidden/>
-              </w:rPr>
-              <w:fldChar w:fldCharType="separate"/>
-            </w:r>
-            <w:r>
-              <w:rPr>
-                <w:noProof/>
-                <w:webHidden/>
-              </w:rPr>
-              <w:t>4</w:t>
-            </w:r>
-            <w:r>
-              <w:rPr>
-                <w:noProof/>
-                <w:webHidden/>
-              </w:rPr>
-              <w:fldChar w:fldCharType="end"/>
-            </w:r>
-          </w:hyperlink>
-        </w:p>
-        <w:p>
-          <w:pPr>
-            <w:pStyle w:val="TOC1"/>
-            <w:tabs>
-              <w:tab w:val="right" w:leader="dot" w:pos="9350"/>
-            </w:tabs>
-            <w:rPr>
-              <w:rFonts w:eastAsiaTheme="minorEastAsia"/>
-              <w:noProof/>
-              <w:kern w:val="2"/>
-              <w:sz w:val="24"/>
-              <w:szCs w:val="24"/>
-              <w:lang w:val="en-CA" w:eastAsia="en-CA"/>
-              <w14:ligatures w14:val="standardContextual"/>
-            </w:rPr>
-          </w:pPr>
-          <w:hyperlink w:anchor="_Toc163670683" w:history="1">
+          <w:hyperlink w:anchor="_Toc163675045" w:history="1">
             <w:r>
               <w:rPr>
                 <w:rStyle w:val="Hyperlink"/>
@@ -623,7 +623,7 @@
                 <w:noProof/>
                 <w:webHidden/>
               </w:rPr>
-              <w:instrText xml:space="preserve"> PAGEREF _Toc163670683 \h </w:instrText>
+              <w:instrText xml:space="preserve"> PAGEREF _Toc163675045 \h </w:instrText>
             </w:r>
             <w:r>
               <w:rPr>
@@ -782,7 +782,7 @@
       <w:pPr>
         <w:pStyle w:val="Heading1"/>
       </w:pPr>
-      <w:bookmarkStart w:id="0" w:name="_Toc163670679"/>
+      <w:bookmarkStart w:id="0" w:name="_Toc163675041"/>
       <w:r>
         <w:lastRenderedPageBreak/>
         <w:t>Brief description of the system</w:t>
@@ -843,7 +843,7 @@
       <w:pPr>
         <w:pStyle w:val="Heading1"/>
       </w:pPr>
-      <w:bookmarkStart w:id="1" w:name="_Toc163670680"/>
+      <w:bookmarkStart w:id="1" w:name="_Toc163675042"/>
       <w:r>
         <w:t>Circuit Diagram:</w:t>
       </w:r>
@@ -857,24 +857,69 @@
           <w:u w:val="single"/>
         </w:rPr>
       </w:pPr>
-    </w:p>
-    <w:p>
-      <w:pPr>
+      <w:r>
         <w:rPr>
           <w:sz w:val="32"/>
           <w:szCs w:val="32"/>
           <w:u w:val="single"/>
         </w:rPr>
-      </w:pPr>
-    </w:p>
-    <w:p>
-      <w:pPr>
+        <w:drawing>
+          <wp:inline distT="0" distB="0" distL="0" distR="0" wp14:anchorId="324E13D7" wp14:editId="6BB75072">
+            <wp:extent cx="5943600" cy="2372995"/>
+            <wp:effectExtent l="0" t="0" r="0" b="0"/>
+            <wp:docPr id="1876308092" name="Picture 1" descr="A close-up of a circuit board&#10;&#10;Description automatically generated"/>
+            <wp:cNvGraphicFramePr>
+              <a:graphicFrameLocks xmlns:a="http://schemas.openxmlformats.org/drawingml/2006/main" noChangeAspect="1"/>
+            </wp:cNvGraphicFramePr>
+            <a:graphic xmlns:a="http://schemas.openxmlformats.org/drawingml/2006/main">
+              <a:graphicData uri="http://schemas.openxmlformats.org/drawingml/2006/picture">
+                <pic:pic xmlns:pic="http://schemas.openxmlformats.org/drawingml/2006/picture">
+                  <pic:nvPicPr>
+                    <pic:cNvPr id="1876308092" name="Picture 1" descr="A close-up of a circuit board&#10;&#10;Description automatically generated"/>
+                    <pic:cNvPicPr/>
+                  </pic:nvPicPr>
+                  <pic:blipFill>
+                    <a:blip r:embed="rId6"/>
+                    <a:stretch>
+                      <a:fillRect/>
+                    </a:stretch>
+                  </pic:blipFill>
+                  <pic:spPr>
+                    <a:xfrm>
+                      <a:off x="0" y="0"/>
+                      <a:ext cx="5943600" cy="2372995"/>
+                    </a:xfrm>
+                    <a:prstGeom prst="rect">
+                      <a:avLst/>
+                    </a:prstGeom>
+                  </pic:spPr>
+                </pic:pic>
+              </a:graphicData>
+            </a:graphic>
+          </wp:inline>
+        </w:drawing>
+      </w:r>
+    </w:p>
+    <w:p>
+      <w:pPr>
+        <w:pStyle w:val="ListParagraph"/>
+        <w:numPr>
+          <w:ilvl w:val="0"/>
+          <w:numId w:val="1"/>
+        </w:numPr>
         <w:rPr>
           <w:sz w:val="32"/>
           <w:szCs w:val="32"/>
           <w:u w:val="single"/>
         </w:rPr>
       </w:pPr>
+      <w:r>
+        <w:rPr>
+          <w:sz w:val="28"/>
+          <w:szCs w:val="28"/>
+        </w:rPr>
+        <w:t>The 7 segment is not connected in the diagram because there was no space.</w:t>
+      </w:r>
     </w:p>
     <w:p>
       <w:pPr>
@@ -887,329 +932,266 @@
     </w:p>
     <w:p>
       <w:pPr>
-        <w:rPr>
-          <w:sz w:val="32"/>
-          <w:szCs w:val="32"/>
-          <w:u w:val="single"/>
-        </w:rPr>
-      </w:pPr>
-    </w:p>
-    <w:p>
-      <w:pPr>
-        <w:rPr>
-          <w:sz w:val="32"/>
-          <w:szCs w:val="32"/>
-          <w:u w:val="single"/>
-        </w:rPr>
-      </w:pPr>
-    </w:p>
-    <w:p>
-      <w:pPr>
-        <w:rPr>
-          <w:sz w:val="32"/>
-          <w:szCs w:val="32"/>
-          <w:u w:val="single"/>
-        </w:rPr>
-      </w:pPr>
-    </w:p>
-    <w:p>
-      <w:pPr>
-        <w:rPr>
-          <w:sz w:val="32"/>
-          <w:szCs w:val="32"/>
-          <w:u w:val="single"/>
-        </w:rPr>
-      </w:pPr>
-    </w:p>
-    <w:p>
-      <w:pPr>
-        <w:rPr>
-          <w:sz w:val="32"/>
-          <w:szCs w:val="32"/>
-          <w:u w:val="single"/>
-        </w:rPr>
-      </w:pPr>
-    </w:p>
-    <w:p>
-      <w:pPr>
-        <w:rPr>
-          <w:sz w:val="32"/>
-          <w:szCs w:val="32"/>
-          <w:u w:val="single"/>
-        </w:rPr>
-      </w:pPr>
-    </w:p>
-    <w:p>
-      <w:pPr>
-        <w:rPr>
-          <w:sz w:val="32"/>
-          <w:szCs w:val="32"/>
-          <w:u w:val="single"/>
-        </w:rPr>
-      </w:pPr>
-    </w:p>
-    <w:p>
-      <w:pPr>
         <w:pStyle w:val="Heading1"/>
       </w:pPr>
-      <w:bookmarkStart w:id="2" w:name="_Toc163670681"/>
-      <w:r>
+      <w:bookmarkStart w:id="2" w:name="_Toc163675043"/>
+      <w:r>
+        <w:t>Components and topics used in the project</w:t>
+      </w:r>
+      <w:r>
+        <w:t>:</w:t>
+      </w:r>
+      <w:bookmarkEnd w:id="2"/>
+    </w:p>
+    <w:p>
+      <w:pPr>
+        <w:rPr>
+          <w:sz w:val="28"/>
+          <w:szCs w:val="28"/>
+        </w:rPr>
+      </w:pPr>
+      <w:r>
+        <w:rPr>
+          <w:sz w:val="28"/>
+          <w:szCs w:val="28"/>
+          <w:highlight w:val="yellow"/>
+        </w:rPr>
+        <w:t>Mandatory Topics and Components:</w:t>
+      </w:r>
+    </w:p>
+    <w:p>
+      <w:pPr>
+        <w:rPr>
+          <w:sz w:val="28"/>
+          <w:szCs w:val="28"/>
+        </w:rPr>
+      </w:pPr>
+      <w:r>
+        <w:rPr>
+          <w:sz w:val="28"/>
+          <w:szCs w:val="28"/>
+        </w:rPr>
         <w:lastRenderedPageBreak/>
-        <w:t>Components and topics used in the project</w:t>
-      </w:r>
-      <w:r>
+        <w:t>GPIO: Used for interfacing with energy monitoring sensors and controlling output devices.</w:t>
+      </w:r>
+    </w:p>
+    <w:p>
+      <w:pPr>
+        <w:rPr>
+          <w:sz w:val="28"/>
+          <w:szCs w:val="28"/>
+        </w:rPr>
+      </w:pPr>
+      <w:r>
+        <w:rPr>
+          <w:sz w:val="28"/>
+          <w:szCs w:val="28"/>
+        </w:rPr>
+        <w:t>Timers: Scheduled tasks for data logging and reporting.</w:t>
+      </w:r>
+    </w:p>
+    <w:p>
+      <w:pPr>
+        <w:rPr>
+          <w:sz w:val="28"/>
+          <w:szCs w:val="28"/>
+        </w:rPr>
+      </w:pPr>
+      <w:r>
+        <w:rPr>
+          <w:sz w:val="28"/>
+          <w:szCs w:val="28"/>
+        </w:rPr>
+        <w:t>Interrupts: Handle events such as sensor readings or user inputs.</w:t>
+      </w:r>
+    </w:p>
+    <w:p>
+      <w:pPr>
+        <w:rPr>
+          <w:sz w:val="28"/>
+          <w:szCs w:val="28"/>
+        </w:rPr>
+      </w:pPr>
+      <w:r>
+        <w:rPr>
+          <w:sz w:val="28"/>
+          <w:szCs w:val="28"/>
+        </w:rPr>
+        <w:t>LEDs: Indicate energy consumption levels or system status.</w:t>
+      </w:r>
+    </w:p>
+    <w:p>
+      <w:pPr>
+        <w:rPr>
+          <w:sz w:val="28"/>
+          <w:szCs w:val="28"/>
+        </w:rPr>
+      </w:pPr>
+      <w:r>
+        <w:rPr>
+          <w:sz w:val="28"/>
+          <w:szCs w:val="28"/>
+        </w:rPr>
+        <w:t>Push Buttons: Enable user interaction for viewing data or configuring settings.</w:t>
+      </w:r>
+    </w:p>
+    <w:p>
+      <w:pPr>
+        <w:rPr>
+          <w:sz w:val="28"/>
+          <w:szCs w:val="28"/>
+        </w:rPr>
+      </w:pPr>
+      <w:r>
+        <w:rPr>
+          <w:sz w:val="28"/>
+          <w:szCs w:val="28"/>
+        </w:rPr>
+        <w:t>7-segment Display: Display real-time energy consumption data.</w:t>
+      </w:r>
+    </w:p>
+    <w:p>
+      <w:pPr>
+        <w:rPr>
+          <w:sz w:val="28"/>
+          <w:szCs w:val="28"/>
+        </w:rPr>
+      </w:pPr>
+      <w:r>
+        <w:rPr>
+          <w:sz w:val="28"/>
+          <w:szCs w:val="28"/>
+        </w:rPr>
+        <w:t>LCD: Display detailed energy usage statistics and system status.</w:t>
+      </w:r>
+    </w:p>
+    <w:p>
+      <w:pPr>
+        <w:rPr>
+          <w:sz w:val="28"/>
+          <w:szCs w:val="28"/>
+        </w:rPr>
+      </w:pPr>
+      <w:r>
+        <w:rPr>
+          <w:sz w:val="28"/>
+          <w:szCs w:val="28"/>
+        </w:rPr>
+        <w:t>Shift Registers: Expand GPIO capabilities for driving multiple LEDs or displays efficiently.</w:t>
+      </w:r>
+    </w:p>
+    <w:p>
+      <w:pPr>
+        <w:rPr>
+          <w:sz w:val="28"/>
+          <w:szCs w:val="28"/>
+        </w:rPr>
+      </w:pPr>
+    </w:p>
+    <w:p>
+      <w:pPr>
+        <w:rPr>
+          <w:sz w:val="28"/>
+          <w:szCs w:val="28"/>
+        </w:rPr>
+      </w:pPr>
+      <w:r>
+        <w:rPr>
+          <w:sz w:val="28"/>
+          <w:szCs w:val="28"/>
+          <w:highlight w:val="yellow"/>
+        </w:rPr>
+        <w:t>Optional Topic</w:t>
+      </w:r>
+      <w:r>
+        <w:rPr>
+          <w:sz w:val="28"/>
+          <w:szCs w:val="28"/>
+          <w:highlight w:val="yellow"/>
+        </w:rPr>
+        <w:t xml:space="preserve"> and Components</w:t>
+      </w:r>
+      <w:r>
+        <w:rPr>
+          <w:sz w:val="28"/>
+          <w:szCs w:val="28"/>
+          <w:highlight w:val="yellow"/>
+        </w:rPr>
         <w:t>:</w:t>
       </w:r>
-      <w:bookmarkEnd w:id="2"/>
-    </w:p>
-    <w:p>
-      <w:pPr>
-        <w:rPr>
-          <w:sz w:val="28"/>
-          <w:szCs w:val="28"/>
-        </w:rPr>
-      </w:pPr>
-      <w:r>
-        <w:rPr>
-          <w:sz w:val="28"/>
-          <w:szCs w:val="28"/>
-          <w:highlight w:val="yellow"/>
-        </w:rPr>
-        <w:t>Mandatory Topics and Components:</w:t>
-      </w:r>
-    </w:p>
-    <w:p>
-      <w:pPr>
-        <w:rPr>
-          <w:sz w:val="28"/>
-          <w:szCs w:val="28"/>
-        </w:rPr>
-      </w:pPr>
-      <w:r>
-        <w:rPr>
-          <w:sz w:val="28"/>
-          <w:szCs w:val="28"/>
-        </w:rPr>
-        <w:t>GPIO: Used for interfacing with energy monitoring sensors and controlling output devices.</w:t>
-      </w:r>
-    </w:p>
-    <w:p>
-      <w:pPr>
-        <w:rPr>
-          <w:sz w:val="28"/>
-          <w:szCs w:val="28"/>
-        </w:rPr>
-      </w:pPr>
-      <w:r>
-        <w:rPr>
-          <w:sz w:val="28"/>
-          <w:szCs w:val="28"/>
-        </w:rPr>
-        <w:t>Timers: Scheduled tasks for data logging and reporting.</w:t>
-      </w:r>
-    </w:p>
-    <w:p>
-      <w:pPr>
-        <w:rPr>
-          <w:sz w:val="28"/>
-          <w:szCs w:val="28"/>
-        </w:rPr>
-      </w:pPr>
-      <w:r>
-        <w:rPr>
-          <w:sz w:val="28"/>
-          <w:szCs w:val="28"/>
-        </w:rPr>
-        <w:t>Interrupts: Handle events such as sensor readings or user inputs.</w:t>
-      </w:r>
-    </w:p>
-    <w:p>
-      <w:pPr>
-        <w:rPr>
-          <w:sz w:val="28"/>
-          <w:szCs w:val="28"/>
-        </w:rPr>
-      </w:pPr>
-      <w:r>
-        <w:rPr>
-          <w:sz w:val="28"/>
-          <w:szCs w:val="28"/>
-        </w:rPr>
-        <w:t>LEDs: Indicate energy consumption levels or system status.</w:t>
-      </w:r>
-    </w:p>
-    <w:p>
-      <w:pPr>
-        <w:rPr>
-          <w:sz w:val="28"/>
-          <w:szCs w:val="28"/>
-        </w:rPr>
-      </w:pPr>
-      <w:r>
-        <w:rPr>
-          <w:sz w:val="28"/>
-          <w:szCs w:val="28"/>
-        </w:rPr>
-        <w:t>Push Buttons: Enable user interaction for viewing data or configuring settings.</w:t>
-      </w:r>
-    </w:p>
-    <w:p>
-      <w:pPr>
-        <w:rPr>
-          <w:sz w:val="28"/>
-          <w:szCs w:val="28"/>
-        </w:rPr>
-      </w:pPr>
-      <w:r>
-        <w:rPr>
-          <w:sz w:val="28"/>
-          <w:szCs w:val="28"/>
-        </w:rPr>
-        <w:t>7-segment Display: Display real-time energy consumption data.</w:t>
-      </w:r>
-    </w:p>
-    <w:p>
-      <w:pPr>
-        <w:rPr>
-          <w:sz w:val="28"/>
-          <w:szCs w:val="28"/>
-        </w:rPr>
-      </w:pPr>
-      <w:r>
-        <w:rPr>
-          <w:sz w:val="28"/>
-          <w:szCs w:val="28"/>
-        </w:rPr>
-        <w:t>LCD: Display detailed energy usage statistics and system status.</w:t>
-      </w:r>
-    </w:p>
-    <w:p>
-      <w:pPr>
-        <w:rPr>
-          <w:sz w:val="28"/>
-          <w:szCs w:val="28"/>
-        </w:rPr>
-      </w:pPr>
-      <w:r>
-        <w:rPr>
-          <w:sz w:val="28"/>
-          <w:szCs w:val="28"/>
-        </w:rPr>
-        <w:t>Shift Registers: Expand GPIO capabilities for driving multiple LEDs or displays efficiently.</w:t>
-      </w:r>
-    </w:p>
-    <w:p>
-      <w:pPr>
-        <w:rPr>
-          <w:sz w:val="28"/>
-          <w:szCs w:val="28"/>
-        </w:rPr>
-      </w:pPr>
-    </w:p>
-    <w:p>
-      <w:pPr>
-        <w:rPr>
-          <w:sz w:val="28"/>
-          <w:szCs w:val="28"/>
-        </w:rPr>
-      </w:pPr>
-      <w:r>
-        <w:rPr>
-          <w:sz w:val="28"/>
-          <w:szCs w:val="28"/>
-          <w:highlight w:val="yellow"/>
-        </w:rPr>
-        <w:t>Optional Topic</w:t>
-      </w:r>
-      <w:r>
-        <w:rPr>
-          <w:sz w:val="28"/>
-          <w:szCs w:val="28"/>
-          <w:highlight w:val="yellow"/>
-        </w:rPr>
-        <w:t xml:space="preserve"> and Components</w:t>
-      </w:r>
-      <w:r>
-        <w:rPr>
-          <w:sz w:val="28"/>
-          <w:szCs w:val="28"/>
-          <w:highlight w:val="yellow"/>
-        </w:rPr>
+    </w:p>
+    <w:p>
+      <w:pPr>
+        <w:rPr>
+          <w:sz w:val="28"/>
+          <w:szCs w:val="28"/>
+        </w:rPr>
+      </w:pPr>
+      <w:r>
+        <w:rPr>
+          <w:sz w:val="28"/>
+          <w:szCs w:val="28"/>
+        </w:rPr>
+        <w:t>USART: Enable communication with external devices or data logging systems.</w:t>
+      </w:r>
+    </w:p>
+    <w:p>
+      <w:pPr>
+        <w:rPr>
+          <w:sz w:val="28"/>
+          <w:szCs w:val="28"/>
+        </w:rPr>
+      </w:pPr>
+      <w:r>
+        <w:rPr>
+          <w:sz w:val="28"/>
+          <w:szCs w:val="28"/>
+        </w:rPr>
+        <w:t>Active or Passive Buzzers: Provide audible alerts for high energy consumption levels or system warnings.</w:t>
+      </w:r>
+    </w:p>
+    <w:p>
+      <w:pPr>
+        <w:rPr>
+          <w:sz w:val="28"/>
+          <w:szCs w:val="28"/>
+        </w:rPr>
+      </w:pPr>
+      <w:r>
+        <w:rPr>
+          <w:sz w:val="28"/>
+          <w:szCs w:val="28"/>
+        </w:rPr>
+        <w:t>Potentiometer: Allow users to adjust display brightness or contrast.</w:t>
+      </w:r>
+    </w:p>
+    <w:p>
+      <w:pPr>
+        <w:rPr>
+          <w:sz w:val="28"/>
+          <w:szCs w:val="28"/>
+        </w:rPr>
+      </w:pPr>
+    </w:p>
+    <w:p>
+      <w:pPr>
+        <w:rPr>
+          <w:sz w:val="28"/>
+          <w:szCs w:val="28"/>
+        </w:rPr>
+      </w:pPr>
+    </w:p>
+    <w:p>
+      <w:pPr>
+        <w:pStyle w:val="Heading1"/>
+      </w:pPr>
+      <w:bookmarkStart w:id="3" w:name="_Toc163675044"/>
+      <w:r>
+        <w:t>Detailed explanation of the system</w:t>
+      </w:r>
+      <w:r>
         <w:t>:</w:t>
       </w:r>
-    </w:p>
-    <w:p>
-      <w:pPr>
-        <w:rPr>
-          <w:sz w:val="28"/>
-          <w:szCs w:val="28"/>
-        </w:rPr>
-      </w:pPr>
-      <w:r>
-        <w:rPr>
-          <w:sz w:val="28"/>
-          <w:szCs w:val="28"/>
-        </w:rPr>
-        <w:t>USART: Enable communication with external devices or data logging systems.</w:t>
-      </w:r>
-    </w:p>
-    <w:p>
-      <w:pPr>
-        <w:rPr>
-          <w:sz w:val="28"/>
-          <w:szCs w:val="28"/>
-        </w:rPr>
-      </w:pPr>
-      <w:r>
-        <w:rPr>
-          <w:sz w:val="28"/>
-          <w:szCs w:val="28"/>
-        </w:rPr>
-        <w:t>Active or Passive Buzzers: Provide audible alerts for high energy consumption levels or system warnings.</w:t>
-      </w:r>
-    </w:p>
-    <w:p>
-      <w:pPr>
-        <w:rPr>
-          <w:sz w:val="28"/>
-          <w:szCs w:val="28"/>
-        </w:rPr>
-      </w:pPr>
-      <w:r>
-        <w:rPr>
-          <w:sz w:val="28"/>
-          <w:szCs w:val="28"/>
-        </w:rPr>
-        <w:t>Potentiometer: Allow users to adjust display brightness or contrast.</w:t>
-      </w:r>
-    </w:p>
-    <w:p>
-      <w:pPr>
-        <w:rPr>
-          <w:sz w:val="28"/>
-          <w:szCs w:val="28"/>
-        </w:rPr>
-      </w:pPr>
-    </w:p>
-    <w:p>
-      <w:pPr>
-        <w:rPr>
-          <w:sz w:val="28"/>
-          <w:szCs w:val="28"/>
-        </w:rPr>
-      </w:pPr>
-    </w:p>
-    <w:p>
-      <w:pPr>
-        <w:pStyle w:val="Heading1"/>
-      </w:pPr>
-      <w:bookmarkStart w:id="3" w:name="_Toc163670682"/>
-      <w:r>
-        <w:t>Detailed explanation of the system</w:t>
-      </w:r>
-      <w:r>
-        <w:t>:</w:t>
-      </w:r>
       <w:bookmarkEnd w:id="3"/>
       <w:r>
         <w:t xml:space="preserve"> </w:t>
@@ -1261,505 +1243,6 @@
         </w:rPr>
         <w:t>Declare global variable:</w:t>
       </w:r>
-    </w:p>
-    <w:p>
-      <w:pPr>
-        <w:rPr>
-          <w:sz w:val="28"/>
-          <w:szCs w:val="28"/>
-        </w:rPr>
-      </w:pPr>
-      <w:r>
-        <w:rPr>
-          <w:sz w:val="28"/>
-          <w:szCs w:val="28"/>
-        </w:rPr>
-        <w:t xml:space="preserve">    </w:t>
-      </w:r>
-      <w:proofErr w:type="spellStart"/>
-      <w:r>
-        <w:rPr>
-          <w:sz w:val="28"/>
-          <w:szCs w:val="28"/>
-        </w:rPr>
-        <w:t>received_char</w:t>
-      </w:r>
-      <w:proofErr w:type="spellEnd"/>
-      <w:r>
-        <w:rPr>
-          <w:sz w:val="28"/>
-          <w:szCs w:val="28"/>
-        </w:rPr>
-        <w:t xml:space="preserve"> as volatile </w:t>
-      </w:r>
-      <w:proofErr w:type="gramStart"/>
-      <w:r>
-        <w:rPr>
-          <w:sz w:val="28"/>
-          <w:szCs w:val="28"/>
-        </w:rPr>
-        <w:t>char</w:t>
-      </w:r>
-      <w:proofErr w:type="gramEnd"/>
-    </w:p>
-    <w:p>
-      <w:pPr>
-        <w:rPr>
-          <w:sz w:val="28"/>
-          <w:szCs w:val="28"/>
-        </w:rPr>
-      </w:pPr>
-    </w:p>
-    <w:p>
-      <w:pPr>
-        <w:rPr>
-          <w:sz w:val="28"/>
-          <w:szCs w:val="28"/>
-        </w:rPr>
-      </w:pPr>
-      <w:r>
-        <w:rPr>
-          <w:sz w:val="28"/>
-          <w:szCs w:val="28"/>
-        </w:rPr>
-        <w:t>Define functions:</w:t>
-      </w:r>
-    </w:p>
-    <w:p>
-      <w:pPr>
-        <w:rPr>
-          <w:sz w:val="28"/>
-          <w:szCs w:val="28"/>
-        </w:rPr>
-      </w:pPr>
-      <w:r>
-        <w:rPr>
-          <w:sz w:val="28"/>
-          <w:szCs w:val="28"/>
-        </w:rPr>
-        <w:t xml:space="preserve">    </w:t>
-      </w:r>
-      <w:proofErr w:type="spellStart"/>
-      <w:r>
-        <w:rPr>
-          <w:sz w:val="28"/>
-          <w:szCs w:val="28"/>
-        </w:rPr>
-        <w:t>usart_</w:t>
-      </w:r>
-      <w:proofErr w:type="gramStart"/>
-      <w:r>
-        <w:rPr>
-          <w:sz w:val="28"/>
-          <w:szCs w:val="28"/>
-        </w:rPr>
-        <w:t>init</w:t>
-      </w:r>
-      <w:proofErr w:type="spellEnd"/>
-      <w:r>
-        <w:rPr>
-          <w:sz w:val="28"/>
-          <w:szCs w:val="28"/>
-        </w:rPr>
-        <w:t>(</w:t>
-      </w:r>
-      <w:proofErr w:type="gramEnd"/>
-      <w:r>
-        <w:rPr>
-          <w:sz w:val="28"/>
-          <w:szCs w:val="28"/>
-        </w:rPr>
-        <w:t>)</w:t>
-      </w:r>
-    </w:p>
-    <w:p>
-      <w:pPr>
-        <w:rPr>
-          <w:sz w:val="28"/>
-          <w:szCs w:val="28"/>
-        </w:rPr>
-      </w:pPr>
-      <w:r>
-        <w:rPr>
-          <w:sz w:val="28"/>
-          <w:szCs w:val="28"/>
-        </w:rPr>
-        <w:t xml:space="preserve">        Set baud rate to </w:t>
-      </w:r>
-      <w:proofErr w:type="gramStart"/>
-      <w:r>
-        <w:rPr>
-          <w:sz w:val="28"/>
-          <w:szCs w:val="28"/>
-        </w:rPr>
-        <w:t>9600</w:t>
-      </w:r>
-      <w:proofErr w:type="gramEnd"/>
-    </w:p>
-    <w:p>
-      <w:pPr>
-        <w:rPr>
-          <w:sz w:val="28"/>
-          <w:szCs w:val="28"/>
-        </w:rPr>
-      </w:pPr>
-      <w:r>
-        <w:rPr>
-          <w:sz w:val="28"/>
-          <w:szCs w:val="28"/>
-        </w:rPr>
-        <w:t xml:space="preserve">        Enable receiver and </w:t>
-      </w:r>
-      <w:proofErr w:type="gramStart"/>
-      <w:r>
-        <w:rPr>
-          <w:sz w:val="28"/>
-          <w:szCs w:val="28"/>
-        </w:rPr>
-        <w:t>transmitter</w:t>
-      </w:r>
-      <w:proofErr w:type="gramEnd"/>
-    </w:p>
-    <w:p>
-      <w:pPr>
-        <w:rPr>
-          <w:sz w:val="28"/>
-          <w:szCs w:val="28"/>
-        </w:rPr>
-      </w:pPr>
-      <w:r>
-        <w:rPr>
-          <w:sz w:val="28"/>
-          <w:szCs w:val="28"/>
-        </w:rPr>
-        <w:t xml:space="preserve">        Set frame format: 8 data bits, 1 stop </w:t>
-      </w:r>
-      <w:proofErr w:type="gramStart"/>
-      <w:r>
-        <w:rPr>
-          <w:sz w:val="28"/>
-          <w:szCs w:val="28"/>
-        </w:rPr>
-        <w:t>bit</w:t>
-      </w:r>
-      <w:proofErr w:type="gramEnd"/>
-    </w:p>
-    <w:p>
-      <w:pPr>
-        <w:rPr>
-          <w:sz w:val="28"/>
-          <w:szCs w:val="28"/>
-        </w:rPr>
-      </w:pPr>
-      <w:r>
-        <w:rPr>
-          <w:sz w:val="28"/>
-          <w:szCs w:val="28"/>
-        </w:rPr>
-        <w:t xml:space="preserve">        Enable USART receive </w:t>
-      </w:r>
-      <w:proofErr w:type="gramStart"/>
-      <w:r>
-        <w:rPr>
-          <w:sz w:val="28"/>
-          <w:szCs w:val="28"/>
-        </w:rPr>
-        <w:t>interrupt</w:t>
-      </w:r>
-      <w:proofErr w:type="gramEnd"/>
-    </w:p>
-    <w:p>
-      <w:pPr>
-        <w:rPr>
-          <w:sz w:val="28"/>
-          <w:szCs w:val="28"/>
-        </w:rPr>
-      </w:pPr>
-    </w:p>
-    <w:p>
-      <w:pPr>
-        <w:rPr>
-          <w:sz w:val="28"/>
-          <w:szCs w:val="28"/>
-        </w:rPr>
-      </w:pPr>
-      <w:r>
-        <w:rPr>
-          <w:sz w:val="28"/>
-          <w:szCs w:val="28"/>
-        </w:rPr>
-        <w:t xml:space="preserve">    </w:t>
-      </w:r>
-      <w:proofErr w:type="spellStart"/>
-      <w:r>
-        <w:rPr>
-          <w:sz w:val="28"/>
-          <w:szCs w:val="28"/>
-        </w:rPr>
-        <w:t>usart_</w:t>
-      </w:r>
-      <w:proofErr w:type="gramStart"/>
-      <w:r>
-        <w:rPr>
-          <w:sz w:val="28"/>
-          <w:szCs w:val="28"/>
-        </w:rPr>
-        <w:t>transmit</w:t>
-      </w:r>
-      <w:proofErr w:type="spellEnd"/>
-      <w:r>
-        <w:rPr>
-          <w:sz w:val="28"/>
-          <w:szCs w:val="28"/>
-        </w:rPr>
-        <w:t>(</w:t>
-      </w:r>
-      <w:proofErr w:type="gramEnd"/>
-      <w:r>
-        <w:rPr>
-          <w:sz w:val="28"/>
-          <w:szCs w:val="28"/>
-        </w:rPr>
-        <w:t>char data)</w:t>
-      </w:r>
-    </w:p>
-    <w:p>
-      <w:pPr>
-        <w:rPr>
-          <w:sz w:val="28"/>
-          <w:szCs w:val="28"/>
-        </w:rPr>
-      </w:pPr>
-      <w:r>
-        <w:rPr>
-          <w:sz w:val="28"/>
-          <w:szCs w:val="28"/>
-        </w:rPr>
-        <w:t xml:space="preserve">        Wait for empty transmit </w:t>
-      </w:r>
-      <w:proofErr w:type="gramStart"/>
-      <w:r>
-        <w:rPr>
-          <w:sz w:val="28"/>
-          <w:szCs w:val="28"/>
-        </w:rPr>
-        <w:t>buffer</w:t>
-      </w:r>
-      <w:proofErr w:type="gramEnd"/>
-    </w:p>
-    <w:p>
-      <w:pPr>
-        <w:rPr>
-          <w:sz w:val="28"/>
-          <w:szCs w:val="28"/>
-        </w:rPr>
-      </w:pPr>
-      <w:r>
-        <w:rPr>
-          <w:sz w:val="28"/>
-          <w:szCs w:val="28"/>
-        </w:rPr>
-        <w:t xml:space="preserve">        Put data into buffer, sends the </w:t>
-      </w:r>
-      <w:proofErr w:type="gramStart"/>
-      <w:r>
-        <w:rPr>
-          <w:sz w:val="28"/>
-          <w:szCs w:val="28"/>
-        </w:rPr>
-        <w:t>data</w:t>
-      </w:r>
-      <w:proofErr w:type="gramEnd"/>
-    </w:p>
-    <w:p>
-      <w:pPr>
-        <w:rPr>
-          <w:sz w:val="28"/>
-          <w:szCs w:val="28"/>
-        </w:rPr>
-      </w:pPr>
-    </w:p>
-    <w:p>
-      <w:pPr>
-        <w:rPr>
-          <w:sz w:val="28"/>
-          <w:szCs w:val="28"/>
-        </w:rPr>
-      </w:pPr>
-      <w:r>
-        <w:rPr>
-          <w:sz w:val="28"/>
-          <w:szCs w:val="28"/>
-        </w:rPr>
-        <w:t xml:space="preserve">    </w:t>
-      </w:r>
-      <w:proofErr w:type="spellStart"/>
-      <w:r>
-        <w:rPr>
-          <w:sz w:val="28"/>
-          <w:szCs w:val="28"/>
-        </w:rPr>
-        <w:t>usart_</w:t>
-      </w:r>
-      <w:proofErr w:type="gramStart"/>
-      <w:r>
-        <w:rPr>
-          <w:sz w:val="28"/>
-          <w:szCs w:val="28"/>
-        </w:rPr>
-        <w:t>receive</w:t>
-      </w:r>
-      <w:proofErr w:type="spellEnd"/>
-      <w:r>
-        <w:rPr>
-          <w:sz w:val="28"/>
-          <w:szCs w:val="28"/>
-        </w:rPr>
-        <w:t>(</w:t>
-      </w:r>
-      <w:proofErr w:type="gramEnd"/>
-      <w:r>
-        <w:rPr>
-          <w:sz w:val="28"/>
-          <w:szCs w:val="28"/>
-        </w:rPr>
-        <w:t>)</w:t>
-      </w:r>
-    </w:p>
-    <w:p>
-      <w:pPr>
-        <w:rPr>
-          <w:sz w:val="28"/>
-          <w:szCs w:val="28"/>
-        </w:rPr>
-      </w:pPr>
-      <w:r>
-        <w:rPr>
-          <w:sz w:val="28"/>
-          <w:szCs w:val="28"/>
-        </w:rPr>
-        <w:t xml:space="preserve">        Wait for data to be </w:t>
-      </w:r>
-      <w:proofErr w:type="gramStart"/>
-      <w:r>
-        <w:rPr>
-          <w:sz w:val="28"/>
-          <w:szCs w:val="28"/>
-        </w:rPr>
-        <w:t>received</w:t>
-      </w:r>
-      <w:proofErr w:type="gramEnd"/>
-    </w:p>
-    <w:p>
-      <w:pPr>
-        <w:rPr>
-          <w:sz w:val="28"/>
-          <w:szCs w:val="28"/>
-        </w:rPr>
-      </w:pPr>
-      <w:r>
-        <w:rPr>
-          <w:sz w:val="28"/>
-          <w:szCs w:val="28"/>
-        </w:rPr>
-        <w:t xml:space="preserve">        Get and return received data from </w:t>
-      </w:r>
-      <w:proofErr w:type="gramStart"/>
-      <w:r>
-        <w:rPr>
-          <w:sz w:val="28"/>
-          <w:szCs w:val="28"/>
-        </w:rPr>
-        <w:t>buffer</w:t>
-      </w:r>
-      <w:proofErr w:type="gramEnd"/>
-    </w:p>
-    <w:p>
-      <w:pPr>
-        <w:rPr>
-          <w:sz w:val="28"/>
-          <w:szCs w:val="28"/>
-        </w:rPr>
-      </w:pPr>
-    </w:p>
-    <w:p>
-      <w:pPr>
-        <w:rPr>
-          <w:sz w:val="28"/>
-          <w:szCs w:val="28"/>
-        </w:rPr>
-      </w:pPr>
-      <w:r>
-        <w:rPr>
-          <w:sz w:val="28"/>
-          <w:szCs w:val="28"/>
-        </w:rPr>
-        <w:t xml:space="preserve">    ISR(</w:t>
-      </w:r>
-      <w:proofErr w:type="spellStart"/>
-      <w:r>
-        <w:rPr>
-          <w:sz w:val="28"/>
-          <w:szCs w:val="28"/>
-        </w:rPr>
-        <w:t>USART_RX_vect</w:t>
-      </w:r>
-      <w:proofErr w:type="spellEnd"/>
-      <w:r>
-        <w:rPr>
-          <w:sz w:val="28"/>
-          <w:szCs w:val="28"/>
-        </w:rPr>
-        <w:t>)</w:t>
-      </w:r>
-    </w:p>
-    <w:p>
-      <w:pPr>
-        <w:rPr>
-          <w:sz w:val="28"/>
-          <w:szCs w:val="28"/>
-        </w:rPr>
-      </w:pPr>
-      <w:r>
-        <w:rPr>
-          <w:sz w:val="28"/>
-          <w:szCs w:val="28"/>
-        </w:rPr>
-        <w:t xml:space="preserve">        Update </w:t>
-      </w:r>
-      <w:proofErr w:type="spellStart"/>
-      <w:r>
-        <w:rPr>
-          <w:sz w:val="28"/>
-          <w:szCs w:val="28"/>
-        </w:rPr>
-        <w:t>received_char</w:t>
-      </w:r>
-      <w:proofErr w:type="spellEnd"/>
-      <w:r>
-        <w:rPr>
-          <w:sz w:val="28"/>
-          <w:szCs w:val="28"/>
-        </w:rPr>
-        <w:t xml:space="preserve"> with received </w:t>
-      </w:r>
-      <w:proofErr w:type="gramStart"/>
-      <w:r>
-        <w:rPr>
-          <w:sz w:val="28"/>
-          <w:szCs w:val="28"/>
-        </w:rPr>
-        <w:t>data</w:t>
-      </w:r>
-      <w:proofErr w:type="gramEnd"/>
-    </w:p>
-    <w:p>
-      <w:pPr>
-        <w:rPr>
-          <w:sz w:val="28"/>
-          <w:szCs w:val="28"/>
-        </w:rPr>
-      </w:pPr>
     </w:p>
     <w:p>
       <w:pPr>
@@ -1782,6 +1265,505 @@
           <w:sz w:val="28"/>
           <w:szCs w:val="28"/>
         </w:rPr>
+        <w:t>received_char</w:t>
+      </w:r>
+      <w:proofErr w:type="spellEnd"/>
+      <w:r>
+        <w:rPr>
+          <w:sz w:val="28"/>
+          <w:szCs w:val="28"/>
+        </w:rPr>
+        <w:t xml:space="preserve"> as volatile </w:t>
+      </w:r>
+      <w:proofErr w:type="gramStart"/>
+      <w:r>
+        <w:rPr>
+          <w:sz w:val="28"/>
+          <w:szCs w:val="28"/>
+        </w:rPr>
+        <w:t>char</w:t>
+      </w:r>
+      <w:proofErr w:type="gramEnd"/>
+    </w:p>
+    <w:p>
+      <w:pPr>
+        <w:rPr>
+          <w:sz w:val="28"/>
+          <w:szCs w:val="28"/>
+        </w:rPr>
+      </w:pPr>
+    </w:p>
+    <w:p>
+      <w:pPr>
+        <w:rPr>
+          <w:sz w:val="28"/>
+          <w:szCs w:val="28"/>
+        </w:rPr>
+      </w:pPr>
+      <w:r>
+        <w:rPr>
+          <w:sz w:val="28"/>
+          <w:szCs w:val="28"/>
+        </w:rPr>
+        <w:t>Define functions:</w:t>
+      </w:r>
+    </w:p>
+    <w:p>
+      <w:pPr>
+        <w:rPr>
+          <w:sz w:val="28"/>
+          <w:szCs w:val="28"/>
+        </w:rPr>
+      </w:pPr>
+      <w:r>
+        <w:rPr>
+          <w:sz w:val="28"/>
+          <w:szCs w:val="28"/>
+        </w:rPr>
+        <w:t xml:space="preserve">    </w:t>
+      </w:r>
+      <w:proofErr w:type="spellStart"/>
+      <w:r>
+        <w:rPr>
+          <w:sz w:val="28"/>
+          <w:szCs w:val="28"/>
+        </w:rPr>
+        <w:t>usart_</w:t>
+      </w:r>
+      <w:proofErr w:type="gramStart"/>
+      <w:r>
+        <w:rPr>
+          <w:sz w:val="28"/>
+          <w:szCs w:val="28"/>
+        </w:rPr>
+        <w:t>init</w:t>
+      </w:r>
+      <w:proofErr w:type="spellEnd"/>
+      <w:r>
+        <w:rPr>
+          <w:sz w:val="28"/>
+          <w:szCs w:val="28"/>
+        </w:rPr>
+        <w:t>(</w:t>
+      </w:r>
+      <w:proofErr w:type="gramEnd"/>
+      <w:r>
+        <w:rPr>
+          <w:sz w:val="28"/>
+          <w:szCs w:val="28"/>
+        </w:rPr>
+        <w:t>)</w:t>
+      </w:r>
+    </w:p>
+    <w:p>
+      <w:pPr>
+        <w:rPr>
+          <w:sz w:val="28"/>
+          <w:szCs w:val="28"/>
+        </w:rPr>
+      </w:pPr>
+      <w:r>
+        <w:rPr>
+          <w:sz w:val="28"/>
+          <w:szCs w:val="28"/>
+        </w:rPr>
+        <w:t xml:space="preserve">        Set baud rate to </w:t>
+      </w:r>
+      <w:proofErr w:type="gramStart"/>
+      <w:r>
+        <w:rPr>
+          <w:sz w:val="28"/>
+          <w:szCs w:val="28"/>
+        </w:rPr>
+        <w:t>9600</w:t>
+      </w:r>
+      <w:proofErr w:type="gramEnd"/>
+    </w:p>
+    <w:p>
+      <w:pPr>
+        <w:rPr>
+          <w:sz w:val="28"/>
+          <w:szCs w:val="28"/>
+        </w:rPr>
+      </w:pPr>
+      <w:r>
+        <w:rPr>
+          <w:sz w:val="28"/>
+          <w:szCs w:val="28"/>
+        </w:rPr>
+        <w:t xml:space="preserve">        Enable receiver and </w:t>
+      </w:r>
+      <w:proofErr w:type="gramStart"/>
+      <w:r>
+        <w:rPr>
+          <w:sz w:val="28"/>
+          <w:szCs w:val="28"/>
+        </w:rPr>
+        <w:t>transmitter</w:t>
+      </w:r>
+      <w:proofErr w:type="gramEnd"/>
+    </w:p>
+    <w:p>
+      <w:pPr>
+        <w:rPr>
+          <w:sz w:val="28"/>
+          <w:szCs w:val="28"/>
+        </w:rPr>
+      </w:pPr>
+      <w:r>
+        <w:rPr>
+          <w:sz w:val="28"/>
+          <w:szCs w:val="28"/>
+        </w:rPr>
+        <w:t xml:space="preserve">        Set frame format: 8 data bits, 1 stop </w:t>
+      </w:r>
+      <w:proofErr w:type="gramStart"/>
+      <w:r>
+        <w:rPr>
+          <w:sz w:val="28"/>
+          <w:szCs w:val="28"/>
+        </w:rPr>
+        <w:t>bit</w:t>
+      </w:r>
+      <w:proofErr w:type="gramEnd"/>
+    </w:p>
+    <w:p>
+      <w:pPr>
+        <w:rPr>
+          <w:sz w:val="28"/>
+          <w:szCs w:val="28"/>
+        </w:rPr>
+      </w:pPr>
+      <w:r>
+        <w:rPr>
+          <w:sz w:val="28"/>
+          <w:szCs w:val="28"/>
+        </w:rPr>
+        <w:t xml:space="preserve">        Enable USART receive </w:t>
+      </w:r>
+      <w:proofErr w:type="gramStart"/>
+      <w:r>
+        <w:rPr>
+          <w:sz w:val="28"/>
+          <w:szCs w:val="28"/>
+        </w:rPr>
+        <w:t>interrupt</w:t>
+      </w:r>
+      <w:proofErr w:type="gramEnd"/>
+    </w:p>
+    <w:p>
+      <w:pPr>
+        <w:rPr>
+          <w:sz w:val="28"/>
+          <w:szCs w:val="28"/>
+        </w:rPr>
+      </w:pPr>
+    </w:p>
+    <w:p>
+      <w:pPr>
+        <w:rPr>
+          <w:sz w:val="28"/>
+          <w:szCs w:val="28"/>
+        </w:rPr>
+      </w:pPr>
+      <w:r>
+        <w:rPr>
+          <w:sz w:val="28"/>
+          <w:szCs w:val="28"/>
+        </w:rPr>
+        <w:t xml:space="preserve">    </w:t>
+      </w:r>
+      <w:proofErr w:type="spellStart"/>
+      <w:r>
+        <w:rPr>
+          <w:sz w:val="28"/>
+          <w:szCs w:val="28"/>
+        </w:rPr>
+        <w:t>usart_</w:t>
+      </w:r>
+      <w:proofErr w:type="gramStart"/>
+      <w:r>
+        <w:rPr>
+          <w:sz w:val="28"/>
+          <w:szCs w:val="28"/>
+        </w:rPr>
+        <w:t>transmit</w:t>
+      </w:r>
+      <w:proofErr w:type="spellEnd"/>
+      <w:r>
+        <w:rPr>
+          <w:sz w:val="28"/>
+          <w:szCs w:val="28"/>
+        </w:rPr>
+        <w:t>(</w:t>
+      </w:r>
+      <w:proofErr w:type="gramEnd"/>
+      <w:r>
+        <w:rPr>
+          <w:sz w:val="28"/>
+          <w:szCs w:val="28"/>
+        </w:rPr>
+        <w:t>char data)</w:t>
+      </w:r>
+    </w:p>
+    <w:p>
+      <w:pPr>
+        <w:rPr>
+          <w:sz w:val="28"/>
+          <w:szCs w:val="28"/>
+        </w:rPr>
+      </w:pPr>
+      <w:r>
+        <w:rPr>
+          <w:sz w:val="28"/>
+          <w:szCs w:val="28"/>
+        </w:rPr>
+        <w:t xml:space="preserve">        Wait for empty transmit </w:t>
+      </w:r>
+      <w:proofErr w:type="gramStart"/>
+      <w:r>
+        <w:rPr>
+          <w:sz w:val="28"/>
+          <w:szCs w:val="28"/>
+        </w:rPr>
+        <w:t>buffer</w:t>
+      </w:r>
+      <w:proofErr w:type="gramEnd"/>
+    </w:p>
+    <w:p>
+      <w:pPr>
+        <w:rPr>
+          <w:sz w:val="28"/>
+          <w:szCs w:val="28"/>
+        </w:rPr>
+      </w:pPr>
+      <w:r>
+        <w:rPr>
+          <w:sz w:val="28"/>
+          <w:szCs w:val="28"/>
+        </w:rPr>
+        <w:t xml:space="preserve">        Put data into buffer, sends the </w:t>
+      </w:r>
+      <w:proofErr w:type="gramStart"/>
+      <w:r>
+        <w:rPr>
+          <w:sz w:val="28"/>
+          <w:szCs w:val="28"/>
+        </w:rPr>
+        <w:t>data</w:t>
+      </w:r>
+      <w:proofErr w:type="gramEnd"/>
+    </w:p>
+    <w:p>
+      <w:pPr>
+        <w:rPr>
+          <w:sz w:val="28"/>
+          <w:szCs w:val="28"/>
+        </w:rPr>
+      </w:pPr>
+    </w:p>
+    <w:p>
+      <w:pPr>
+        <w:rPr>
+          <w:sz w:val="28"/>
+          <w:szCs w:val="28"/>
+        </w:rPr>
+      </w:pPr>
+      <w:r>
+        <w:rPr>
+          <w:sz w:val="28"/>
+          <w:szCs w:val="28"/>
+        </w:rPr>
+        <w:t xml:space="preserve">    </w:t>
+      </w:r>
+      <w:proofErr w:type="spellStart"/>
+      <w:r>
+        <w:rPr>
+          <w:sz w:val="28"/>
+          <w:szCs w:val="28"/>
+        </w:rPr>
+        <w:t>usart_</w:t>
+      </w:r>
+      <w:proofErr w:type="gramStart"/>
+      <w:r>
+        <w:rPr>
+          <w:sz w:val="28"/>
+          <w:szCs w:val="28"/>
+        </w:rPr>
+        <w:t>receive</w:t>
+      </w:r>
+      <w:proofErr w:type="spellEnd"/>
+      <w:r>
+        <w:rPr>
+          <w:sz w:val="28"/>
+          <w:szCs w:val="28"/>
+        </w:rPr>
+        <w:t>(</w:t>
+      </w:r>
+      <w:proofErr w:type="gramEnd"/>
+      <w:r>
+        <w:rPr>
+          <w:sz w:val="28"/>
+          <w:szCs w:val="28"/>
+        </w:rPr>
+        <w:t>)</w:t>
+      </w:r>
+    </w:p>
+    <w:p>
+      <w:pPr>
+        <w:rPr>
+          <w:sz w:val="28"/>
+          <w:szCs w:val="28"/>
+        </w:rPr>
+      </w:pPr>
+      <w:r>
+        <w:rPr>
+          <w:sz w:val="28"/>
+          <w:szCs w:val="28"/>
+        </w:rPr>
+        <w:t xml:space="preserve">        Wait for data to be </w:t>
+      </w:r>
+      <w:proofErr w:type="gramStart"/>
+      <w:r>
+        <w:rPr>
+          <w:sz w:val="28"/>
+          <w:szCs w:val="28"/>
+        </w:rPr>
+        <w:t>received</w:t>
+      </w:r>
+      <w:proofErr w:type="gramEnd"/>
+    </w:p>
+    <w:p>
+      <w:pPr>
+        <w:rPr>
+          <w:sz w:val="28"/>
+          <w:szCs w:val="28"/>
+        </w:rPr>
+      </w:pPr>
+      <w:r>
+        <w:rPr>
+          <w:sz w:val="28"/>
+          <w:szCs w:val="28"/>
+        </w:rPr>
+        <w:t xml:space="preserve">        Get and return received data from </w:t>
+      </w:r>
+      <w:proofErr w:type="gramStart"/>
+      <w:r>
+        <w:rPr>
+          <w:sz w:val="28"/>
+          <w:szCs w:val="28"/>
+        </w:rPr>
+        <w:t>buffer</w:t>
+      </w:r>
+      <w:proofErr w:type="gramEnd"/>
+    </w:p>
+    <w:p>
+      <w:pPr>
+        <w:rPr>
+          <w:sz w:val="28"/>
+          <w:szCs w:val="28"/>
+        </w:rPr>
+      </w:pPr>
+    </w:p>
+    <w:p>
+      <w:pPr>
+        <w:rPr>
+          <w:sz w:val="28"/>
+          <w:szCs w:val="28"/>
+        </w:rPr>
+      </w:pPr>
+      <w:r>
+        <w:rPr>
+          <w:sz w:val="28"/>
+          <w:szCs w:val="28"/>
+        </w:rPr>
+        <w:t xml:space="preserve">    ISR(</w:t>
+      </w:r>
+      <w:proofErr w:type="spellStart"/>
+      <w:r>
+        <w:rPr>
+          <w:sz w:val="28"/>
+          <w:szCs w:val="28"/>
+        </w:rPr>
+        <w:t>USART_RX_vect</w:t>
+      </w:r>
+      <w:proofErr w:type="spellEnd"/>
+      <w:r>
+        <w:rPr>
+          <w:sz w:val="28"/>
+          <w:szCs w:val="28"/>
+        </w:rPr>
+        <w:t>)</w:t>
+      </w:r>
+    </w:p>
+    <w:p>
+      <w:pPr>
+        <w:rPr>
+          <w:sz w:val="28"/>
+          <w:szCs w:val="28"/>
+        </w:rPr>
+      </w:pPr>
+      <w:r>
+        <w:rPr>
+          <w:sz w:val="28"/>
+          <w:szCs w:val="28"/>
+        </w:rPr>
+        <w:t xml:space="preserve">        Update </w:t>
+      </w:r>
+      <w:proofErr w:type="spellStart"/>
+      <w:r>
+        <w:rPr>
+          <w:sz w:val="28"/>
+          <w:szCs w:val="28"/>
+        </w:rPr>
+        <w:t>received_char</w:t>
+      </w:r>
+      <w:proofErr w:type="spellEnd"/>
+      <w:r>
+        <w:rPr>
+          <w:sz w:val="28"/>
+          <w:szCs w:val="28"/>
+        </w:rPr>
+        <w:t xml:space="preserve"> with received </w:t>
+      </w:r>
+      <w:proofErr w:type="gramStart"/>
+      <w:r>
+        <w:rPr>
+          <w:sz w:val="28"/>
+          <w:szCs w:val="28"/>
+        </w:rPr>
+        <w:t>data</w:t>
+      </w:r>
+      <w:proofErr w:type="gramEnd"/>
+    </w:p>
+    <w:p>
+      <w:pPr>
+        <w:rPr>
+          <w:sz w:val="28"/>
+          <w:szCs w:val="28"/>
+        </w:rPr>
+      </w:pPr>
+    </w:p>
+    <w:p>
+      <w:pPr>
+        <w:rPr>
+          <w:sz w:val="28"/>
+          <w:szCs w:val="28"/>
+        </w:rPr>
+      </w:pPr>
+      <w:r>
+        <w:rPr>
+          <w:sz w:val="28"/>
+          <w:szCs w:val="28"/>
+        </w:rPr>
+        <w:t xml:space="preserve">    </w:t>
+      </w:r>
+      <w:proofErr w:type="spellStart"/>
+      <w:r>
+        <w:rPr>
+          <w:sz w:val="28"/>
+          <w:szCs w:val="28"/>
+        </w:rPr>
         <w:t>lcd_</w:t>
       </w:r>
       <w:proofErr w:type="gramStart"/>
@@ -1845,6 +1827,7 @@
           <w:sz w:val="28"/>
           <w:szCs w:val="28"/>
         </w:rPr>
+        <w:lastRenderedPageBreak/>
         <w:t xml:space="preserve">        Set up display </w:t>
       </w:r>
       <w:proofErr w:type="gramStart"/>
@@ -2383,8 +2366,40 @@
           <w:sz w:val="28"/>
           <w:szCs w:val="28"/>
         </w:rPr>
+        <w:t xml:space="preserve">        Initialize push buttons as inputs with pull-up resistors </w:t>
+      </w:r>
+      <w:proofErr w:type="gramStart"/>
+      <w:r>
+        <w:rPr>
+          <w:sz w:val="28"/>
+          <w:szCs w:val="28"/>
+        </w:rPr>
+        <w:t>enabled</w:t>
+      </w:r>
+      <w:proofErr w:type="gramEnd"/>
+    </w:p>
+    <w:p>
+      <w:pPr>
+        <w:rPr>
+          <w:sz w:val="28"/>
+          <w:szCs w:val="28"/>
+        </w:rPr>
+      </w:pPr>
+    </w:p>
+    <w:p>
+      <w:pPr>
+        <w:rPr>
+          <w:sz w:val="28"/>
+          <w:szCs w:val="28"/>
+        </w:rPr>
+      </w:pPr>
+      <w:r>
+        <w:rPr>
+          <w:sz w:val="28"/>
+          <w:szCs w:val="28"/>
+        </w:rPr>
         <w:lastRenderedPageBreak/>
-        <w:t xml:space="preserve">        Initialize push buttons as inputs with pull-up resistors </w:t>
+        <w:t xml:space="preserve">    display7</w:t>
       </w:r>
       <w:proofErr w:type="gramStart"/>
       <w:r>
@@ -2392,31 +2407,46 @@
           <w:sz w:val="28"/>
           <w:szCs w:val="28"/>
         </w:rPr>
-        <w:t>enabled</w:t>
+        <w:t>Segment(</w:t>
       </w:r>
       <w:proofErr w:type="gramEnd"/>
-    </w:p>
-    <w:p>
-      <w:pPr>
-        <w:rPr>
-          <w:sz w:val="28"/>
-          <w:szCs w:val="28"/>
-        </w:rPr>
-      </w:pPr>
-    </w:p>
-    <w:p>
-      <w:pPr>
-        <w:rPr>
-          <w:sz w:val="28"/>
-          <w:szCs w:val="28"/>
-        </w:rPr>
-      </w:pPr>
-      <w:r>
-        <w:rPr>
-          <w:sz w:val="28"/>
-          <w:szCs w:val="28"/>
-        </w:rPr>
-        <w:t xml:space="preserve">    display7</w:t>
+      <w:r>
+        <w:rPr>
+          <w:sz w:val="28"/>
+          <w:szCs w:val="28"/>
+        </w:rPr>
+        <w:t xml:space="preserve">uint8_t </w:t>
+      </w:r>
+      <w:proofErr w:type="spellStart"/>
+      <w:r>
+        <w:rPr>
+          <w:sz w:val="28"/>
+          <w:szCs w:val="28"/>
+        </w:rPr>
+        <w:t>combinedState</w:t>
+      </w:r>
+      <w:proofErr w:type="spellEnd"/>
+      <w:r>
+        <w:rPr>
+          <w:sz w:val="28"/>
+          <w:szCs w:val="28"/>
+        </w:rPr>
+        <w:t>)</w:t>
+      </w:r>
+    </w:p>
+    <w:p>
+      <w:pPr>
+        <w:rPr>
+          <w:sz w:val="28"/>
+          <w:szCs w:val="28"/>
+        </w:rPr>
+      </w:pPr>
+      <w:r>
+        <w:rPr>
+          <w:sz w:val="28"/>
+          <w:szCs w:val="28"/>
+        </w:rPr>
+        <w:t xml:space="preserve">        Display a combined state on a 7-segment display using a shift </w:t>
       </w:r>
       <w:proofErr w:type="gramStart"/>
       <w:r>
@@ -2424,46 +2454,61 @@
           <w:sz w:val="28"/>
           <w:szCs w:val="28"/>
         </w:rPr>
-        <w:t>Segment(</w:t>
+        <w:t>register</w:t>
       </w:r>
       <w:proofErr w:type="gramEnd"/>
-      <w:r>
-        <w:rPr>
-          <w:sz w:val="28"/>
-          <w:szCs w:val="28"/>
-        </w:rPr>
-        <w:t xml:space="preserve">uint8_t </w:t>
-      </w:r>
-      <w:proofErr w:type="spellStart"/>
-      <w:r>
-        <w:rPr>
-          <w:sz w:val="28"/>
-          <w:szCs w:val="28"/>
-        </w:rPr>
-        <w:t>combinedState</w:t>
-      </w:r>
-      <w:proofErr w:type="spellEnd"/>
-      <w:r>
-        <w:rPr>
-          <w:sz w:val="28"/>
-          <w:szCs w:val="28"/>
-        </w:rPr>
-        <w:t>)</w:t>
-      </w:r>
-    </w:p>
-    <w:p>
-      <w:pPr>
-        <w:rPr>
-          <w:sz w:val="28"/>
-          <w:szCs w:val="28"/>
-        </w:rPr>
-      </w:pPr>
-      <w:r>
-        <w:rPr>
-          <w:sz w:val="28"/>
-          <w:szCs w:val="28"/>
-        </w:rPr>
-        <w:t xml:space="preserve">        Display a combined state on a 7-segment display using a shift </w:t>
+    </w:p>
+    <w:p>
+      <w:pPr>
+        <w:rPr>
+          <w:sz w:val="28"/>
+          <w:szCs w:val="28"/>
+        </w:rPr>
+      </w:pPr>
+    </w:p>
+    <w:p>
+      <w:pPr>
+        <w:rPr>
+          <w:sz w:val="28"/>
+          <w:szCs w:val="28"/>
+        </w:rPr>
+      </w:pPr>
+      <w:r>
+        <w:rPr>
+          <w:sz w:val="28"/>
+          <w:szCs w:val="28"/>
+        </w:rPr>
+        <w:t>Main function:</w:t>
+      </w:r>
+    </w:p>
+    <w:p>
+      <w:pPr>
+        <w:rPr>
+          <w:sz w:val="28"/>
+          <w:szCs w:val="28"/>
+        </w:rPr>
+      </w:pPr>
+      <w:r>
+        <w:rPr>
+          <w:sz w:val="28"/>
+          <w:szCs w:val="28"/>
+        </w:rPr>
+        <w:t xml:space="preserve">    Initialize USART, LCD, shift register pins, push buttons, LEDs, and Timer1</w:t>
+      </w:r>
+    </w:p>
+    <w:p>
+      <w:pPr>
+        <w:rPr>
+          <w:sz w:val="28"/>
+          <w:szCs w:val="28"/>
+        </w:rPr>
+      </w:pPr>
+      <w:r>
+        <w:rPr>
+          <w:sz w:val="28"/>
+          <w:szCs w:val="28"/>
+        </w:rPr>
+        <w:t xml:space="preserve">    Enable global </w:t>
       </w:r>
       <w:proofErr w:type="gramStart"/>
       <w:r>
@@ -2471,7 +2516,7 @@
           <w:sz w:val="28"/>
           <w:szCs w:val="28"/>
         </w:rPr>
-        <w:t>register</w:t>
+        <w:t>interrupts</w:t>
       </w:r>
       <w:proofErr w:type="gramEnd"/>
     </w:p>
@@ -2495,37 +2540,22 @@
           <w:sz w:val="28"/>
           <w:szCs w:val="28"/>
         </w:rPr>
-        <w:t>Main function:</w:t>
-      </w:r>
-    </w:p>
-    <w:p>
-      <w:pPr>
-        <w:rPr>
-          <w:sz w:val="28"/>
-          <w:szCs w:val="28"/>
-        </w:rPr>
-      </w:pPr>
-      <w:r>
-        <w:rPr>
-          <w:sz w:val="28"/>
-          <w:szCs w:val="28"/>
-        </w:rPr>
-        <w:t xml:space="preserve">    Initialize USART, LCD, shift register pins, push buttons, LEDs, and Timer1</w:t>
-      </w:r>
-    </w:p>
-    <w:p>
-      <w:pPr>
-        <w:rPr>
-          <w:sz w:val="28"/>
-          <w:szCs w:val="28"/>
-        </w:rPr>
-      </w:pPr>
-      <w:r>
-        <w:rPr>
-          <w:sz w:val="28"/>
-          <w:szCs w:val="28"/>
-        </w:rPr>
-        <w:t xml:space="preserve">    Enable global </w:t>
+        <w:t xml:space="preserve">    Loop:</w:t>
+      </w:r>
+    </w:p>
+    <w:p>
+      <w:pPr>
+        <w:rPr>
+          <w:sz w:val="28"/>
+          <w:szCs w:val="28"/>
+        </w:rPr>
+      </w:pPr>
+      <w:r>
+        <w:rPr>
+          <w:sz w:val="28"/>
+          <w:szCs w:val="28"/>
+        </w:rPr>
+        <w:t xml:space="preserve">        Control LEDs based on button </w:t>
       </w:r>
       <w:proofErr w:type="gramStart"/>
       <w:r>
@@ -2533,7 +2563,7 @@
           <w:sz w:val="28"/>
           <w:szCs w:val="28"/>
         </w:rPr>
-        <w:t>interrupts</w:t>
+        <w:t>states</w:t>
       </w:r>
       <w:proofErr w:type="gramEnd"/>
     </w:p>
@@ -2544,35 +2574,12 @@
           <w:szCs w:val="28"/>
         </w:rPr>
       </w:pPr>
-    </w:p>
-    <w:p>
-      <w:pPr>
-        <w:rPr>
-          <w:sz w:val="28"/>
-          <w:szCs w:val="28"/>
-        </w:rPr>
-      </w:pPr>
-      <w:r>
-        <w:rPr>
-          <w:sz w:val="28"/>
-          <w:szCs w:val="28"/>
-        </w:rPr>
-        <w:t xml:space="preserve">    Loop:</w:t>
-      </w:r>
-    </w:p>
-    <w:p>
-      <w:pPr>
-        <w:rPr>
-          <w:sz w:val="28"/>
-          <w:szCs w:val="28"/>
-        </w:rPr>
-      </w:pPr>
-      <w:r>
-        <w:rPr>
-          <w:sz w:val="28"/>
-          <w:szCs w:val="28"/>
-        </w:rPr>
-        <w:t xml:space="preserve">        Control LEDs based on button </w:t>
+      <w:r>
+        <w:rPr>
+          <w:sz w:val="28"/>
+          <w:szCs w:val="28"/>
+        </w:rPr>
+        <w:t xml:space="preserve">        Display button states on a 7-segment </w:t>
       </w:r>
       <w:proofErr w:type="gramStart"/>
       <w:r>
@@ -2580,7 +2587,7 @@
           <w:sz w:val="28"/>
           <w:szCs w:val="28"/>
         </w:rPr>
-        <w:t>states</w:t>
+        <w:t>display</w:t>
       </w:r>
       <w:proofErr w:type="gramEnd"/>
     </w:p>
@@ -2596,7 +2603,7 @@
           <w:sz w:val="28"/>
           <w:szCs w:val="28"/>
         </w:rPr>
-        <w:t xml:space="preserve">        Display button states on a 7-segment </w:t>
+        <w:t xml:space="preserve">        Transmit received USART data to the </w:t>
       </w:r>
       <w:proofErr w:type="gramStart"/>
       <w:r>
@@ -2604,39 +2611,15 @@
           <w:sz w:val="28"/>
           <w:szCs w:val="28"/>
         </w:rPr>
-        <w:t>display</w:t>
+        <w:t>LCD</w:t>
       </w:r>
       <w:proofErr w:type="gramEnd"/>
     </w:p>
     <w:p>
       <w:pPr>
-        <w:rPr>
-          <w:sz w:val="28"/>
-          <w:szCs w:val="28"/>
-        </w:rPr>
-      </w:pPr>
-      <w:r>
-        <w:rPr>
-          <w:sz w:val="28"/>
-          <w:szCs w:val="28"/>
-        </w:rPr>
-        <w:t xml:space="preserve">        Transmit received USART data to the </w:t>
-      </w:r>
-      <w:proofErr w:type="gramStart"/>
-      <w:r>
-        <w:rPr>
-          <w:sz w:val="28"/>
-          <w:szCs w:val="28"/>
-        </w:rPr>
-        <w:t>LCD</w:t>
-      </w:r>
-      <w:proofErr w:type="gramEnd"/>
-    </w:p>
-    <w:p>
-      <w:pPr>
         <w:pStyle w:val="Heading1"/>
       </w:pPr>
-      <w:bookmarkStart w:id="4" w:name="_Toc163670683"/>
+      <w:bookmarkStart w:id="4" w:name="_Toc163675045"/>
       <w:r>
         <w:t>Reflection</w:t>
       </w:r>
@@ -2660,128 +2643,53 @@
           <w:sz w:val="28"/>
           <w:szCs w:val="28"/>
         </w:rPr>
-        <w:t xml:space="preserve">During the planning stage of the </w:t>
-      </w:r>
-      <w:r>
-        <w:rPr>
-          <w:sz w:val="28"/>
-          <w:szCs w:val="28"/>
-        </w:rPr>
-        <w:t>project,</w:t>
-      </w:r>
-      <w:r>
-        <w:rPr>
-          <w:sz w:val="28"/>
-          <w:szCs w:val="28"/>
-        </w:rPr>
-        <w:t xml:space="preserve"> we were torn between doing a smart energy monitor and a thermostat.</w:t>
-      </w:r>
-      <w:r>
-        <w:rPr>
-          <w:sz w:val="28"/>
-          <w:szCs w:val="28"/>
-        </w:rPr>
-        <w:t xml:space="preserve"> We didn’t do the thermostat because we did not have the required components for it.</w:t>
-      </w:r>
-    </w:p>
-    <w:p>
-      <w:pPr>
-        <w:rPr>
-          <w:sz w:val="28"/>
-          <w:szCs w:val="28"/>
-        </w:rPr>
-      </w:pPr>
-      <w:r>
-        <w:rPr>
-          <w:sz w:val="28"/>
-          <w:szCs w:val="28"/>
-        </w:rPr>
-        <w:t xml:space="preserve">After going through the pros and cons of both systems we decided </w:t>
-      </w:r>
-      <w:r>
-        <w:rPr>
-          <w:sz w:val="28"/>
-          <w:szCs w:val="28"/>
-        </w:rPr>
-        <w:t>on</w:t>
-      </w:r>
-      <w:r>
-        <w:rPr>
-          <w:sz w:val="28"/>
-          <w:szCs w:val="28"/>
-        </w:rPr>
-        <w:t xml:space="preserve"> </w:t>
-      </w:r>
-      <w:r>
-        <w:rPr>
-          <w:sz w:val="28"/>
-          <w:szCs w:val="28"/>
-        </w:rPr>
-        <w:t>a</w:t>
-      </w:r>
-      <w:r>
-        <w:rPr>
-          <w:sz w:val="28"/>
-          <w:szCs w:val="28"/>
-        </w:rPr>
-        <w:t xml:space="preserve"> smart energy monitoring system.</w:t>
-      </w:r>
-      <w:r>
-        <w:rPr>
-          <w:sz w:val="28"/>
-          <w:szCs w:val="28"/>
-        </w:rPr>
-        <w:t xml:space="preserve"> This is because </w:t>
-      </w:r>
-      <w:r>
-        <w:rPr>
-          <w:sz w:val="28"/>
-          <w:szCs w:val="28"/>
-        </w:rPr>
-        <w:t xml:space="preserve">the smart energy monitoring system allowed us to use different components of the Arduino kit </w:t>
-      </w:r>
-      <w:r>
-        <w:rPr>
-          <w:sz w:val="28"/>
-          <w:szCs w:val="28"/>
-        </w:rPr>
-        <w:t>and</w:t>
-      </w:r>
-      <w:r>
-        <w:rPr>
-          <w:sz w:val="28"/>
-          <w:szCs w:val="28"/>
-        </w:rPr>
-        <w:t xml:space="preserve"> coding for the project wouldn’t have been as intense as it would be for the thermostat.</w:t>
-      </w:r>
-    </w:p>
-    <w:p>
-      <w:pPr>
-        <w:rPr>
-          <w:sz w:val="28"/>
-          <w:szCs w:val="28"/>
-        </w:rPr>
-      </w:pPr>
-      <w:r>
-        <w:rPr>
-          <w:sz w:val="28"/>
-          <w:szCs w:val="28"/>
-        </w:rPr>
-        <w:t xml:space="preserve">One challenge we experienced was </w:t>
-      </w:r>
-      <w:r>
-        <w:rPr>
-          <w:sz w:val="28"/>
-          <w:szCs w:val="28"/>
-        </w:rPr>
-        <w:t>trying to get the timers to respond to events within the specified time frames.</w:t>
-      </w:r>
-      <w:r>
-        <w:rPr>
-          <w:sz w:val="28"/>
-          <w:szCs w:val="28"/>
-        </w:rPr>
-        <w:t xml:space="preserve"> Another problem we encountered was we were </w:t>
+        <w:t>During the project's planning phase, we deliberated between developing a smart energy monitor and a thermostat. Ultimately, we opted against pursuing the thermostat due to a lack of requisite components.</w:t>
+      </w:r>
+    </w:p>
+    <w:p>
+      <w:pPr>
+        <w:rPr>
+          <w:sz w:val="28"/>
+          <w:szCs w:val="28"/>
+        </w:rPr>
+      </w:pPr>
+    </w:p>
+    <w:p>
+      <w:pPr>
+        <w:rPr>
+          <w:sz w:val="28"/>
+          <w:szCs w:val="28"/>
+        </w:rPr>
+      </w:pPr>
+      <w:r>
+        <w:rPr>
+          <w:sz w:val="28"/>
+          <w:szCs w:val="28"/>
+        </w:rPr>
+        <w:t>After thorough evaluation of both options, we settled on creating a smart energy monitoring system. This decision stemmed from its compatibility with various components from the Arduino kit, thus reducing the complexity of coding compared to the thermostat project.</w:t>
+      </w:r>
+    </w:p>
+    <w:p>
+      <w:pPr>
+        <w:rPr>
+          <w:sz w:val="28"/>
+          <w:szCs w:val="28"/>
+        </w:rPr>
+      </w:pPr>
+    </w:p>
+    <w:p>
+      <w:pPr>
+        <w:rPr>
+          <w:sz w:val="28"/>
+          <w:szCs w:val="28"/>
+        </w:rPr>
+      </w:pPr>
+      <w:r>
+        <w:rPr>
+          <w:sz w:val="28"/>
+          <w:szCs w:val="28"/>
+        </w:rPr>
+        <w:t xml:space="preserve">Throughout the development process, we encountered several challenges. One notable issue was aligning timers to respond within designated timeframes. Additionally, we faced difficulties with button functionality and the LCD screen. </w:t>
       </w:r>
       <w:r>
         <w:rPr>
@@ -2789,7 +2697,30 @@
           <w:szCs w:val="28"/>
         </w:rPr>
         <w:lastRenderedPageBreak/>
-        <w:t xml:space="preserve">not able to get the buttons to work as well as the LCD screen. We tried using different LCDs to see if that was the problem and that worked. </w:t>
+        <w:t>Experimenting with different LCDs helped resolve the latter issue. Furthermore, coordinating work remotely posed a challenge due to our disparate locations. Leveraging GitHub proved instrumental in facilitating collaboration despite this obstacle.</w:t>
+      </w:r>
+    </w:p>
+    <w:p>
+      <w:pPr>
+        <w:rPr>
+          <w:sz w:val="28"/>
+          <w:szCs w:val="28"/>
+        </w:rPr>
+      </w:pPr>
+    </w:p>
+    <w:p>
+      <w:pPr>
+        <w:rPr>
+          <w:sz w:val="28"/>
+          <w:szCs w:val="28"/>
+        </w:rPr>
+      </w:pPr>
+      <w:r>
+        <w:rPr>
+          <w:sz w:val="28"/>
+          <w:szCs w:val="28"/>
+        </w:rPr>
+        <w:t>In hindsight, we acknowledge a couple of areas where we could have improved our approach. Firstly, we regret not pursuing the thermostat project, as we believe our experience gained from the energy monitoring system could have enhanced our execution. Secondly, seeking assistance from professors or teaching assistants when encountering obstacles could have expedited problem-solving and enriched our learning process.</w:t>
       </w:r>
     </w:p>
     <w:sectPr>
@@ -2800,6 +2731,126 @@
     </w:sectPr>
   </w:body>
 </w:document>
+</file>
+
+<file path=word/numbering.xml><?xml version="1.0" encoding="utf-8"?>
+<w:numbering xmlns:wpc="http://schemas.microsoft.com/office/word/2010/wordprocessingCanvas" xmlns:cx="http://schemas.microsoft.com/office/drawing/2014/chartex" xmlns:cx1="http://schemas.microsoft.com/office/drawing/2015/9/8/chartex" xmlns:cx2="http://schemas.microsoft.com/office/drawing/2015/10/21/chartex" xmlns:cx3="http://schemas.microsoft.com/office/drawing/2016/5/9/chartex" xmlns:cx4="http://schemas.microsoft.com/office/drawing/2016/5/10/chartex" xmlns:cx5="http://schemas.microsoft.com/office/drawing/2016/5/11/chartex" xmlns:cx6="http://schemas.microsoft.com/office/drawing/2016/5/12/chartex" xmlns:cx7="http://schemas.microsoft.com/office/drawing/2016/5/13/chartex" xmlns:cx8="http://schemas.microsoft.com/office/drawing/2016/5/14/chartex" xmlns:mc="http://schemas.openxmlformats.org/markup-compatibility/2006" xmlns:aink="http://schemas.microsoft.com/office/drawing/2016/ink" xmlns:am3d="http://schemas.microsoft.com/office/drawing/2017/model3d" xmlns:o="urn:schemas-microsoft-com:office:office" xmlns:oel="http://schemas.microsoft.com/office/2019/extlst" xmlns:r="http://schemas.openxmlformats.org/officeDocument/2006/relationships" xmlns:m="http://schemas.openxmlformats.org/officeDocument/2006/math" xmlns:v="urn:schemas-microsoft-com:vml" xmlns:wp14="http://schemas.microsoft.com/office/word/2010/wordprocessingDrawing" xmlns:wp="http://schemas.openxmlformats.org/drawingml/2006/wordprocessingDrawing" xmlns:w10="urn:schemas-microsoft-com:office:word" xmlns:w="http://schemas.openxmlformats.org/wordprocessingml/2006/main" xmlns:w14="http://schemas.microsoft.com/office/word/2010/wordml" xmlns:w15="http://schemas.microsoft.com/office/word/2012/wordml" xmlns:w16cex="http://schemas.microsoft.com/office/word/2018/wordml/cex" xmlns:w16cid="http://schemas.microsoft.com/office/word/2016/wordml/cid" xmlns:w16="http://schemas.microsoft.com/office/word/2018/wordml" xmlns:w16sdtdh="http://schemas.microsoft.com/office/word/2020/wordml/sdtdatahash" xmlns:w16se="http://schemas.microsoft.com/office/word/2015/wordml/symex" xmlns:wpg="http://schemas.microsoft.com/office/word/2010/wordprocessingGroup" xmlns:wpi="http://schemas.microsoft.com/office/word/2010/wordprocessingInk" xmlns:wne="http://schemas.microsoft.com/office/word/2006/wordml" xmlns:wps="http://schemas.microsoft.com/office/word/2010/wordprocessingShape" mc:Ignorable="w14 w15 w16se w16cid w16 w16cex w16sdtdh wp14">
+  <w:abstractNum w:abstractNumId="0" w15:restartNumberingAfterBreak="0">
+    <w:nsid w:val="42D34AAA"/>
+    <w:multiLevelType w:val="hybridMultilevel"/>
+    <w:tmpl w:val="0E041E64"/>
+    <w:lvl w:ilvl="0" w:tplc="77B27A08">
+      <w:numFmt w:val="bullet"/>
+      <w:lvlText w:val="-"/>
+      <w:lvlJc w:val="left"/>
+      <w:pPr>
+        <w:ind w:left="720" w:hanging="360"/>
+      </w:pPr>
+      <w:rPr>
+        <w:rFonts w:ascii="Calibri" w:eastAsiaTheme="minorHAnsi" w:hAnsi="Calibri" w:cs="Calibri" w:hint="default"/>
+      </w:rPr>
+    </w:lvl>
+    <w:lvl w:ilvl="1" w:tplc="10090003" w:tentative="1">
+      <w:start w:val="1"/>
+      <w:numFmt w:val="bullet"/>
+      <w:lvlText w:val="o"/>
+      <w:lvlJc w:val="left"/>
+      <w:pPr>
+        <w:ind w:left="1440" w:hanging="360"/>
+      </w:pPr>
+      <w:rPr>
+        <w:rFonts w:ascii="Courier New" w:hAnsi="Courier New" w:cs="Courier New" w:hint="default"/>
+      </w:rPr>
+    </w:lvl>
+    <w:lvl w:ilvl="2" w:tplc="10090005" w:tentative="1">
+      <w:start w:val="1"/>
+      <w:numFmt w:val="bullet"/>
+      <w:lvlText w:val=""/>
+      <w:lvlJc w:val="left"/>
+      <w:pPr>
+        <w:ind w:left="2160" w:hanging="360"/>
+      </w:pPr>
+      <w:rPr>
+        <w:rFonts w:ascii="Wingdings" w:hAnsi="Wingdings" w:hint="default"/>
+      </w:rPr>
+    </w:lvl>
+    <w:lvl w:ilvl="3" w:tplc="10090001" w:tentative="1">
+      <w:start w:val="1"/>
+      <w:numFmt w:val="bullet"/>
+      <w:lvlText w:val=""/>
+      <w:lvlJc w:val="left"/>
+      <w:pPr>
+        <w:ind w:left="2880" w:hanging="360"/>
+      </w:pPr>
+      <w:rPr>
+        <w:rFonts w:ascii="Symbol" w:hAnsi="Symbol" w:hint="default"/>
+      </w:rPr>
+    </w:lvl>
+    <w:lvl w:ilvl="4" w:tplc="10090003" w:tentative="1">
+      <w:start w:val="1"/>
+      <w:numFmt w:val="bullet"/>
+      <w:lvlText w:val="o"/>
+      <w:lvlJc w:val="left"/>
+      <w:pPr>
+        <w:ind w:left="3600" w:hanging="360"/>
+      </w:pPr>
+      <w:rPr>
+        <w:rFonts w:ascii="Courier New" w:hAnsi="Courier New" w:cs="Courier New" w:hint="default"/>
+      </w:rPr>
+    </w:lvl>
+    <w:lvl w:ilvl="5" w:tplc="10090005" w:tentative="1">
+      <w:start w:val="1"/>
+      <w:numFmt w:val="bullet"/>
+      <w:lvlText w:val=""/>
+      <w:lvlJc w:val="left"/>
+      <w:pPr>
+        <w:ind w:left="4320" w:hanging="360"/>
+      </w:pPr>
+      <w:rPr>
+        <w:rFonts w:ascii="Wingdings" w:hAnsi="Wingdings" w:hint="default"/>
+      </w:rPr>
+    </w:lvl>
+    <w:lvl w:ilvl="6" w:tplc="10090001" w:tentative="1">
+      <w:start w:val="1"/>
+      <w:numFmt w:val="bullet"/>
+      <w:lvlText w:val=""/>
+      <w:lvlJc w:val="left"/>
+      <w:pPr>
+        <w:ind w:left="5040" w:hanging="360"/>
+      </w:pPr>
+      <w:rPr>
+        <w:rFonts w:ascii="Symbol" w:hAnsi="Symbol" w:hint="default"/>
+      </w:rPr>
+    </w:lvl>
+    <w:lvl w:ilvl="7" w:tplc="10090003" w:tentative="1">
+      <w:start w:val="1"/>
+      <w:numFmt w:val="bullet"/>
+      <w:lvlText w:val="o"/>
+      <w:lvlJc w:val="left"/>
+      <w:pPr>
+        <w:ind w:left="5760" w:hanging="360"/>
+      </w:pPr>
+      <w:rPr>
+        <w:rFonts w:ascii="Courier New" w:hAnsi="Courier New" w:cs="Courier New" w:hint="default"/>
+      </w:rPr>
+    </w:lvl>
+    <w:lvl w:ilvl="8" w:tplc="10090005" w:tentative="1">
+      <w:start w:val="1"/>
+      <w:numFmt w:val="bullet"/>
+      <w:lvlText w:val=""/>
+      <w:lvlJc w:val="left"/>
+      <w:pPr>
+        <w:ind w:left="6480" w:hanging="360"/>
+      </w:pPr>
+      <w:rPr>
+        <w:rFonts w:ascii="Wingdings" w:hAnsi="Wingdings" w:hint="default"/>
+      </w:rPr>
+    </w:lvl>
+  </w:abstractNum>
+  <w:num w:numId="1" w16cid:durableId="1565945097">
+    <w:abstractNumId w:val="0"/>
+  </w:num>
+</w:numbering>
 </file>
 
 <file path=word/styles.xml><?xml version="1.0" encoding="utf-8"?>

</xml_diff>